<commit_message>
Avancement documentation de projet
</commit_message>
<xml_diff>
--- a/Livrables/David Dubey - Projet Pré-TPI.docx
+++ b/Livrables/David Dubey - Projet Pré-TPI.docx
@@ -2215,7 +2215,9 @@
       <w:r>
         <w:t>minaire</w:t>
       </w:r>
+      <w:bookmarkStart w:id="1" w:name="_GoBack"/>
       <w:bookmarkEnd w:id="0"/>
+      <w:bookmarkEnd w:id="1"/>
     </w:p>
     <w:p>
       <w:pPr>
@@ -2225,7 +2227,7 @@
           <w:iCs/>
         </w:rPr>
       </w:pPr>
-      <w:bookmarkStart w:id="1" w:name="_Toc499021833"/>
+      <w:bookmarkStart w:id="2" w:name="_Toc499021833"/>
       <w:r>
         <w:rPr>
           <w:i w:val="0"/>
@@ -2233,7 +2235,7 @@
         </w:rPr>
         <w:t>Introduction</w:t>
       </w:r>
-      <w:bookmarkEnd w:id="1"/>
+      <w:bookmarkEnd w:id="2"/>
       <w:r>
         <w:rPr>
           <w:i w:val="0"/>
@@ -2329,7 +2331,7 @@
           <w:iCs/>
         </w:rPr>
       </w:pPr>
-      <w:bookmarkStart w:id="2" w:name="_Toc499021834"/>
+      <w:bookmarkStart w:id="3" w:name="_Toc499021834"/>
       <w:r>
         <w:rPr>
           <w:i w:val="0"/>
@@ -2337,7 +2339,7 @@
         </w:rPr>
         <w:t>Objectifs</w:t>
       </w:r>
-      <w:bookmarkEnd w:id="2"/>
+      <w:bookmarkEnd w:id="3"/>
     </w:p>
     <w:p>
       <w:pPr>
@@ -2541,7 +2543,7 @@
         </w:rPr>
         <w:br w:type="page"/>
       </w:r>
-      <w:bookmarkStart w:id="3" w:name="_Toc499021835"/>
+      <w:bookmarkStart w:id="4" w:name="_Toc499021835"/>
       <w:r>
         <w:rPr>
           <w:i w:val="0"/>
@@ -2557,7 +2559,7 @@
         </w:rPr>
         <w:t xml:space="preserve"> initiale</w:t>
       </w:r>
-      <w:bookmarkEnd w:id="3"/>
+      <w:bookmarkEnd w:id="4"/>
     </w:p>
     <w:p>
       <w:pPr>
@@ -2598,7 +2600,7 @@
             <v:path o:extrusionok="f" gradientshapeok="t" o:connecttype="rect"/>
             <o:lock v:ext="edit" aspectratio="t"/>
           </v:shapetype>
-          <v:shape id="_x0000_i1025" type="#_x0000_t75" style="width:453pt;height:224.25pt">
+          <v:shape id="_x0000_i1025" type="#_x0000_t75" style="width:453.5pt;height:224.6pt">
             <v:imagedata r:id="rId10" o:title="Capture"/>
           </v:shape>
         </w:pict>
@@ -2608,14 +2610,14 @@
       <w:pPr>
         <w:pStyle w:val="Titre1"/>
       </w:pPr>
-      <w:bookmarkStart w:id="4" w:name="_Toc499021836"/>
+      <w:bookmarkStart w:id="5" w:name="_Toc499021836"/>
       <w:r>
         <w:t>Analyse</w:t>
       </w:r>
       <w:r>
         <w:t xml:space="preserve"> / Conception</w:t>
       </w:r>
-      <w:bookmarkEnd w:id="4"/>
+      <w:bookmarkEnd w:id="5"/>
     </w:p>
     <w:p>
       <w:pPr>
@@ -2625,7 +2627,7 @@
           <w:iCs/>
         </w:rPr>
       </w:pPr>
-      <w:bookmarkStart w:id="5" w:name="_Toc499021837"/>
+      <w:bookmarkStart w:id="6" w:name="_Toc499021837"/>
       <w:r>
         <w:rPr>
           <w:i w:val="0"/>
@@ -2633,7 +2635,7 @@
         </w:rPr>
         <w:t>Concept</w:t>
       </w:r>
-      <w:bookmarkEnd w:id="5"/>
+      <w:bookmarkEnd w:id="6"/>
     </w:p>
     <w:p>
       <w:pPr>
@@ -2718,8 +2720,8 @@
           <w:iCs/>
         </w:rPr>
       </w:pPr>
-      <w:bookmarkStart w:id="6" w:name="_Toc71691012"/>
-      <w:bookmarkStart w:id="7" w:name="_Toc499021838"/>
+      <w:bookmarkStart w:id="7" w:name="_Toc71691012"/>
+      <w:bookmarkStart w:id="8" w:name="_Toc499021838"/>
       <w:r>
         <w:rPr>
           <w:i w:val="0"/>
@@ -2727,8 +2729,8 @@
         </w:rPr>
         <w:t>Stratégie de test</w:t>
       </w:r>
-      <w:bookmarkEnd w:id="6"/>
       <w:bookmarkEnd w:id="7"/>
+      <w:bookmarkEnd w:id="8"/>
     </w:p>
     <w:p/>
     <w:p>
@@ -2770,9 +2772,9 @@
           <w:iCs/>
         </w:rPr>
       </w:pPr>
-      <w:bookmarkStart w:id="8" w:name="_Toc25553310"/>
-      <w:bookmarkStart w:id="9" w:name="_Toc71691015"/>
-      <w:bookmarkStart w:id="10" w:name="_Toc499021839"/>
+      <w:bookmarkStart w:id="9" w:name="_Toc25553310"/>
+      <w:bookmarkStart w:id="10" w:name="_Toc71691015"/>
+      <w:bookmarkStart w:id="11" w:name="_Toc499021839"/>
       <w:r>
         <w:rPr>
           <w:rFonts w:cs="Arial"/>
@@ -2780,9 +2782,9 @@
         </w:rPr>
         <w:t>Risques techniques</w:t>
       </w:r>
-      <w:bookmarkEnd w:id="8"/>
       <w:bookmarkEnd w:id="9"/>
       <w:bookmarkEnd w:id="10"/>
+      <w:bookmarkEnd w:id="11"/>
     </w:p>
     <w:p>
       <w:pPr>
@@ -2913,7 +2915,7 @@
           <w:iCs/>
         </w:rPr>
       </w:pPr>
-      <w:bookmarkStart w:id="11" w:name="_Toc499021840"/>
+      <w:bookmarkStart w:id="12" w:name="_Toc499021840"/>
       <w:r>
         <w:rPr>
           <w:i w:val="0"/>
@@ -2921,7 +2923,7 @@
         </w:rPr>
         <w:t>Planification</w:t>
       </w:r>
-      <w:bookmarkEnd w:id="11"/>
+      <w:bookmarkEnd w:id="12"/>
     </w:p>
     <w:p/>
     <w:p>
@@ -2990,9 +2992,9 @@
           <w:iCs/>
         </w:rPr>
       </w:pPr>
-      <w:bookmarkStart w:id="12" w:name="_Toc25553314"/>
-      <w:bookmarkStart w:id="13" w:name="_Toc71691019"/>
-      <w:bookmarkStart w:id="14" w:name="_Toc499021841"/>
+      <w:bookmarkStart w:id="13" w:name="_Toc25553314"/>
+      <w:bookmarkStart w:id="14" w:name="_Toc71691019"/>
+      <w:bookmarkStart w:id="15" w:name="_Toc499021841"/>
       <w:r>
         <w:rPr>
           <w:i w:val="0"/>
@@ -3001,9 +3003,9 @@
         <w:lastRenderedPageBreak/>
         <w:t>Dossier de conception</w:t>
       </w:r>
-      <w:bookmarkEnd w:id="12"/>
       <w:bookmarkEnd w:id="13"/>
       <w:bookmarkEnd w:id="14"/>
+      <w:bookmarkEnd w:id="15"/>
     </w:p>
     <w:p>
       <w:pPr>
@@ -3231,6 +3233,7 @@
         </w:rPr>
         <w:t>it</w:t>
       </w:r>
+      <w:proofErr w:type="spellEnd"/>
     </w:p>
     <w:p>
       <w:pPr>
@@ -3246,6 +3249,7 @@
           <w:lang w:val="de-CH"/>
         </w:rPr>
       </w:pPr>
+      <w:proofErr w:type="spellStart"/>
       <w:r>
         <w:rPr>
           <w:rFonts w:ascii="Arial" w:hAnsi="Arial" w:cs="Arial"/>
@@ -3262,6 +3266,7 @@
         </w:rPr>
         <w:t>ithub</w:t>
       </w:r>
+      <w:proofErr w:type="spellEnd"/>
     </w:p>
     <w:p>
       <w:pPr>
@@ -3277,6 +3282,7 @@
           <w:lang w:val="de-CH"/>
         </w:rPr>
       </w:pPr>
+      <w:proofErr w:type="spellStart"/>
       <w:r>
         <w:rPr>
           <w:rFonts w:ascii="Arial" w:hAnsi="Arial" w:cs="Arial"/>
@@ -3623,8 +3629,6 @@
         </w:rPr>
         <w:t>Journal de travail</w:t>
       </w:r>
-      <w:bookmarkStart w:id="15" w:name="_GoBack"/>
-      <w:bookmarkEnd w:id="15"/>
     </w:p>
     <w:p>
       <w:pPr>
@@ -5092,7 +5096,7 @@
         <w:bCs/>
         <w:szCs w:val="24"/>
       </w:rPr>
-      <w:t>ANNEXE 3</w:t>
+      <w:t>CPNV</w:t>
     </w:r>
     <w:r>
       <w:rPr>
@@ -8457,21 +8461,6 @@
 </file>
 
 <file path=customXml/item1.xml><?xml version="1.0" encoding="utf-8"?>
-<p:properties xmlns:p="http://schemas.microsoft.com/office/2006/metadata/properties" xmlns:xsi="http://www.w3.org/2001/XMLSchema-instance" xmlns:pc="http://schemas.microsoft.com/office/infopath/2007/PartnerControls">
-  <documentManagement/>
-</p:properties>
-</file>
-
-<file path=customXml/item2.xml><?xml version="1.0" encoding="utf-8"?>
-<?mso-contentType ?>
-<FormTemplates xmlns="http://schemas.microsoft.com/sharepoint/v3/contenttype/forms">
-  <Display>DocumentLibraryForm</Display>
-  <Edit>DocumentLibraryForm</Edit>
-  <New>DocumentLibraryForm</New>
-</FormTemplates>
-</file>
-
-<file path=customXml/item3.xml><?xml version="1.0" encoding="utf-8"?>
 <ct:contentTypeSchema xmlns:ct="http://schemas.microsoft.com/office/2006/metadata/contentType" xmlns:ma="http://schemas.microsoft.com/office/2006/metadata/properties/metaAttributes" ct:_="" ma:_="" ma:contentTypeName="Document" ma:contentTypeID="0x0101000B38552FA7D4254E8845977232CFE53B" ma:contentTypeVersion="2" ma:contentTypeDescription="Crée un document." ma:contentTypeScope="" ma:versionID="acac6587a1624531b7bbb5e040fdc0e2">
   <xsd:schema xmlns:xsd="http://www.w3.org/2001/XMLSchema" xmlns:xs="http://www.w3.org/2001/XMLSchema" xmlns:p="http://schemas.microsoft.com/office/2006/metadata/properties" xmlns:ns2="0119da2b-60ce-4773-88fa-ebab2cde1f55" targetNamespace="http://schemas.microsoft.com/office/2006/metadata/properties" ma:root="true" ma:fieldsID="497bc8f796ffcd2b49b56101ba0507db" ns2:_="">
     <xsd:import namespace="0119da2b-60ce-4773-88fa-ebab2cde1f55"/>
@@ -8603,24 +8592,22 @@
 </ct:contentTypeSchema>
 </file>
 
-<file path=customXml/itemProps1.xml><?xml version="1.0" encoding="utf-8"?>
-<ds:datastoreItem xmlns:ds="http://schemas.openxmlformats.org/officeDocument/2006/customXml" ds:itemID="{B1DFFEE4-49B1-4AF1-9FFD-BDCB1D4C88F0}">
-  <ds:schemaRefs>
-    <ds:schemaRef ds:uri="http://schemas.microsoft.com/office/2006/metadata/properties"/>
-    <ds:schemaRef ds:uri="http://schemas.microsoft.com/office/infopath/2007/PartnerControls"/>
-  </ds:schemaRefs>
-</ds:datastoreItem>
+<file path=customXml/item2.xml><?xml version="1.0" encoding="utf-8"?>
+<?mso-contentType ?>
+<FormTemplates xmlns="http://schemas.microsoft.com/sharepoint/v3/contenttype/forms">
+  <Display>DocumentLibraryForm</Display>
+  <Edit>DocumentLibraryForm</Edit>
+  <New>DocumentLibraryForm</New>
+</FormTemplates>
 </file>
 
-<file path=customXml/itemProps2.xml><?xml version="1.0" encoding="utf-8"?>
-<ds:datastoreItem xmlns:ds="http://schemas.openxmlformats.org/officeDocument/2006/customXml" ds:itemID="{C3C0D82A-5D77-4930-8043-FB93232D4EC3}">
-  <ds:schemaRefs>
-    <ds:schemaRef ds:uri="http://schemas.microsoft.com/sharepoint/v3/contenttype/forms"/>
-  </ds:schemaRefs>
-</ds:datastoreItem>
+<file path=customXml/item3.xml><?xml version="1.0" encoding="utf-8"?>
+<p:properties xmlns:p="http://schemas.microsoft.com/office/2006/metadata/properties" xmlns:xsi="http://www.w3.org/2001/XMLSchema-instance" xmlns:pc="http://schemas.microsoft.com/office/infopath/2007/PartnerControls">
+  <documentManagement/>
+</p:properties>
 </file>
 
-<file path=customXml/itemProps3.xml><?xml version="1.0" encoding="utf-8"?>
+<file path=customXml/itemProps1.xml><?xml version="1.0" encoding="utf-8"?>
 <ds:datastoreItem xmlns:ds="http://schemas.openxmlformats.org/officeDocument/2006/customXml" ds:itemID="{884A3E52-B6F1-4A6D-876B-680A1FE9CD40}">
   <ds:schemaRefs>
     <ds:schemaRef ds:uri="http://schemas.microsoft.com/office/2006/metadata/contentType"/>
@@ -8636,4 +8623,21 @@
     <ds:schemaRef ds:uri="http://schemas.microsoft.com/internal/obd"/>
   </ds:schemaRefs>
 </ds:datastoreItem>
+</file>
+
+<file path=customXml/itemProps2.xml><?xml version="1.0" encoding="utf-8"?>
+<ds:datastoreItem xmlns:ds="http://schemas.openxmlformats.org/officeDocument/2006/customXml" ds:itemID="{C3C0D82A-5D77-4930-8043-FB93232D4EC3}">
+  <ds:schemaRefs>
+    <ds:schemaRef ds:uri="http://schemas.microsoft.com/sharepoint/v3/contenttype/forms"/>
+  </ds:schemaRefs>
+</ds:datastoreItem>
+</file>
+
+<file path=customXml/itemProps3.xml><?xml version="1.0" encoding="utf-8"?>
+<ds:datastoreItem xmlns:ds="http://schemas.openxmlformats.org/officeDocument/2006/customXml" ds:itemID="{B1DFFEE4-49B1-4AF1-9FFD-BDCB1D4C88F0}">
+  <ds:schemaRefs>
+    <ds:schemaRef ds:uri="http://schemas.microsoft.com/office/2006/metadata/properties"/>
+    <ds:schemaRef ds:uri="http://schemas.microsoft.com/office/infopath/2007/PartnerControls"/>
+  </ds:schemaRefs>
+</ds:datastoreItem>
 </file>
</xml_diff>

<commit_message>
Création graphique de la nouvelle planification
</commit_message>
<xml_diff>
--- a/Livrables/David Dubey - Projet Pré-TPI.docx
+++ b/Livrables/David Dubey - Projet Pré-TPI.docx
@@ -2215,27 +2215,25 @@
       <w:r>
         <w:t>minaire</w:t>
       </w:r>
-      <w:bookmarkStart w:id="1" w:name="_GoBack"/>
       <w:bookmarkEnd w:id="0"/>
+    </w:p>
+    <w:p>
+      <w:pPr>
+        <w:pStyle w:val="Titre2"/>
+        <w:rPr>
+          <w:i w:val="0"/>
+          <w:iCs/>
+        </w:rPr>
+      </w:pPr>
+      <w:bookmarkStart w:id="1" w:name="_Toc499021833"/>
+      <w:r>
+        <w:rPr>
+          <w:i w:val="0"/>
+          <w:iCs/>
+        </w:rPr>
+        <w:t>Introduction</w:t>
+      </w:r>
       <w:bookmarkEnd w:id="1"/>
-    </w:p>
-    <w:p>
-      <w:pPr>
-        <w:pStyle w:val="Titre2"/>
-        <w:rPr>
-          <w:i w:val="0"/>
-          <w:iCs/>
-        </w:rPr>
-      </w:pPr>
-      <w:bookmarkStart w:id="2" w:name="_Toc499021833"/>
-      <w:r>
-        <w:rPr>
-          <w:i w:val="0"/>
-          <w:iCs/>
-        </w:rPr>
-        <w:t>Introduction</w:t>
-      </w:r>
-      <w:bookmarkEnd w:id="2"/>
       <w:r>
         <w:rPr>
           <w:i w:val="0"/>
@@ -2331,7 +2329,7 @@
           <w:iCs/>
         </w:rPr>
       </w:pPr>
-      <w:bookmarkStart w:id="3" w:name="_Toc499021834"/>
+      <w:bookmarkStart w:id="2" w:name="_Toc499021834"/>
       <w:r>
         <w:rPr>
           <w:i w:val="0"/>
@@ -2339,7 +2337,7 @@
         </w:rPr>
         <w:t>Objectifs</w:t>
       </w:r>
-      <w:bookmarkEnd w:id="3"/>
+      <w:bookmarkEnd w:id="2"/>
     </w:p>
     <w:p>
       <w:pPr>
@@ -2543,7 +2541,7 @@
         </w:rPr>
         <w:br w:type="page"/>
       </w:r>
-      <w:bookmarkStart w:id="4" w:name="_Toc499021835"/>
+      <w:bookmarkStart w:id="3" w:name="_Toc499021835"/>
       <w:r>
         <w:rPr>
           <w:i w:val="0"/>
@@ -2559,7 +2557,7 @@
         </w:rPr>
         <w:t xml:space="preserve"> initiale</w:t>
       </w:r>
-      <w:bookmarkEnd w:id="4"/>
+      <w:bookmarkEnd w:id="3"/>
     </w:p>
     <w:p>
       <w:pPr>
@@ -2571,6 +2569,8 @@
     <w:p>
       <w:pPr>
         <w:rPr>
+          <w:i/>
+          <w:iCs/>
           <w:szCs w:val="14"/>
         </w:rPr>
       </w:pPr>
@@ -2600,7 +2600,7 @@
             <v:path o:extrusionok="f" gradientshapeok="t" o:connecttype="rect"/>
             <o:lock v:ext="edit" aspectratio="t"/>
           </v:shapetype>
-          <v:shape id="_x0000_i1025" type="#_x0000_t75" style="width:453.5pt;height:224.6pt">
+          <v:shape id="_x0000_i1025" type="#_x0000_t75" style="width:453.05pt;height:224.85pt">
             <v:imagedata r:id="rId10" o:title="Capture"/>
           </v:shape>
         </w:pict>
@@ -2608,33 +2608,72 @@
     </w:p>
     <w:p>
       <w:pPr>
+        <w:rPr>
+          <w:i/>
+          <w:iCs/>
+          <w:szCs w:val="14"/>
+        </w:rPr>
+      </w:pPr>
+    </w:p>
+    <w:p>
+      <w:pPr>
+        <w:pStyle w:val="Titre2"/>
+        <w:rPr>
+          <w:i w:val="0"/>
+        </w:rPr>
+      </w:pPr>
+      <w:r>
+        <w:rPr>
+          <w:i w:val="0"/>
+        </w:rPr>
+        <w:t>Planification Sprint 3</w:t>
+      </w:r>
+    </w:p>
+    <w:p>
+      <w:pPr>
+        <w:ind w:left="432"/>
+      </w:pPr>
+    </w:p>
+    <w:p>
+      <w:r>
+        <w:pict w14:anchorId="3F601474">
+          <v:shape id="_x0000_i1037" type="#_x0000_t75" style="width:451pt;height:201.75pt">
+            <v:imagedata r:id="rId11" o:title="Labyrinthe (1)" cropleft="361f"/>
+          </v:shape>
+        </w:pict>
+      </w:r>
+    </w:p>
+    <w:p>
+      <w:pPr>
         <w:pStyle w:val="Titre1"/>
       </w:pPr>
-      <w:bookmarkStart w:id="5" w:name="_Toc499021836"/>
+      <w:bookmarkStart w:id="4" w:name="_Toc499021836"/>
       <w:r>
         <w:t>Analyse</w:t>
       </w:r>
       <w:r>
         <w:t xml:space="preserve"> / Conception</w:t>
       </w:r>
+      <w:bookmarkEnd w:id="4"/>
+    </w:p>
+    <w:p>
+      <w:pPr>
+        <w:pStyle w:val="Titre2"/>
+        <w:rPr>
+          <w:i w:val="0"/>
+          <w:iCs/>
+        </w:rPr>
+      </w:pPr>
+      <w:bookmarkStart w:id="5" w:name="_Toc499021837"/>
+      <w:r>
+        <w:rPr>
+          <w:i w:val="0"/>
+          <w:iCs/>
+        </w:rPr>
+        <w:t>Concept</w:t>
+      </w:r>
+      <w:bookmarkStart w:id="6" w:name="_GoBack"/>
       <w:bookmarkEnd w:id="5"/>
-    </w:p>
-    <w:p>
-      <w:pPr>
-        <w:pStyle w:val="Titre2"/>
-        <w:rPr>
-          <w:i w:val="0"/>
-          <w:iCs/>
-        </w:rPr>
-      </w:pPr>
-      <w:bookmarkStart w:id="6" w:name="_Toc499021837"/>
-      <w:r>
-        <w:rPr>
-          <w:i w:val="0"/>
-          <w:iCs/>
-        </w:rPr>
-        <w:t>Concept</w:t>
-      </w:r>
       <w:bookmarkEnd w:id="6"/>
     </w:p>
     <w:p>
@@ -2747,6 +2786,7 @@
           <w:iCs/>
           <w:szCs w:val="14"/>
         </w:rPr>
+        <w:lastRenderedPageBreak/>
         <w:t>Décrir</w:t>
       </w:r>
       <w:r>
@@ -3000,7 +3040,6 @@
           <w:i w:val="0"/>
           <w:iCs/>
         </w:rPr>
-        <w:lastRenderedPageBreak/>
         <w:t>Dossier de conception</w:t>
       </w:r>
       <w:bookmarkEnd w:id="13"/>
@@ -3655,6 +3694,7 @@
       <w:bookmarkStart w:id="16" w:name="_Toc71703259"/>
       <w:bookmarkStart w:id="17" w:name="_Toc499021842"/>
       <w:r>
+        <w:lastRenderedPageBreak/>
         <w:t>R</w:t>
       </w:r>
       <w:bookmarkEnd w:id="16"/>
@@ -3931,7 +3971,6 @@
           <w:i/>
           <w:iCs/>
         </w:rPr>
-        <w:lastRenderedPageBreak/>
         <w:t xml:space="preserve">NOTE : </w:t>
       </w:r>
       <w:r>
@@ -4920,8 +4959,8 @@
       </w:pPr>
     </w:p>
     <w:sectPr>
-      <w:headerReference w:type="default" r:id="rId11"/>
-      <w:footerReference w:type="default" r:id="rId12"/>
+      <w:headerReference w:type="default" r:id="rId12"/>
+      <w:footerReference w:type="default" r:id="rId13"/>
       <w:pgSz w:w="11906" w:h="16838" w:code="9"/>
       <w:pgMar w:top="1418" w:right="1418" w:bottom="1418" w:left="1418" w:header="720" w:footer="720" w:gutter="0"/>
       <w:cols w:space="720"/>
@@ -5008,7 +5047,7 @@
         <w:sz w:val="16"/>
         <w:szCs w:val="16"/>
       </w:rPr>
-      <w:t>7</w:t>
+      <w:t>5</w:t>
     </w:r>
     <w:r>
       <w:rPr>
@@ -8461,6 +8500,21 @@
 </file>
 
 <file path=customXml/item1.xml><?xml version="1.0" encoding="utf-8"?>
+<p:properties xmlns:p="http://schemas.microsoft.com/office/2006/metadata/properties" xmlns:xsi="http://www.w3.org/2001/XMLSchema-instance" xmlns:pc="http://schemas.microsoft.com/office/infopath/2007/PartnerControls">
+  <documentManagement/>
+</p:properties>
+</file>
+
+<file path=customXml/item2.xml><?xml version="1.0" encoding="utf-8"?>
+<?mso-contentType ?>
+<FormTemplates xmlns="http://schemas.microsoft.com/sharepoint/v3/contenttype/forms">
+  <Display>DocumentLibraryForm</Display>
+  <Edit>DocumentLibraryForm</Edit>
+  <New>DocumentLibraryForm</New>
+</FormTemplates>
+</file>
+
+<file path=customXml/item3.xml><?xml version="1.0" encoding="utf-8"?>
 <ct:contentTypeSchema xmlns:ct="http://schemas.microsoft.com/office/2006/metadata/contentType" xmlns:ma="http://schemas.microsoft.com/office/2006/metadata/properties/metaAttributes" ct:_="" ma:_="" ma:contentTypeName="Document" ma:contentTypeID="0x0101000B38552FA7D4254E8845977232CFE53B" ma:contentTypeVersion="2" ma:contentTypeDescription="Crée un document." ma:contentTypeScope="" ma:versionID="acac6587a1624531b7bbb5e040fdc0e2">
   <xsd:schema xmlns:xsd="http://www.w3.org/2001/XMLSchema" xmlns:xs="http://www.w3.org/2001/XMLSchema" xmlns:p="http://schemas.microsoft.com/office/2006/metadata/properties" xmlns:ns2="0119da2b-60ce-4773-88fa-ebab2cde1f55" targetNamespace="http://schemas.microsoft.com/office/2006/metadata/properties" ma:root="true" ma:fieldsID="497bc8f796ffcd2b49b56101ba0507db" ns2:_="">
     <xsd:import namespace="0119da2b-60ce-4773-88fa-ebab2cde1f55"/>
@@ -8592,22 +8646,24 @@
 </ct:contentTypeSchema>
 </file>
 
-<file path=customXml/item2.xml><?xml version="1.0" encoding="utf-8"?>
-<?mso-contentType ?>
-<FormTemplates xmlns="http://schemas.microsoft.com/sharepoint/v3/contenttype/forms">
-  <Display>DocumentLibraryForm</Display>
-  <Edit>DocumentLibraryForm</Edit>
-  <New>DocumentLibraryForm</New>
-</FormTemplates>
+<file path=customXml/itemProps1.xml><?xml version="1.0" encoding="utf-8"?>
+<ds:datastoreItem xmlns:ds="http://schemas.openxmlformats.org/officeDocument/2006/customXml" ds:itemID="{B1DFFEE4-49B1-4AF1-9FFD-BDCB1D4C88F0}">
+  <ds:schemaRefs>
+    <ds:schemaRef ds:uri="http://schemas.microsoft.com/office/2006/metadata/properties"/>
+    <ds:schemaRef ds:uri="http://schemas.microsoft.com/office/infopath/2007/PartnerControls"/>
+  </ds:schemaRefs>
+</ds:datastoreItem>
 </file>
 
-<file path=customXml/item3.xml><?xml version="1.0" encoding="utf-8"?>
-<p:properties xmlns:p="http://schemas.microsoft.com/office/2006/metadata/properties" xmlns:xsi="http://www.w3.org/2001/XMLSchema-instance" xmlns:pc="http://schemas.microsoft.com/office/infopath/2007/PartnerControls">
-  <documentManagement/>
-</p:properties>
+<file path=customXml/itemProps2.xml><?xml version="1.0" encoding="utf-8"?>
+<ds:datastoreItem xmlns:ds="http://schemas.openxmlformats.org/officeDocument/2006/customXml" ds:itemID="{C3C0D82A-5D77-4930-8043-FB93232D4EC3}">
+  <ds:schemaRefs>
+    <ds:schemaRef ds:uri="http://schemas.microsoft.com/sharepoint/v3/contenttype/forms"/>
+  </ds:schemaRefs>
+</ds:datastoreItem>
 </file>
 
-<file path=customXml/itemProps1.xml><?xml version="1.0" encoding="utf-8"?>
+<file path=customXml/itemProps3.xml><?xml version="1.0" encoding="utf-8"?>
 <ds:datastoreItem xmlns:ds="http://schemas.openxmlformats.org/officeDocument/2006/customXml" ds:itemID="{884A3E52-B6F1-4A6D-876B-680A1FE9CD40}">
   <ds:schemaRefs>
     <ds:schemaRef ds:uri="http://schemas.microsoft.com/office/2006/metadata/contentType"/>
@@ -8623,21 +8679,4 @@
     <ds:schemaRef ds:uri="http://schemas.microsoft.com/internal/obd"/>
   </ds:schemaRefs>
 </ds:datastoreItem>
-</file>
-
-<file path=customXml/itemProps2.xml><?xml version="1.0" encoding="utf-8"?>
-<ds:datastoreItem xmlns:ds="http://schemas.openxmlformats.org/officeDocument/2006/customXml" ds:itemID="{C3C0D82A-5D77-4930-8043-FB93232D4EC3}">
-  <ds:schemaRefs>
-    <ds:schemaRef ds:uri="http://schemas.microsoft.com/sharepoint/v3/contenttype/forms"/>
-  </ds:schemaRefs>
-</ds:datastoreItem>
-</file>
-
-<file path=customXml/itemProps3.xml><?xml version="1.0" encoding="utf-8"?>
-<ds:datastoreItem xmlns:ds="http://schemas.openxmlformats.org/officeDocument/2006/customXml" ds:itemID="{B1DFFEE4-49B1-4AF1-9FFD-BDCB1D4C88F0}">
-  <ds:schemaRefs>
-    <ds:schemaRef ds:uri="http://schemas.microsoft.com/office/2006/metadata/properties"/>
-    <ds:schemaRef ds:uri="http://schemas.microsoft.com/office/infopath/2007/PartnerControls"/>
-  </ds:schemaRefs>
-</ds:datastoreItem>
 </file>
</xml_diff>

<commit_message>
Avancement sur le jeu
</commit_message>
<xml_diff>
--- a/Livrables/David Dubey - Projet Pré-TPI.docx
+++ b/Livrables/David Dubey - Projet Pré-TPI.docx
@@ -3398,7 +3398,7 @@
             <v:path o:extrusionok="f" gradientshapeok="t" o:connecttype="rect"/>
             <o:lock v:ext="edit" aspectratio="t"/>
           </v:shapetype>
-          <v:shape id="_x0000_i1025" type="#_x0000_t75" style="width:453pt;height:224.25pt">
+          <v:shape id="_x0000_i1025" type="#_x0000_t75" style="width:452.95pt;height:224.35pt">
             <v:imagedata r:id="rId10" o:title="Capture"/>
           </v:shape>
         </w:pict>
@@ -3434,7 +3434,7 @@
     <w:p>
       <w:r>
         <w:pict w14:anchorId="3F601474">
-          <v:shape id="_x0000_i1026" type="#_x0000_t75" style="width:450.75pt;height:201.75pt">
+          <v:shape id="_x0000_i1026" type="#_x0000_t75" style="width:450.4pt;height:201.75pt">
             <v:imagedata r:id="rId11" o:title="Labyrinthe (1)" cropleft="361f"/>
           </v:shape>
         </w:pict>
@@ -3587,8 +3587,6 @@
         <w:lastRenderedPageBreak/>
         <w:t>Environnement et limite du système</w:t>
       </w:r>
-      <w:bookmarkStart w:id="13" w:name="_GoBack"/>
-      <w:bookmarkEnd w:id="13"/>
     </w:p>
     <w:p>
       <w:pPr>
@@ -3615,16 +3613,16 @@
           <w:iCs/>
         </w:rPr>
       </w:pPr>
-      <w:bookmarkStart w:id="14" w:name="_Toc71691012"/>
-      <w:bookmarkStart w:id="15" w:name="_Toc66719374"/>
+      <w:bookmarkStart w:id="13" w:name="_Toc71691012"/>
+      <w:bookmarkStart w:id="14" w:name="_Toc66719374"/>
       <w:r>
         <w:rPr>
           <w:iCs/>
         </w:rPr>
         <w:t>Stratégie de test</w:t>
       </w:r>
+      <w:bookmarkEnd w:id="13"/>
       <w:bookmarkEnd w:id="14"/>
-      <w:bookmarkEnd w:id="15"/>
     </w:p>
     <w:p/>
     <w:p>
@@ -3666,18 +3664,18 @@
           <w:iCs/>
         </w:rPr>
       </w:pPr>
-      <w:bookmarkStart w:id="16" w:name="_Toc25553310"/>
-      <w:bookmarkStart w:id="17" w:name="_Toc71691015"/>
-      <w:bookmarkStart w:id="18" w:name="_Toc66719375"/>
+      <w:bookmarkStart w:id="15" w:name="_Toc25553310"/>
+      <w:bookmarkStart w:id="16" w:name="_Toc71691015"/>
+      <w:bookmarkStart w:id="17" w:name="_Toc66719375"/>
       <w:r>
         <w:rPr>
           <w:rFonts w:cs="Arial"/>
         </w:rPr>
         <w:t>Risques techniques</w:t>
       </w:r>
+      <w:bookmarkEnd w:id="15"/>
       <w:bookmarkEnd w:id="16"/>
       <w:bookmarkEnd w:id="17"/>
-      <w:bookmarkEnd w:id="18"/>
     </w:p>
     <w:p>
       <w:pPr>
@@ -3808,14 +3806,14 @@
           <w:iCs/>
         </w:rPr>
       </w:pPr>
-      <w:bookmarkStart w:id="19" w:name="_Toc66719376"/>
+      <w:bookmarkStart w:id="18" w:name="_Toc66719376"/>
       <w:r>
         <w:rPr>
           <w:iCs/>
         </w:rPr>
         <w:t>Planification</w:t>
       </w:r>
-      <w:bookmarkEnd w:id="19"/>
+      <w:bookmarkEnd w:id="18"/>
     </w:p>
     <w:p/>
     <w:p>
@@ -3884,18 +3882,18 @@
           <w:iCs/>
         </w:rPr>
       </w:pPr>
-      <w:bookmarkStart w:id="20" w:name="_Toc25553314"/>
-      <w:bookmarkStart w:id="21" w:name="_Toc71691019"/>
-      <w:bookmarkStart w:id="22" w:name="_Toc66719377"/>
+      <w:bookmarkStart w:id="19" w:name="_Toc25553314"/>
+      <w:bookmarkStart w:id="20" w:name="_Toc71691019"/>
+      <w:bookmarkStart w:id="21" w:name="_Toc66719377"/>
       <w:r>
         <w:rPr>
           <w:iCs/>
         </w:rPr>
         <w:t>Dossier de conception</w:t>
       </w:r>
+      <w:bookmarkEnd w:id="19"/>
       <w:bookmarkEnd w:id="20"/>
       <w:bookmarkEnd w:id="21"/>
-      <w:bookmarkEnd w:id="22"/>
     </w:p>
     <w:p>
       <w:pPr>
@@ -4042,6 +4040,8 @@
           <w:sz w:val="24"/>
         </w:rPr>
       </w:pPr>
+      <w:bookmarkStart w:id="22" w:name="_GoBack"/>
+      <w:bookmarkEnd w:id="22"/>
     </w:p>
     <w:p>
       <w:pPr>
@@ -5738,8 +5738,8 @@
         </w:rPr>
       </w:pPr>
       <w:bookmarkStart w:id="56" w:name="_Toc71703270"/>
-      <w:bookmarkStart w:id="57" w:name="_Toc25553334"/>
-      <w:bookmarkStart w:id="58" w:name="_Toc66719390"/>
+      <w:bookmarkStart w:id="57" w:name="_Toc66719390"/>
+      <w:bookmarkStart w:id="58" w:name="_Toc25553334"/>
       <w:r>
         <w:rPr>
           <w:iCs/>
@@ -5753,14 +5753,14 @@
         <w:t>rchives du projet</w:t>
       </w:r>
       <w:bookmarkEnd w:id="56"/>
+      <w:bookmarkEnd w:id="57"/>
+      <w:r>
+        <w:rPr>
+          <w:iCs/>
+        </w:rPr>
+        <w:t xml:space="preserve"> </w:t>
+      </w:r>
       <w:bookmarkEnd w:id="58"/>
-      <w:r>
-        <w:rPr>
-          <w:iCs/>
-        </w:rPr>
-        <w:t xml:space="preserve"> </w:t>
-      </w:r>
-      <w:bookmarkEnd w:id="57"/>
     </w:p>
     <w:p/>
     <w:p>
@@ -5873,7 +5873,7 @@
         <w:sz w:val="16"/>
         <w:szCs w:val="16"/>
       </w:rPr>
-      <w:t>9</w:t>
+      <w:t>7</w:t>
     </w:r>
     <w:r>
       <w:rPr>
@@ -9303,21 +9303,6 @@
 </file>
 
 <file path=customXml/item1.xml><?xml version="1.0" encoding="utf-8"?>
-<p:properties xmlns:p="http://schemas.microsoft.com/office/2006/metadata/properties" xmlns:xsi="http://www.w3.org/2001/XMLSchema-instance" xmlns:pc="http://schemas.microsoft.com/office/infopath/2007/PartnerControls">
-  <documentManagement/>
-</p:properties>
-</file>
-
-<file path=customXml/item2.xml><?xml version="1.0" encoding="utf-8"?>
-<?mso-contentType ?>
-<FormTemplates xmlns="http://schemas.microsoft.com/sharepoint/v3/contenttype/forms">
-  <Display>DocumentLibraryForm</Display>
-  <Edit>DocumentLibraryForm</Edit>
-  <New>DocumentLibraryForm</New>
-</FormTemplates>
-</file>
-
-<file path=customXml/item3.xml><?xml version="1.0" encoding="utf-8"?>
 <ct:contentTypeSchema xmlns:ct="http://schemas.microsoft.com/office/2006/metadata/contentType" xmlns:ma="http://schemas.microsoft.com/office/2006/metadata/properties/metaAttributes" ct:_="" ma:_="" ma:contentTypeName="Document" ma:contentTypeID="0x0101000B38552FA7D4254E8845977232CFE53B" ma:contentTypeVersion="2" ma:contentTypeDescription="Crée un document." ma:contentTypeScope="" ma:versionID="acac6587a1624531b7bbb5e040fdc0e2">
   <xsd:schema xmlns:xsd="http://www.w3.org/2001/XMLSchema" xmlns:xs="http://www.w3.org/2001/XMLSchema" xmlns:p="http://schemas.microsoft.com/office/2006/metadata/properties" xmlns:ns2="0119da2b-60ce-4773-88fa-ebab2cde1f55" targetNamespace="http://schemas.microsoft.com/office/2006/metadata/properties" ma:root="true" ma:fieldsID="497bc8f796ffcd2b49b56101ba0507db" ns2:_="">
     <xsd:import namespace="0119da2b-60ce-4773-88fa-ebab2cde1f55"/>
@@ -9449,24 +9434,22 @@
 </ct:contentTypeSchema>
 </file>
 
-<file path=customXml/itemProps1.xml><?xml version="1.0" encoding="utf-8"?>
-<ds:datastoreItem xmlns:ds="http://schemas.openxmlformats.org/officeDocument/2006/customXml" ds:itemID="{B1DFFEE4-49B1-4AF1-9FFD-BDCB1D4C88F0}">
-  <ds:schemaRefs>
-    <ds:schemaRef ds:uri="http://schemas.microsoft.com/office/2006/metadata/properties"/>
-    <ds:schemaRef ds:uri="http://schemas.microsoft.com/office/infopath/2007/PartnerControls"/>
-  </ds:schemaRefs>
-</ds:datastoreItem>
+<file path=customXml/item2.xml><?xml version="1.0" encoding="utf-8"?>
+<?mso-contentType ?>
+<FormTemplates xmlns="http://schemas.microsoft.com/sharepoint/v3/contenttype/forms">
+  <Display>DocumentLibraryForm</Display>
+  <Edit>DocumentLibraryForm</Edit>
+  <New>DocumentLibraryForm</New>
+</FormTemplates>
 </file>
 
-<file path=customXml/itemProps2.xml><?xml version="1.0" encoding="utf-8"?>
-<ds:datastoreItem xmlns:ds="http://schemas.openxmlformats.org/officeDocument/2006/customXml" ds:itemID="{C3C0D82A-5D77-4930-8043-FB93232D4EC3}">
-  <ds:schemaRefs>
-    <ds:schemaRef ds:uri="http://schemas.microsoft.com/sharepoint/v3/contenttype/forms"/>
-  </ds:schemaRefs>
-</ds:datastoreItem>
+<file path=customXml/item3.xml><?xml version="1.0" encoding="utf-8"?>
+<p:properties xmlns:p="http://schemas.microsoft.com/office/2006/metadata/properties" xmlns:xsi="http://www.w3.org/2001/XMLSchema-instance" xmlns:pc="http://schemas.microsoft.com/office/infopath/2007/PartnerControls">
+  <documentManagement/>
+</p:properties>
 </file>
 
-<file path=customXml/itemProps3.xml><?xml version="1.0" encoding="utf-8"?>
+<file path=customXml/itemProps1.xml><?xml version="1.0" encoding="utf-8"?>
 <ds:datastoreItem xmlns:ds="http://schemas.openxmlformats.org/officeDocument/2006/customXml" ds:itemID="{884A3E52-B6F1-4A6D-876B-680A1FE9CD40}">
   <ds:schemaRefs>
     <ds:schemaRef ds:uri="http://schemas.microsoft.com/office/2006/metadata/contentType"/>
@@ -9482,4 +9465,21 @@
     <ds:schemaRef ds:uri="http://schemas.microsoft.com/internal/obd"/>
   </ds:schemaRefs>
 </ds:datastoreItem>
+</file>
+
+<file path=customXml/itemProps2.xml><?xml version="1.0" encoding="utf-8"?>
+<ds:datastoreItem xmlns:ds="http://schemas.openxmlformats.org/officeDocument/2006/customXml" ds:itemID="{C3C0D82A-5D77-4930-8043-FB93232D4EC3}">
+  <ds:schemaRefs>
+    <ds:schemaRef ds:uri="http://schemas.microsoft.com/sharepoint/v3/contenttype/forms"/>
+  </ds:schemaRefs>
+</ds:datastoreItem>
+</file>
+
+<file path=customXml/itemProps3.xml><?xml version="1.0" encoding="utf-8"?>
+<ds:datastoreItem xmlns:ds="http://schemas.openxmlformats.org/officeDocument/2006/customXml" ds:itemID="{B1DFFEE4-49B1-4AF1-9FFD-BDCB1D4C88F0}">
+  <ds:schemaRefs>
+    <ds:schemaRef ds:uri="http://schemas.microsoft.com/office/2006/metadata/properties"/>
+    <ds:schemaRef ds:uri="http://schemas.microsoft.com/office/infopath/2007/PartnerControls"/>
+  </ds:schemaRefs>
+</ds:datastoreItem>
 </file>
</xml_diff>

<commit_message>
avancement sur la doc
</commit_message>
<xml_diff>
--- a/Livrables/David Dubey - Projet Pré-TPI.docx
+++ b/Livrables/David Dubey - Projet Pré-TPI.docx
@@ -912,7 +912,6 @@
         <w:r>
           <w:rPr>
             <w:rStyle w:val="Lienhypertexte"/>
-            <w:i/>
             <w:iCs/>
             <w:noProof/>
           </w:rPr>
@@ -1005,7 +1004,6 @@
         <w:r>
           <w:rPr>
             <w:rStyle w:val="Lienhypertexte"/>
-            <w:i/>
             <w:noProof/>
           </w:rPr>
           <w:t>1.5</w:t>
@@ -1171,7 +1169,6 @@
         <w:r>
           <w:rPr>
             <w:rStyle w:val="Lienhypertexte"/>
-            <w:i/>
             <w:iCs/>
             <w:noProof/>
           </w:rPr>
@@ -1264,7 +1261,6 @@
         <w:r>
           <w:rPr>
             <w:rStyle w:val="Lienhypertexte"/>
-            <w:i/>
             <w:iCs/>
             <w:noProof/>
           </w:rPr>
@@ -1357,7 +1353,6 @@
         <w:r>
           <w:rPr>
             <w:rStyle w:val="Lienhypertexte"/>
-            <w:i/>
             <w:iCs/>
             <w:noProof/>
           </w:rPr>
@@ -1450,7 +1445,6 @@
         <w:r>
           <w:rPr>
             <w:rStyle w:val="Lienhypertexte"/>
-            <w:i/>
             <w:iCs/>
             <w:noProof/>
           </w:rPr>
@@ -1543,7 +1537,6 @@
         <w:r>
           <w:rPr>
             <w:rStyle w:val="Lienhypertexte"/>
-            <w:i/>
             <w:iCs/>
             <w:noProof/>
           </w:rPr>
@@ -1711,7 +1704,6 @@
         <w:r>
           <w:rPr>
             <w:rStyle w:val="Lienhypertexte"/>
-            <w:i/>
             <w:iCs/>
             <w:noProof/>
           </w:rPr>
@@ -1804,7 +1796,6 @@
         <w:r>
           <w:rPr>
             <w:rStyle w:val="Lienhypertexte"/>
-            <w:i/>
             <w:iCs/>
             <w:noProof/>
           </w:rPr>
@@ -1897,7 +1888,6 @@
         <w:r>
           <w:rPr>
             <w:rStyle w:val="Lienhypertexte"/>
-            <w:i/>
             <w:iCs/>
             <w:noProof/>
           </w:rPr>
@@ -1990,7 +1980,6 @@
         <w:r>
           <w:rPr>
             <w:rStyle w:val="Lienhypertexte"/>
-            <w:i/>
             <w:iCs/>
             <w:noProof/>
           </w:rPr>
@@ -2233,7 +2222,6 @@
         <w:r>
           <w:rPr>
             <w:rStyle w:val="Lienhypertexte"/>
-            <w:i/>
             <w:iCs/>
             <w:noProof/>
           </w:rPr>
@@ -2326,7 +2314,6 @@
         <w:r>
           <w:rPr>
             <w:rStyle w:val="Lienhypertexte"/>
-            <w:i/>
             <w:iCs/>
             <w:noProof/>
           </w:rPr>
@@ -2419,7 +2406,6 @@
         <w:r>
           <w:rPr>
             <w:rStyle w:val="Lienhypertexte"/>
-            <w:i/>
             <w:iCs/>
             <w:noProof/>
           </w:rPr>
@@ -2512,7 +2498,6 @@
         <w:r>
           <w:rPr>
             <w:rStyle w:val="Lienhypertexte"/>
-            <w:i/>
             <w:iCs/>
             <w:noProof/>
           </w:rPr>
@@ -2605,7 +2590,6 @@
         <w:r>
           <w:rPr>
             <w:rStyle w:val="Lienhypertexte"/>
-            <w:i/>
             <w:iCs/>
             <w:noProof/>
           </w:rPr>
@@ -2698,7 +2682,6 @@
         <w:r>
           <w:rPr>
             <w:rStyle w:val="Lienhypertexte"/>
-            <w:i/>
             <w:iCs/>
             <w:noProof/>
           </w:rPr>
@@ -2791,12 +2774,14 @@
       <w:r>
         <w:br w:type="page"/>
       </w:r>
+      <w:bookmarkStart w:id="0" w:name="_GoBack"/>
+      <w:bookmarkEnd w:id="0"/>
     </w:p>
     <w:p>
       <w:pPr>
         <w:pStyle w:val="Titre1"/>
       </w:pPr>
-      <w:bookmarkStart w:id="0" w:name="_Toc66719361"/>
+      <w:bookmarkStart w:id="1" w:name="_Toc66719361"/>
       <w:r>
         <w:lastRenderedPageBreak/>
         <w:t>Analyse prél</w:t>
@@ -2807,7 +2792,7 @@
       <w:r>
         <w:t>minaire</w:t>
       </w:r>
-      <w:bookmarkEnd w:id="0"/>
+      <w:bookmarkEnd w:id="1"/>
     </w:p>
     <w:p>
       <w:pPr>
@@ -2816,14 +2801,14 @@
           <w:iCs/>
         </w:rPr>
       </w:pPr>
-      <w:bookmarkStart w:id="1" w:name="_Toc66719362"/>
+      <w:bookmarkStart w:id="2" w:name="_Toc66719362"/>
       <w:r>
         <w:rPr>
           <w:iCs/>
         </w:rPr>
         <w:t>Introduction</w:t>
       </w:r>
-      <w:bookmarkEnd w:id="1"/>
+      <w:bookmarkEnd w:id="2"/>
       <w:r>
         <w:rPr>
           <w:iCs/>
@@ -2917,14 +2902,14 @@
           <w:iCs/>
         </w:rPr>
       </w:pPr>
-      <w:bookmarkStart w:id="2" w:name="_Toc66719363"/>
+      <w:bookmarkStart w:id="3" w:name="_Toc66719363"/>
       <w:r>
         <w:rPr>
           <w:iCs/>
         </w:rPr>
         <w:t>Objectifs</w:t>
       </w:r>
-      <w:bookmarkEnd w:id="2"/>
+      <w:bookmarkEnd w:id="3"/>
     </w:p>
     <w:p>
       <w:pPr>
@@ -3126,11 +3111,11 @@
       <w:pPr>
         <w:pStyle w:val="Titre2"/>
       </w:pPr>
-      <w:bookmarkStart w:id="3" w:name="_Toc66719364"/>
+      <w:bookmarkStart w:id="4" w:name="_Toc66719364"/>
       <w:r>
         <w:t>Gestion de projet et planification</w:t>
       </w:r>
-      <w:bookmarkEnd w:id="3"/>
+      <w:bookmarkEnd w:id="4"/>
     </w:p>
     <w:p/>
     <w:p>
@@ -3143,14 +3128,14 @@
       <w:pPr>
         <w:pStyle w:val="Titre3"/>
       </w:pPr>
-      <w:bookmarkStart w:id="4" w:name="_Toc66719365"/>
+      <w:bookmarkStart w:id="5" w:name="_Toc66719365"/>
       <w:r>
         <w:t>Sprint 1 : Analyse préliminaire</w:t>
       </w:r>
       <w:r>
         <w:t xml:space="preserve"> (Échéance le 12.02.2021)</w:t>
       </w:r>
-      <w:bookmarkEnd w:id="4"/>
+      <w:bookmarkEnd w:id="5"/>
     </w:p>
     <w:p/>
     <w:p>
@@ -3192,14 +3177,14 @@
       <w:pPr>
         <w:pStyle w:val="Titre3"/>
       </w:pPr>
-      <w:bookmarkStart w:id="5" w:name="_Toc66719366"/>
+      <w:bookmarkStart w:id="6" w:name="_Toc66719366"/>
       <w:r>
         <w:t>Sprint 2 : Conception de base</w:t>
       </w:r>
       <w:r>
         <w:t xml:space="preserve"> (Échéance le 26.02.2021)</w:t>
       </w:r>
-      <w:bookmarkEnd w:id="5"/>
+      <w:bookmarkEnd w:id="6"/>
     </w:p>
     <w:p>
       <w:pPr>
@@ -3266,7 +3251,7 @@
       <w:pPr>
         <w:pStyle w:val="Titre3"/>
       </w:pPr>
-      <w:bookmarkStart w:id="6" w:name="_Toc66719367"/>
+      <w:bookmarkStart w:id="7" w:name="_Toc66719367"/>
       <w:r>
         <w:lastRenderedPageBreak/>
         <w:t>Sprint 3 : Réalisation du projet</w:t>
@@ -3274,7 +3259,7 @@
       <w:r>
         <w:t xml:space="preserve"> (Échéance le 26.03.2021)</w:t>
       </w:r>
-      <w:bookmarkEnd w:id="6"/>
+      <w:bookmarkEnd w:id="7"/>
     </w:p>
     <w:p/>
     <w:p>
@@ -3285,7 +3270,7 @@
           <w:numId w:val="0"/>
         </w:numPr>
       </w:pPr>
-      <w:bookmarkStart w:id="7" w:name="_Toc66719368"/>
+      <w:bookmarkStart w:id="8" w:name="_Toc66719368"/>
       <w:r>
         <w:rPr>
           <w:b w:val="0"/>
@@ -3306,7 +3291,7 @@
         </w:rPr>
         <w:t>. Le langage C# est déjà connu.</w:t>
       </w:r>
-      <w:bookmarkEnd w:id="7"/>
+      <w:bookmarkEnd w:id="8"/>
     </w:p>
     <w:p/>
     <w:p/>
@@ -3314,14 +3299,14 @@
       <w:pPr>
         <w:pStyle w:val="Titre3"/>
       </w:pPr>
-      <w:bookmarkStart w:id="8" w:name="_Toc66719369"/>
+      <w:bookmarkStart w:id="9" w:name="_Toc66719369"/>
       <w:r>
         <w:t>Sprint 4 : Présentation</w:t>
       </w:r>
       <w:r>
         <w:t xml:space="preserve"> (Échéance actuellement non définie)</w:t>
       </w:r>
-      <w:bookmarkEnd w:id="8"/>
+      <w:bookmarkEnd w:id="9"/>
     </w:p>
     <w:p/>
     <w:p>
@@ -3341,7 +3326,7 @@
       <w:r>
         <w:br w:type="page"/>
       </w:r>
-      <w:bookmarkStart w:id="9" w:name="_Toc66719370"/>
+      <w:bookmarkStart w:id="10" w:name="_Toc66719370"/>
       <w:r>
         <w:rPr>
           <w:iCs/>
@@ -3355,7 +3340,7 @@
         </w:rPr>
         <w:t xml:space="preserve"> initiale</w:t>
       </w:r>
-      <w:bookmarkEnd w:id="9"/>
+      <w:bookmarkEnd w:id="10"/>
     </w:p>
     <w:p>
       <w:pPr>
@@ -3420,11 +3405,11 @@
           <w:i/>
         </w:rPr>
       </w:pPr>
-      <w:bookmarkStart w:id="10" w:name="_Toc66719371"/>
+      <w:bookmarkStart w:id="11" w:name="_Toc66719371"/>
       <w:r>
         <w:t>Planification Sprint 3</w:t>
       </w:r>
-      <w:bookmarkEnd w:id="10"/>
+      <w:bookmarkEnd w:id="11"/>
     </w:p>
     <w:p>
       <w:pPr>
@@ -3444,14 +3429,14 @@
       <w:pPr>
         <w:pStyle w:val="Titre1"/>
       </w:pPr>
-      <w:bookmarkStart w:id="11" w:name="_Toc66719372"/>
+      <w:bookmarkStart w:id="12" w:name="_Toc66719372"/>
       <w:r>
         <w:t>Analyse</w:t>
       </w:r>
       <w:r>
         <w:t xml:space="preserve"> / Conception</w:t>
       </w:r>
-      <w:bookmarkEnd w:id="11"/>
+      <w:bookmarkEnd w:id="12"/>
     </w:p>
     <w:p>
       <w:pPr>
@@ -3461,14 +3446,14 @@
           <w:iCs/>
         </w:rPr>
       </w:pPr>
-      <w:bookmarkStart w:id="12" w:name="_Toc66719373"/>
+      <w:bookmarkStart w:id="13" w:name="_Toc66719373"/>
       <w:r>
         <w:rPr>
           <w:iCs/>
         </w:rPr>
         <w:t>Concept</w:t>
       </w:r>
-      <w:bookmarkEnd w:id="12"/>
+      <w:bookmarkEnd w:id="13"/>
     </w:p>
     <w:p>
       <w:pPr>
@@ -3613,16 +3598,16 @@
           <w:iCs/>
         </w:rPr>
       </w:pPr>
-      <w:bookmarkStart w:id="13" w:name="_Toc71691012"/>
-      <w:bookmarkStart w:id="14" w:name="_Toc66719374"/>
+      <w:bookmarkStart w:id="14" w:name="_Toc71691012"/>
+      <w:bookmarkStart w:id="15" w:name="_Toc66719374"/>
       <w:r>
         <w:rPr>
           <w:iCs/>
         </w:rPr>
         <w:t>Stratégie de test</w:t>
       </w:r>
-      <w:bookmarkEnd w:id="13"/>
       <w:bookmarkEnd w:id="14"/>
+      <w:bookmarkEnd w:id="15"/>
     </w:p>
     <w:p/>
     <w:p>
@@ -3664,18 +3649,18 @@
           <w:iCs/>
         </w:rPr>
       </w:pPr>
-      <w:bookmarkStart w:id="15" w:name="_Toc25553310"/>
-      <w:bookmarkStart w:id="16" w:name="_Toc71691015"/>
-      <w:bookmarkStart w:id="17" w:name="_Toc66719375"/>
+      <w:bookmarkStart w:id="16" w:name="_Toc25553310"/>
+      <w:bookmarkStart w:id="17" w:name="_Toc71691015"/>
+      <w:bookmarkStart w:id="18" w:name="_Toc66719375"/>
       <w:r>
         <w:rPr>
           <w:rFonts w:cs="Arial"/>
         </w:rPr>
         <w:t>Risques techniques</w:t>
       </w:r>
-      <w:bookmarkEnd w:id="15"/>
       <w:bookmarkEnd w:id="16"/>
       <w:bookmarkEnd w:id="17"/>
+      <w:bookmarkEnd w:id="18"/>
     </w:p>
     <w:p>
       <w:pPr>
@@ -3806,14 +3791,14 @@
           <w:iCs/>
         </w:rPr>
       </w:pPr>
-      <w:bookmarkStart w:id="18" w:name="_Toc66719376"/>
+      <w:bookmarkStart w:id="19" w:name="_Toc66719376"/>
       <w:r>
         <w:rPr>
           <w:iCs/>
         </w:rPr>
         <w:t>Planification</w:t>
       </w:r>
-      <w:bookmarkEnd w:id="18"/>
+      <w:bookmarkEnd w:id="19"/>
     </w:p>
     <w:p/>
     <w:p>
@@ -3882,18 +3867,18 @@
           <w:iCs/>
         </w:rPr>
       </w:pPr>
-      <w:bookmarkStart w:id="19" w:name="_Toc25553314"/>
-      <w:bookmarkStart w:id="20" w:name="_Toc71691019"/>
-      <w:bookmarkStart w:id="21" w:name="_Toc66719377"/>
+      <w:bookmarkStart w:id="20" w:name="_Toc25553314"/>
+      <w:bookmarkStart w:id="21" w:name="_Toc71691019"/>
+      <w:bookmarkStart w:id="22" w:name="_Toc66719377"/>
       <w:r>
         <w:rPr>
           <w:iCs/>
         </w:rPr>
         <w:t>Dossier de conception</w:t>
       </w:r>
-      <w:bookmarkEnd w:id="19"/>
       <w:bookmarkEnd w:id="20"/>
       <w:bookmarkEnd w:id="21"/>
+      <w:bookmarkEnd w:id="22"/>
     </w:p>
     <w:p>
       <w:pPr>
@@ -4040,8 +4025,6 @@
           <w:sz w:val="24"/>
         </w:rPr>
       </w:pPr>
-      <w:bookmarkStart w:id="22" w:name="_GoBack"/>
-      <w:bookmarkEnd w:id="22"/>
     </w:p>
     <w:p>
       <w:pPr>
@@ -5873,7 +5856,7 @@
         <w:sz w:val="16"/>
         <w:szCs w:val="16"/>
       </w:rPr>
-      <w:t>7</w:t>
+      <w:t>9</w:t>
     </w:r>
     <w:r>
       <w:rPr>
@@ -9303,6 +9286,21 @@
 </file>
 
 <file path=customXml/item1.xml><?xml version="1.0" encoding="utf-8"?>
+<p:properties xmlns:p="http://schemas.microsoft.com/office/2006/metadata/properties" xmlns:xsi="http://www.w3.org/2001/XMLSchema-instance" xmlns:pc="http://schemas.microsoft.com/office/infopath/2007/PartnerControls">
+  <documentManagement/>
+</p:properties>
+</file>
+
+<file path=customXml/item2.xml><?xml version="1.0" encoding="utf-8"?>
+<?mso-contentType ?>
+<FormTemplates xmlns="http://schemas.microsoft.com/sharepoint/v3/contenttype/forms">
+  <Display>DocumentLibraryForm</Display>
+  <Edit>DocumentLibraryForm</Edit>
+  <New>DocumentLibraryForm</New>
+</FormTemplates>
+</file>
+
+<file path=customXml/item3.xml><?xml version="1.0" encoding="utf-8"?>
 <ct:contentTypeSchema xmlns:ct="http://schemas.microsoft.com/office/2006/metadata/contentType" xmlns:ma="http://schemas.microsoft.com/office/2006/metadata/properties/metaAttributes" ct:_="" ma:_="" ma:contentTypeName="Document" ma:contentTypeID="0x0101000B38552FA7D4254E8845977232CFE53B" ma:contentTypeVersion="2" ma:contentTypeDescription="Crée un document." ma:contentTypeScope="" ma:versionID="acac6587a1624531b7bbb5e040fdc0e2">
   <xsd:schema xmlns:xsd="http://www.w3.org/2001/XMLSchema" xmlns:xs="http://www.w3.org/2001/XMLSchema" xmlns:p="http://schemas.microsoft.com/office/2006/metadata/properties" xmlns:ns2="0119da2b-60ce-4773-88fa-ebab2cde1f55" targetNamespace="http://schemas.microsoft.com/office/2006/metadata/properties" ma:root="true" ma:fieldsID="497bc8f796ffcd2b49b56101ba0507db" ns2:_="">
     <xsd:import namespace="0119da2b-60ce-4773-88fa-ebab2cde1f55"/>
@@ -9434,22 +9432,24 @@
 </ct:contentTypeSchema>
 </file>
 
-<file path=customXml/item2.xml><?xml version="1.0" encoding="utf-8"?>
-<?mso-contentType ?>
-<FormTemplates xmlns="http://schemas.microsoft.com/sharepoint/v3/contenttype/forms">
-  <Display>DocumentLibraryForm</Display>
-  <Edit>DocumentLibraryForm</Edit>
-  <New>DocumentLibraryForm</New>
-</FormTemplates>
+<file path=customXml/itemProps1.xml><?xml version="1.0" encoding="utf-8"?>
+<ds:datastoreItem xmlns:ds="http://schemas.openxmlformats.org/officeDocument/2006/customXml" ds:itemID="{B1DFFEE4-49B1-4AF1-9FFD-BDCB1D4C88F0}">
+  <ds:schemaRefs>
+    <ds:schemaRef ds:uri="http://schemas.microsoft.com/office/2006/metadata/properties"/>
+    <ds:schemaRef ds:uri="http://schemas.microsoft.com/office/infopath/2007/PartnerControls"/>
+  </ds:schemaRefs>
+</ds:datastoreItem>
 </file>
 
-<file path=customXml/item3.xml><?xml version="1.0" encoding="utf-8"?>
-<p:properties xmlns:p="http://schemas.microsoft.com/office/2006/metadata/properties" xmlns:xsi="http://www.w3.org/2001/XMLSchema-instance" xmlns:pc="http://schemas.microsoft.com/office/infopath/2007/PartnerControls">
-  <documentManagement/>
-</p:properties>
+<file path=customXml/itemProps2.xml><?xml version="1.0" encoding="utf-8"?>
+<ds:datastoreItem xmlns:ds="http://schemas.openxmlformats.org/officeDocument/2006/customXml" ds:itemID="{C3C0D82A-5D77-4930-8043-FB93232D4EC3}">
+  <ds:schemaRefs>
+    <ds:schemaRef ds:uri="http://schemas.microsoft.com/sharepoint/v3/contenttype/forms"/>
+  </ds:schemaRefs>
+</ds:datastoreItem>
 </file>
 
-<file path=customXml/itemProps1.xml><?xml version="1.0" encoding="utf-8"?>
+<file path=customXml/itemProps3.xml><?xml version="1.0" encoding="utf-8"?>
 <ds:datastoreItem xmlns:ds="http://schemas.openxmlformats.org/officeDocument/2006/customXml" ds:itemID="{884A3E52-B6F1-4A6D-876B-680A1FE9CD40}">
   <ds:schemaRefs>
     <ds:schemaRef ds:uri="http://schemas.microsoft.com/office/2006/metadata/contentType"/>
@@ -9465,21 +9465,4 @@
     <ds:schemaRef ds:uri="http://schemas.microsoft.com/internal/obd"/>
   </ds:schemaRefs>
 </ds:datastoreItem>
-</file>
-
-<file path=customXml/itemProps2.xml><?xml version="1.0" encoding="utf-8"?>
-<ds:datastoreItem xmlns:ds="http://schemas.openxmlformats.org/officeDocument/2006/customXml" ds:itemID="{C3C0D82A-5D77-4930-8043-FB93232D4EC3}">
-  <ds:schemaRefs>
-    <ds:schemaRef ds:uri="http://schemas.microsoft.com/sharepoint/v3/contenttype/forms"/>
-  </ds:schemaRefs>
-</ds:datastoreItem>
-</file>
-
-<file path=customXml/itemProps3.xml><?xml version="1.0" encoding="utf-8"?>
-<ds:datastoreItem xmlns:ds="http://schemas.openxmlformats.org/officeDocument/2006/customXml" ds:itemID="{B1DFFEE4-49B1-4AF1-9FFD-BDCB1D4C88F0}">
-  <ds:schemaRefs>
-    <ds:schemaRef ds:uri="http://schemas.microsoft.com/office/2006/metadata/properties"/>
-    <ds:schemaRef ds:uri="http://schemas.microsoft.com/office/infopath/2007/PartnerControls"/>
-  </ds:schemaRefs>
-</ds:datastoreItem>
 </file>
</xml_diff>

<commit_message>
Ajout points sur la documentation
</commit_message>
<xml_diff>
--- a/Livrables/David Dubey - Projet Pré-TPI.docx
+++ b/Livrables/David Dubey - Projet Pré-TPI.docx
@@ -194,7 +194,7 @@
       <w:r>
         <w:fldChar w:fldCharType="separate"/>
       </w:r>
-      <w:hyperlink w:anchor="_Toc66719361" w:history="1">
+      <w:hyperlink w:anchor="_Toc67392908" w:history="1">
         <w:r>
           <w:rPr>
             <w:rStyle w:val="Lienhypertexte"/>
@@ -232,7 +232,7 @@
           <w:rPr>
             <w:webHidden/>
           </w:rPr>
-          <w:instrText xml:space="preserve"> PAGEREF _Toc66719361 \h </w:instrText>
+          <w:instrText xml:space="preserve"> PAGEREF _Toc67392908 \h </w:instrText>
         </w:r>
         <w:r>
           <w:rPr>
@@ -274,10 +274,11 @@
           <w:lang w:val="fr-CH" w:eastAsia="fr-CH"/>
         </w:rPr>
       </w:pPr>
-      <w:hyperlink w:anchor="_Toc66719362" w:history="1">
+      <w:hyperlink w:anchor="_Toc67392909" w:history="1">
         <w:r>
           <w:rPr>
             <w:rStyle w:val="Lienhypertexte"/>
+            <w:i/>
             <w:iCs/>
             <w:noProof/>
           </w:rPr>
@@ -320,7 +321,7 @@
             <w:noProof/>
             <w:webHidden/>
           </w:rPr>
-          <w:instrText xml:space="preserve"> PAGEREF _Toc66719362 \h </w:instrText>
+          <w:instrText xml:space="preserve"> PAGEREF _Toc67392909 \h </w:instrText>
         </w:r>
         <w:r>
           <w:rPr>
@@ -366,10 +367,11 @@
           <w:lang w:val="fr-CH" w:eastAsia="fr-CH"/>
         </w:rPr>
       </w:pPr>
-      <w:hyperlink w:anchor="_Toc66719363" w:history="1">
+      <w:hyperlink w:anchor="_Toc67392910" w:history="1">
         <w:r>
           <w:rPr>
             <w:rStyle w:val="Lienhypertexte"/>
+            <w:i/>
             <w:iCs/>
             <w:noProof/>
           </w:rPr>
@@ -412,7 +414,7 @@
             <w:noProof/>
             <w:webHidden/>
           </w:rPr>
-          <w:instrText xml:space="preserve"> PAGEREF _Toc66719363 \h </w:instrText>
+          <w:instrText xml:space="preserve"> PAGEREF _Toc67392910 \h </w:instrText>
         </w:r>
         <w:r>
           <w:rPr>
@@ -458,10 +460,11 @@
           <w:lang w:val="fr-CH" w:eastAsia="fr-CH"/>
         </w:rPr>
       </w:pPr>
-      <w:hyperlink w:anchor="_Toc66719364" w:history="1">
+      <w:hyperlink w:anchor="_Toc67392911" w:history="1">
         <w:r>
           <w:rPr>
             <w:rStyle w:val="Lienhypertexte"/>
+            <w:i/>
             <w:noProof/>
           </w:rPr>
           <w:t>1.3</w:t>
@@ -502,7 +505,7 @@
             <w:noProof/>
             <w:webHidden/>
           </w:rPr>
-          <w:instrText xml:space="preserve"> PAGEREF _Toc66719364 \h </w:instrText>
+          <w:instrText xml:space="preserve"> PAGEREF _Toc67392911 \h </w:instrText>
         </w:r>
         <w:r>
           <w:rPr>
@@ -548,7 +551,7 @@
           <w:lang w:val="fr-CH" w:eastAsia="fr-CH"/>
         </w:rPr>
       </w:pPr>
-      <w:hyperlink w:anchor="_Toc66719365" w:history="1">
+      <w:hyperlink w:anchor="_Toc67392912" w:history="1">
         <w:r>
           <w:rPr>
             <w:rStyle w:val="Lienhypertexte"/>
@@ -592,7 +595,7 @@
             <w:noProof/>
             <w:webHidden/>
           </w:rPr>
-          <w:instrText xml:space="preserve"> PAGEREF _Toc66719365 \h </w:instrText>
+          <w:instrText xml:space="preserve"> PAGEREF _Toc67392912 \h </w:instrText>
         </w:r>
         <w:r>
           <w:rPr>
@@ -638,7 +641,7 @@
           <w:lang w:val="fr-CH" w:eastAsia="fr-CH"/>
         </w:rPr>
       </w:pPr>
-      <w:hyperlink w:anchor="_Toc66719366" w:history="1">
+      <w:hyperlink w:anchor="_Toc67392913" w:history="1">
         <w:r>
           <w:rPr>
             <w:rStyle w:val="Lienhypertexte"/>
@@ -682,7 +685,7 @@
             <w:noProof/>
             <w:webHidden/>
           </w:rPr>
-          <w:instrText xml:space="preserve"> PAGEREF _Toc66719366 \h </w:instrText>
+          <w:instrText xml:space="preserve"> PAGEREF _Toc67392913 \h </w:instrText>
         </w:r>
         <w:r>
           <w:rPr>
@@ -728,7 +731,7 @@
           <w:lang w:val="fr-CH" w:eastAsia="fr-CH"/>
         </w:rPr>
       </w:pPr>
-      <w:hyperlink w:anchor="_Toc66719367" w:history="1">
+      <w:hyperlink w:anchor="_Toc67392914" w:history="1">
         <w:r>
           <w:rPr>
             <w:rStyle w:val="Lienhypertexte"/>
@@ -772,7 +775,7 @@
             <w:noProof/>
             <w:webHidden/>
           </w:rPr>
-          <w:instrText xml:space="preserve"> PAGEREF _Toc66719367 \h </w:instrText>
+          <w:instrText xml:space="preserve"> PAGEREF _Toc67392914 \h </w:instrText>
         </w:r>
         <w:r>
           <w:rPr>
@@ -807,7 +810,6 @@
       <w:pPr>
         <w:pStyle w:val="TM3"/>
         <w:tabs>
-          <w:tab w:val="left" w:pos="1200"/>
           <w:tab w:val="right" w:leader="dot" w:pos="9060"/>
         </w:tabs>
         <w:rPr>
@@ -818,40 +820,23 @@
           <w:lang w:val="fr-CH" w:eastAsia="fr-CH"/>
         </w:rPr>
       </w:pPr>
-      <w:hyperlink w:anchor="_Toc66719369" w:history="1">
+      <w:hyperlink w:anchor="_Toc67392915" w:history="1">
         <w:r>
           <w:rPr>
             <w:rStyle w:val="Lienhypertexte"/>
             <w:noProof/>
           </w:rPr>
-          <w:t>1.3.4</w:t>
-        </w:r>
-        <w:r>
-          <w:rPr>
-            <w:rFonts w:asciiTheme="minorHAnsi" w:eastAsiaTheme="minorEastAsia" w:hAnsiTheme="minorHAnsi" w:cstheme="minorBidi"/>
-            <w:noProof/>
-            <w:sz w:val="22"/>
-            <w:szCs w:val="22"/>
-            <w:lang w:val="fr-CH" w:eastAsia="fr-CH"/>
+          <w:t>Ce sprint est consacré à la réalisation complète du projet. À ce stade-là, il n’y a plus de doute sur le choix de la technologie. Il y a, cependant, une phase de d’apprentissage du moteur Unity. Le langage C# est déjà connu.</w:t>
+        </w:r>
+        <w:r>
+          <w:rPr>
+            <w:noProof/>
+            <w:webHidden/>
           </w:rPr>
           <w:tab/>
         </w:r>
         <w:r>
           <w:rPr>
-            <w:rStyle w:val="Lienhypertexte"/>
-            <w:noProof/>
-          </w:rPr>
-          <w:t>Sprint 4 : Présentation (Échéance actuellement non définie)</w:t>
-        </w:r>
-        <w:r>
-          <w:rPr>
-            <w:noProof/>
-            <w:webHidden/>
-          </w:rPr>
-          <w:tab/>
-        </w:r>
-        <w:r>
-          <w:rPr>
             <w:noProof/>
             <w:webHidden/>
           </w:rPr>
@@ -862,7 +847,7 @@
             <w:noProof/>
             <w:webHidden/>
           </w:rPr>
-          <w:instrText xml:space="preserve"> PAGEREF _Toc66719369 \h </w:instrText>
+          <w:instrText xml:space="preserve"> PAGEREF _Toc67392915 \h </w:instrText>
         </w:r>
         <w:r>
           <w:rPr>
@@ -895,9 +880,9 @@
     </w:p>
     <w:p>
       <w:pPr>
-        <w:pStyle w:val="TM2"/>
-        <w:tabs>
-          <w:tab w:val="left" w:pos="800"/>
+        <w:pStyle w:val="TM3"/>
+        <w:tabs>
+          <w:tab w:val="left" w:pos="1200"/>
           <w:tab w:val="right" w:leader="dot" w:pos="9060"/>
         </w:tabs>
         <w:rPr>
@@ -908,14 +893,13 @@
           <w:lang w:val="fr-CH" w:eastAsia="fr-CH"/>
         </w:rPr>
       </w:pPr>
-      <w:hyperlink w:anchor="_Toc66719370" w:history="1">
+      <w:hyperlink w:anchor="_Toc67392916" w:history="1">
         <w:r>
           <w:rPr>
             <w:rStyle w:val="Lienhypertexte"/>
-            <w:iCs/>
-            <w:noProof/>
-          </w:rPr>
-          <w:t>1.4</w:t>
+            <w:noProof/>
+          </w:rPr>
+          <w:t>1.3.4</w:t>
         </w:r>
         <w:r>
           <w:rPr>
@@ -930,10 +914,9 @@
         <w:r>
           <w:rPr>
             <w:rStyle w:val="Lienhypertexte"/>
-            <w:iCs/>
-            <w:noProof/>
-          </w:rPr>
-          <w:t>Planification initiale</w:t>
+            <w:noProof/>
+          </w:rPr>
+          <w:t>Sprint 4 : Présentation (Échéance actuellement non définie)</w:t>
         </w:r>
         <w:r>
           <w:rPr>
@@ -954,7 +937,7 @@
             <w:noProof/>
             <w:webHidden/>
           </w:rPr>
-          <w:instrText xml:space="preserve"> PAGEREF _Toc66719370 \h </w:instrText>
+          <w:instrText xml:space="preserve"> PAGEREF _Toc67392916 \h </w:instrText>
         </w:r>
         <w:r>
           <w:rPr>
@@ -974,7 +957,7 @@
             <w:noProof/>
             <w:webHidden/>
           </w:rPr>
-          <w:t>5</w:t>
+          <w:t>4</w:t>
         </w:r>
         <w:r>
           <w:rPr>
@@ -1000,13 +983,15 @@
           <w:lang w:val="fr-CH" w:eastAsia="fr-CH"/>
         </w:rPr>
       </w:pPr>
-      <w:hyperlink w:anchor="_Toc66719371" w:history="1">
+      <w:hyperlink w:anchor="_Toc67392917" w:history="1">
         <w:r>
           <w:rPr>
             <w:rStyle w:val="Lienhypertexte"/>
-            <w:noProof/>
-          </w:rPr>
-          <w:t>1.5</w:t>
+            <w:i/>
+            <w:iCs/>
+            <w:noProof/>
+          </w:rPr>
+          <w:t>1.4</w:t>
         </w:r>
         <w:r>
           <w:rPr>
@@ -1021,9 +1006,10 @@
         <w:r>
           <w:rPr>
             <w:rStyle w:val="Lienhypertexte"/>
-            <w:noProof/>
-          </w:rPr>
-          <w:t>Planification Sprint 3</w:t>
+            <w:iCs/>
+            <w:noProof/>
+          </w:rPr>
+          <w:t>Planification initiale</w:t>
         </w:r>
         <w:r>
           <w:rPr>
@@ -1044,7 +1030,7 @@
             <w:noProof/>
             <w:webHidden/>
           </w:rPr>
-          <w:instrText xml:space="preserve"> PAGEREF _Toc66719371 \h </w:instrText>
+          <w:instrText xml:space="preserve"> PAGEREF _Toc67392917 \h </w:instrText>
         </w:r>
         <w:r>
           <w:rPr>
@@ -1069,81 +1055,6 @@
         <w:r>
           <w:rPr>
             <w:noProof/>
-            <w:webHidden/>
-          </w:rPr>
-          <w:fldChar w:fldCharType="end"/>
-        </w:r>
-      </w:hyperlink>
-    </w:p>
-    <w:p>
-      <w:pPr>
-        <w:pStyle w:val="TM1"/>
-        <w:rPr>
-          <w:rFonts w:asciiTheme="minorHAnsi" w:eastAsiaTheme="minorEastAsia" w:hAnsiTheme="minorHAnsi" w:cstheme="minorBidi"/>
-          <w:sz w:val="22"/>
-          <w:szCs w:val="22"/>
-          <w:lang w:val="fr-CH" w:eastAsia="fr-CH"/>
-        </w:rPr>
-      </w:pPr>
-      <w:hyperlink w:anchor="_Toc66719372" w:history="1">
-        <w:r>
-          <w:rPr>
-            <w:rStyle w:val="Lienhypertexte"/>
-          </w:rPr>
-          <w:t>2</w:t>
-        </w:r>
-        <w:r>
-          <w:rPr>
-            <w:rFonts w:asciiTheme="minorHAnsi" w:eastAsiaTheme="minorEastAsia" w:hAnsiTheme="minorHAnsi" w:cstheme="minorBidi"/>
-            <w:sz w:val="22"/>
-            <w:szCs w:val="22"/>
-            <w:lang w:val="fr-CH" w:eastAsia="fr-CH"/>
-          </w:rPr>
-          <w:tab/>
-        </w:r>
-        <w:r>
-          <w:rPr>
-            <w:rStyle w:val="Lienhypertexte"/>
-          </w:rPr>
-          <w:t>Analyse / Conception</w:t>
-        </w:r>
-        <w:r>
-          <w:rPr>
-            <w:webHidden/>
-          </w:rPr>
-          <w:tab/>
-        </w:r>
-        <w:r>
-          <w:rPr>
-            <w:webHidden/>
-          </w:rPr>
-          <w:fldChar w:fldCharType="begin"/>
-        </w:r>
-        <w:r>
-          <w:rPr>
-            <w:webHidden/>
-          </w:rPr>
-          <w:instrText xml:space="preserve"> PAGEREF _Toc66719372 \h </w:instrText>
-        </w:r>
-        <w:r>
-          <w:rPr>
-            <w:webHidden/>
-          </w:rPr>
-        </w:r>
-        <w:r>
-          <w:rPr>
-            <w:webHidden/>
-          </w:rPr>
-          <w:fldChar w:fldCharType="separate"/>
-        </w:r>
-        <w:r>
-          <w:rPr>
-            <w:webHidden/>
-          </w:rPr>
-          <w:t>5</w:t>
-        </w:r>
-        <w:r>
-          <w:rPr>
             <w:webHidden/>
           </w:rPr>
           <w:fldChar w:fldCharType="end"/>
@@ -1165,14 +1076,14 @@
           <w:lang w:val="fr-CH" w:eastAsia="fr-CH"/>
         </w:rPr>
       </w:pPr>
-      <w:hyperlink w:anchor="_Toc66719373" w:history="1">
+      <w:hyperlink w:anchor="_Toc67392918" w:history="1">
         <w:r>
           <w:rPr>
             <w:rStyle w:val="Lienhypertexte"/>
-            <w:iCs/>
-            <w:noProof/>
-          </w:rPr>
-          <w:t>2.1</w:t>
+            <w:i/>
+            <w:noProof/>
+          </w:rPr>
+          <w:t>1.5</w:t>
         </w:r>
         <w:r>
           <w:rPr>
@@ -1187,10 +1098,9 @@
         <w:r>
           <w:rPr>
             <w:rStyle w:val="Lienhypertexte"/>
-            <w:iCs/>
-            <w:noProof/>
-          </w:rPr>
-          <w:t>Concept</w:t>
+            <w:noProof/>
+          </w:rPr>
+          <w:t>Planification Sprint 3</w:t>
         </w:r>
         <w:r>
           <w:rPr>
@@ -1211,7 +1121,7 @@
             <w:noProof/>
             <w:webHidden/>
           </w:rPr>
-          <w:instrText xml:space="preserve"> PAGEREF _Toc66719373 \h </w:instrText>
+          <w:instrText xml:space="preserve"> PAGEREF _Toc67392918 \h </w:instrText>
         </w:r>
         <w:r>
           <w:rPr>
@@ -1257,14 +1167,14 @@
           <w:lang w:val="fr-CH" w:eastAsia="fr-CH"/>
         </w:rPr>
       </w:pPr>
-      <w:hyperlink w:anchor="_Toc66719374" w:history="1">
+      <w:hyperlink w:anchor="_Toc67392919" w:history="1">
         <w:r>
           <w:rPr>
             <w:rStyle w:val="Lienhypertexte"/>
-            <w:iCs/>
-            <w:noProof/>
-          </w:rPr>
-          <w:t>2.2</w:t>
+            <w:i/>
+            <w:noProof/>
+          </w:rPr>
+          <w:t>1.6</w:t>
         </w:r>
         <w:r>
           <w:rPr>
@@ -1279,10 +1189,9 @@
         <w:r>
           <w:rPr>
             <w:rStyle w:val="Lienhypertexte"/>
-            <w:iCs/>
-            <w:noProof/>
-          </w:rPr>
-          <w:t>Stratégie de test</w:t>
+            <w:noProof/>
+          </w:rPr>
+          <w:t>Sources, acquisition du savoir</w:t>
         </w:r>
         <w:r>
           <w:rPr>
@@ -1303,7 +1212,7 @@
             <w:noProof/>
             <w:webHidden/>
           </w:rPr>
-          <w:instrText xml:space="preserve"> PAGEREF _Toc66719374 \h </w:instrText>
+          <w:instrText xml:space="preserve"> PAGEREF _Toc67392919 \h </w:instrText>
         </w:r>
         <w:r>
           <w:rPr>
@@ -1328,6 +1237,81 @@
         <w:r>
           <w:rPr>
             <w:noProof/>
+            <w:webHidden/>
+          </w:rPr>
+          <w:fldChar w:fldCharType="end"/>
+        </w:r>
+      </w:hyperlink>
+    </w:p>
+    <w:p>
+      <w:pPr>
+        <w:pStyle w:val="TM1"/>
+        <w:rPr>
+          <w:rFonts w:asciiTheme="minorHAnsi" w:eastAsiaTheme="minorEastAsia" w:hAnsiTheme="minorHAnsi" w:cstheme="minorBidi"/>
+          <w:sz w:val="22"/>
+          <w:szCs w:val="22"/>
+          <w:lang w:val="fr-CH" w:eastAsia="fr-CH"/>
+        </w:rPr>
+      </w:pPr>
+      <w:hyperlink w:anchor="_Toc67392920" w:history="1">
+        <w:r>
+          <w:rPr>
+            <w:rStyle w:val="Lienhypertexte"/>
+          </w:rPr>
+          <w:t>2</w:t>
+        </w:r>
+        <w:r>
+          <w:rPr>
+            <w:rFonts w:asciiTheme="minorHAnsi" w:eastAsiaTheme="minorEastAsia" w:hAnsiTheme="minorHAnsi" w:cstheme="minorBidi"/>
+            <w:sz w:val="22"/>
+            <w:szCs w:val="22"/>
+            <w:lang w:val="fr-CH" w:eastAsia="fr-CH"/>
+          </w:rPr>
+          <w:tab/>
+        </w:r>
+        <w:r>
+          <w:rPr>
+            <w:rStyle w:val="Lienhypertexte"/>
+          </w:rPr>
+          <w:t>Analyse / Conception</w:t>
+        </w:r>
+        <w:r>
+          <w:rPr>
+            <w:webHidden/>
+          </w:rPr>
+          <w:tab/>
+        </w:r>
+        <w:r>
+          <w:rPr>
+            <w:webHidden/>
+          </w:rPr>
+          <w:fldChar w:fldCharType="begin"/>
+        </w:r>
+        <w:r>
+          <w:rPr>
+            <w:webHidden/>
+          </w:rPr>
+          <w:instrText xml:space="preserve"> PAGEREF _Toc67392920 \h </w:instrText>
+        </w:r>
+        <w:r>
+          <w:rPr>
+            <w:webHidden/>
+          </w:rPr>
+        </w:r>
+        <w:r>
+          <w:rPr>
+            <w:webHidden/>
+          </w:rPr>
+          <w:fldChar w:fldCharType="separate"/>
+        </w:r>
+        <w:r>
+          <w:rPr>
+            <w:webHidden/>
+          </w:rPr>
+          <w:t>5</w:t>
+        </w:r>
+        <w:r>
+          <w:rPr>
             <w:webHidden/>
           </w:rPr>
           <w:fldChar w:fldCharType="end"/>
@@ -1349,14 +1333,15 @@
           <w:lang w:val="fr-CH" w:eastAsia="fr-CH"/>
         </w:rPr>
       </w:pPr>
-      <w:hyperlink w:anchor="_Toc66719375" w:history="1">
+      <w:hyperlink w:anchor="_Toc67392921" w:history="1">
         <w:r>
           <w:rPr>
             <w:rStyle w:val="Lienhypertexte"/>
+            <w:i/>
             <w:iCs/>
             <w:noProof/>
           </w:rPr>
-          <w:t>2.3</w:t>
+          <w:t>2.1</w:t>
         </w:r>
         <w:r>
           <w:rPr>
@@ -1371,10 +1356,10 @@
         <w:r>
           <w:rPr>
             <w:rStyle w:val="Lienhypertexte"/>
-            <w:rFonts w:cs="Arial"/>
-            <w:noProof/>
-          </w:rPr>
-          <w:t>Risques techniques</w:t>
+            <w:iCs/>
+            <w:noProof/>
+          </w:rPr>
+          <w:t>Concept</w:t>
         </w:r>
         <w:r>
           <w:rPr>
@@ -1395,7 +1380,7 @@
             <w:noProof/>
             <w:webHidden/>
           </w:rPr>
-          <w:instrText xml:space="preserve"> PAGEREF _Toc66719375 \h </w:instrText>
+          <w:instrText xml:space="preserve"> PAGEREF _Toc67392921 \h </w:instrText>
         </w:r>
         <w:r>
           <w:rPr>
@@ -1415,7 +1400,7 @@
             <w:noProof/>
             <w:webHidden/>
           </w:rPr>
-          <w:t>6</w:t>
+          <w:t>5</w:t>
         </w:r>
         <w:r>
           <w:rPr>
@@ -1441,14 +1426,14 @@
           <w:lang w:val="fr-CH" w:eastAsia="fr-CH"/>
         </w:rPr>
       </w:pPr>
-      <w:hyperlink w:anchor="_Toc66719376" w:history="1">
+      <w:hyperlink w:anchor="_Toc67392922" w:history="1">
         <w:r>
           <w:rPr>
             <w:rStyle w:val="Lienhypertexte"/>
-            <w:iCs/>
-            <w:noProof/>
-          </w:rPr>
-          <w:t>2.4</w:t>
+            <w:i/>
+            <w:noProof/>
+          </w:rPr>
+          <w:t>2.2</w:t>
         </w:r>
         <w:r>
           <w:rPr>
@@ -1463,10 +1448,9 @@
         <w:r>
           <w:rPr>
             <w:rStyle w:val="Lienhypertexte"/>
-            <w:iCs/>
-            <w:noProof/>
-          </w:rPr>
-          <w:t>Planification</w:t>
+            <w:noProof/>
+          </w:rPr>
+          <w:t>Environnement et limite du système</w:t>
         </w:r>
         <w:r>
           <w:rPr>
@@ -1487,7 +1471,7 @@
             <w:noProof/>
             <w:webHidden/>
           </w:rPr>
-          <w:instrText xml:space="preserve"> PAGEREF _Toc66719376 \h </w:instrText>
+          <w:instrText xml:space="preserve"> PAGEREF _Toc67392922 \h </w:instrText>
         </w:r>
         <w:r>
           <w:rPr>
@@ -1533,14 +1517,15 @@
           <w:lang w:val="fr-CH" w:eastAsia="fr-CH"/>
         </w:rPr>
       </w:pPr>
-      <w:hyperlink w:anchor="_Toc66719377" w:history="1">
+      <w:hyperlink w:anchor="_Toc67392923" w:history="1">
         <w:r>
           <w:rPr>
             <w:rStyle w:val="Lienhypertexte"/>
+            <w:i/>
             <w:iCs/>
             <w:noProof/>
           </w:rPr>
-          <w:t>2.5</w:t>
+          <w:t>2.3</w:t>
         </w:r>
         <w:r>
           <w:rPr>
@@ -1558,7 +1543,7 @@
             <w:iCs/>
             <w:noProof/>
           </w:rPr>
-          <w:t>Dossier de conception</w:t>
+          <w:t>Stratégie de test</w:t>
         </w:r>
         <w:r>
           <w:rPr>
@@ -1579,7 +1564,7 @@
             <w:noProof/>
             <w:webHidden/>
           </w:rPr>
-          <w:instrText xml:space="preserve"> PAGEREF _Toc66719377 \h </w:instrText>
+          <w:instrText xml:space="preserve"> PAGEREF _Toc67392923 \h </w:instrText>
         </w:r>
         <w:r>
           <w:rPr>
@@ -1604,81 +1589,6 @@
         <w:r>
           <w:rPr>
             <w:noProof/>
-            <w:webHidden/>
-          </w:rPr>
-          <w:fldChar w:fldCharType="end"/>
-        </w:r>
-      </w:hyperlink>
-    </w:p>
-    <w:p>
-      <w:pPr>
-        <w:pStyle w:val="TM1"/>
-        <w:rPr>
-          <w:rFonts w:asciiTheme="minorHAnsi" w:eastAsiaTheme="minorEastAsia" w:hAnsiTheme="minorHAnsi" w:cstheme="minorBidi"/>
-          <w:sz w:val="22"/>
-          <w:szCs w:val="22"/>
-          <w:lang w:val="fr-CH" w:eastAsia="fr-CH"/>
-        </w:rPr>
-      </w:pPr>
-      <w:hyperlink w:anchor="_Toc66719378" w:history="1">
-        <w:r>
-          <w:rPr>
-            <w:rStyle w:val="Lienhypertexte"/>
-          </w:rPr>
-          <w:t>3</w:t>
-        </w:r>
-        <w:r>
-          <w:rPr>
-            <w:rFonts w:asciiTheme="minorHAnsi" w:eastAsiaTheme="minorEastAsia" w:hAnsiTheme="minorHAnsi" w:cstheme="minorBidi"/>
-            <w:sz w:val="22"/>
-            <w:szCs w:val="22"/>
-            <w:lang w:val="fr-CH" w:eastAsia="fr-CH"/>
-          </w:rPr>
-          <w:tab/>
-        </w:r>
-        <w:r>
-          <w:rPr>
-            <w:rStyle w:val="Lienhypertexte"/>
-          </w:rPr>
-          <w:t>Réalisation</w:t>
-        </w:r>
-        <w:r>
-          <w:rPr>
-            <w:webHidden/>
-          </w:rPr>
-          <w:tab/>
-        </w:r>
-        <w:r>
-          <w:rPr>
-            <w:webHidden/>
-          </w:rPr>
-          <w:fldChar w:fldCharType="begin"/>
-        </w:r>
-        <w:r>
-          <w:rPr>
-            <w:webHidden/>
-          </w:rPr>
-          <w:instrText xml:space="preserve"> PAGEREF _Toc66719378 \h </w:instrText>
-        </w:r>
-        <w:r>
-          <w:rPr>
-            <w:webHidden/>
-          </w:rPr>
-        </w:r>
-        <w:r>
-          <w:rPr>
-            <w:webHidden/>
-          </w:rPr>
-          <w:fldChar w:fldCharType="separate"/>
-        </w:r>
-        <w:r>
-          <w:rPr>
-            <w:webHidden/>
-          </w:rPr>
-          <w:t>7</w:t>
-        </w:r>
-        <w:r>
-          <w:rPr>
             <w:webHidden/>
           </w:rPr>
           <w:fldChar w:fldCharType="end"/>
@@ -1700,14 +1610,15 @@
           <w:lang w:val="fr-CH" w:eastAsia="fr-CH"/>
         </w:rPr>
       </w:pPr>
-      <w:hyperlink w:anchor="_Toc66719379" w:history="1">
+      <w:hyperlink w:anchor="_Toc67392924" w:history="1">
         <w:r>
           <w:rPr>
             <w:rStyle w:val="Lienhypertexte"/>
+            <w:i/>
             <w:iCs/>
             <w:noProof/>
           </w:rPr>
-          <w:t>3.1</w:t>
+          <w:t>2.4</w:t>
         </w:r>
         <w:r>
           <w:rPr>
@@ -1722,10 +1633,10 @@
         <w:r>
           <w:rPr>
             <w:rStyle w:val="Lienhypertexte"/>
-            <w:iCs/>
-            <w:noProof/>
-          </w:rPr>
-          <w:t>Dossier de réalisation</w:t>
+            <w:rFonts w:cs="Arial"/>
+            <w:noProof/>
+          </w:rPr>
+          <w:t>Risques techniques</w:t>
         </w:r>
         <w:r>
           <w:rPr>
@@ -1746,7 +1657,7 @@
             <w:noProof/>
             <w:webHidden/>
           </w:rPr>
-          <w:instrText xml:space="preserve"> PAGEREF _Toc66719379 \h </w:instrText>
+          <w:instrText xml:space="preserve"> PAGEREF _Toc67392924 \h </w:instrText>
         </w:r>
         <w:r>
           <w:rPr>
@@ -1766,7 +1677,7 @@
             <w:noProof/>
             <w:webHidden/>
           </w:rPr>
-          <w:t>7</w:t>
+          <w:t>6</w:t>
         </w:r>
         <w:r>
           <w:rPr>
@@ -1792,14 +1703,15 @@
           <w:lang w:val="fr-CH" w:eastAsia="fr-CH"/>
         </w:rPr>
       </w:pPr>
-      <w:hyperlink w:anchor="_Toc66719380" w:history="1">
+      <w:hyperlink w:anchor="_Toc67392925" w:history="1">
         <w:r>
           <w:rPr>
             <w:rStyle w:val="Lienhypertexte"/>
+            <w:i/>
             <w:iCs/>
             <w:noProof/>
           </w:rPr>
-          <w:t>3.2</w:t>
+          <w:t>2.5</w:t>
         </w:r>
         <w:r>
           <w:rPr>
@@ -1817,7 +1729,7 @@
             <w:iCs/>
             <w:noProof/>
           </w:rPr>
-          <w:t>Description des tests effectués</w:t>
+          <w:t>Planification</w:t>
         </w:r>
         <w:r>
           <w:rPr>
@@ -1838,7 +1750,7 @@
             <w:noProof/>
             <w:webHidden/>
           </w:rPr>
-          <w:instrText xml:space="preserve"> PAGEREF _Toc66719380 \h </w:instrText>
+          <w:instrText xml:space="preserve"> PAGEREF _Toc67392925 \h </w:instrText>
         </w:r>
         <w:r>
           <w:rPr>
@@ -1858,7 +1770,7 @@
             <w:noProof/>
             <w:webHidden/>
           </w:rPr>
-          <w:t>7</w:t>
+          <w:t>6</w:t>
         </w:r>
         <w:r>
           <w:rPr>
@@ -1884,14 +1796,15 @@
           <w:lang w:val="fr-CH" w:eastAsia="fr-CH"/>
         </w:rPr>
       </w:pPr>
-      <w:hyperlink w:anchor="_Toc66719381" w:history="1">
+      <w:hyperlink w:anchor="_Toc67392926" w:history="1">
         <w:r>
           <w:rPr>
             <w:rStyle w:val="Lienhypertexte"/>
+            <w:i/>
             <w:iCs/>
             <w:noProof/>
           </w:rPr>
-          <w:t>3.3</w:t>
+          <w:t>2.6</w:t>
         </w:r>
         <w:r>
           <w:rPr>
@@ -1909,7 +1822,7 @@
             <w:iCs/>
             <w:noProof/>
           </w:rPr>
-          <w:t>Erreurs restantes</w:t>
+          <w:t>Dossier de conception</w:t>
         </w:r>
         <w:r>
           <w:rPr>
@@ -1930,7 +1843,7 @@
             <w:noProof/>
             <w:webHidden/>
           </w:rPr>
-          <w:instrText xml:space="preserve"> PAGEREF _Toc66719381 \h </w:instrText>
+          <w:instrText xml:space="preserve"> PAGEREF _Toc67392926 \h </w:instrText>
         </w:r>
         <w:r>
           <w:rPr>
@@ -1950,11 +1863,86 @@
             <w:noProof/>
             <w:webHidden/>
           </w:rPr>
+          <w:t>6</w:t>
+        </w:r>
+        <w:r>
+          <w:rPr>
+            <w:noProof/>
+            <w:webHidden/>
+          </w:rPr>
+          <w:fldChar w:fldCharType="end"/>
+        </w:r>
+      </w:hyperlink>
+    </w:p>
+    <w:p>
+      <w:pPr>
+        <w:pStyle w:val="TM1"/>
+        <w:rPr>
+          <w:rFonts w:asciiTheme="minorHAnsi" w:eastAsiaTheme="minorEastAsia" w:hAnsiTheme="minorHAnsi" w:cstheme="minorBidi"/>
+          <w:sz w:val="22"/>
+          <w:szCs w:val="22"/>
+          <w:lang w:val="fr-CH" w:eastAsia="fr-CH"/>
+        </w:rPr>
+      </w:pPr>
+      <w:hyperlink w:anchor="_Toc67392927" w:history="1">
+        <w:r>
+          <w:rPr>
+            <w:rStyle w:val="Lienhypertexte"/>
+          </w:rPr>
+          <w:t>3</w:t>
+        </w:r>
+        <w:r>
+          <w:rPr>
+            <w:rFonts w:asciiTheme="minorHAnsi" w:eastAsiaTheme="minorEastAsia" w:hAnsiTheme="minorHAnsi" w:cstheme="minorBidi"/>
+            <w:sz w:val="22"/>
+            <w:szCs w:val="22"/>
+            <w:lang w:val="fr-CH" w:eastAsia="fr-CH"/>
+          </w:rPr>
+          <w:tab/>
+        </w:r>
+        <w:r>
+          <w:rPr>
+            <w:rStyle w:val="Lienhypertexte"/>
+          </w:rPr>
+          <w:t>Réalisation</w:t>
+        </w:r>
+        <w:r>
+          <w:rPr>
+            <w:webHidden/>
+          </w:rPr>
+          <w:tab/>
+        </w:r>
+        <w:r>
+          <w:rPr>
+            <w:webHidden/>
+          </w:rPr>
+          <w:fldChar w:fldCharType="begin"/>
+        </w:r>
+        <w:r>
+          <w:rPr>
+            <w:webHidden/>
+          </w:rPr>
+          <w:instrText xml:space="preserve"> PAGEREF _Toc67392927 \h </w:instrText>
+        </w:r>
+        <w:r>
+          <w:rPr>
+            <w:webHidden/>
+          </w:rPr>
+        </w:r>
+        <w:r>
+          <w:rPr>
+            <w:webHidden/>
+          </w:rPr>
+          <w:fldChar w:fldCharType="separate"/>
+        </w:r>
+        <w:r>
+          <w:rPr>
+            <w:webHidden/>
+          </w:rPr>
           <w:t>7</w:t>
         </w:r>
         <w:r>
           <w:rPr>
-            <w:noProof/>
             <w:webHidden/>
           </w:rPr>
           <w:fldChar w:fldCharType="end"/>
@@ -1976,14 +1964,15 @@
           <w:lang w:val="fr-CH" w:eastAsia="fr-CH"/>
         </w:rPr>
       </w:pPr>
-      <w:hyperlink w:anchor="_Toc66719382" w:history="1">
+      <w:hyperlink w:anchor="_Toc67392928" w:history="1">
         <w:r>
           <w:rPr>
             <w:rStyle w:val="Lienhypertexte"/>
+            <w:i/>
             <w:iCs/>
             <w:noProof/>
           </w:rPr>
-          <w:t>3.4</w:t>
+          <w:t>3.1</w:t>
         </w:r>
         <w:r>
           <w:rPr>
@@ -2001,7 +1990,7 @@
             <w:iCs/>
             <w:noProof/>
           </w:rPr>
-          <w:t>Liste des documents fournis</w:t>
+          <w:t>Dossier de réalisation</w:t>
         </w:r>
         <w:r>
           <w:rPr>
@@ -2022,7 +2011,7 @@
             <w:noProof/>
             <w:webHidden/>
           </w:rPr>
-          <w:instrText xml:space="preserve"> PAGEREF _Toc66719382 \h </w:instrText>
+          <w:instrText xml:space="preserve"> PAGEREF _Toc67392928 \h </w:instrText>
         </w:r>
         <w:r>
           <w:rPr>
@@ -2047,156 +2036,6 @@
         <w:r>
           <w:rPr>
             <w:noProof/>
-            <w:webHidden/>
-          </w:rPr>
-          <w:fldChar w:fldCharType="end"/>
-        </w:r>
-      </w:hyperlink>
-    </w:p>
-    <w:p>
-      <w:pPr>
-        <w:pStyle w:val="TM1"/>
-        <w:rPr>
-          <w:rFonts w:asciiTheme="minorHAnsi" w:eastAsiaTheme="minorEastAsia" w:hAnsiTheme="minorHAnsi" w:cstheme="minorBidi"/>
-          <w:sz w:val="22"/>
-          <w:szCs w:val="22"/>
-          <w:lang w:val="fr-CH" w:eastAsia="fr-CH"/>
-        </w:rPr>
-      </w:pPr>
-      <w:hyperlink w:anchor="_Toc66719383" w:history="1">
-        <w:r>
-          <w:rPr>
-            <w:rStyle w:val="Lienhypertexte"/>
-          </w:rPr>
-          <w:t>4</w:t>
-        </w:r>
-        <w:r>
-          <w:rPr>
-            <w:rFonts w:asciiTheme="minorHAnsi" w:eastAsiaTheme="minorEastAsia" w:hAnsiTheme="minorHAnsi" w:cstheme="minorBidi"/>
-            <w:sz w:val="22"/>
-            <w:szCs w:val="22"/>
-            <w:lang w:val="fr-CH" w:eastAsia="fr-CH"/>
-          </w:rPr>
-          <w:tab/>
-        </w:r>
-        <w:r>
-          <w:rPr>
-            <w:rStyle w:val="Lienhypertexte"/>
-          </w:rPr>
-          <w:t>Conclusions</w:t>
-        </w:r>
-        <w:r>
-          <w:rPr>
-            <w:webHidden/>
-          </w:rPr>
-          <w:tab/>
-        </w:r>
-        <w:r>
-          <w:rPr>
-            <w:webHidden/>
-          </w:rPr>
-          <w:fldChar w:fldCharType="begin"/>
-        </w:r>
-        <w:r>
-          <w:rPr>
-            <w:webHidden/>
-          </w:rPr>
-          <w:instrText xml:space="preserve"> PAGEREF _Toc66719383 \h </w:instrText>
-        </w:r>
-        <w:r>
-          <w:rPr>
-            <w:webHidden/>
-          </w:rPr>
-        </w:r>
-        <w:r>
-          <w:rPr>
-            <w:webHidden/>
-          </w:rPr>
-          <w:fldChar w:fldCharType="separate"/>
-        </w:r>
-        <w:r>
-          <w:rPr>
-            <w:webHidden/>
-          </w:rPr>
-          <w:t>8</w:t>
-        </w:r>
-        <w:r>
-          <w:rPr>
-            <w:webHidden/>
-          </w:rPr>
-          <w:fldChar w:fldCharType="end"/>
-        </w:r>
-      </w:hyperlink>
-    </w:p>
-    <w:p>
-      <w:pPr>
-        <w:pStyle w:val="TM1"/>
-        <w:rPr>
-          <w:rFonts w:asciiTheme="minorHAnsi" w:eastAsiaTheme="minorEastAsia" w:hAnsiTheme="minorHAnsi" w:cstheme="minorBidi"/>
-          <w:sz w:val="22"/>
-          <w:szCs w:val="22"/>
-          <w:lang w:val="fr-CH" w:eastAsia="fr-CH"/>
-        </w:rPr>
-      </w:pPr>
-      <w:hyperlink w:anchor="_Toc66719384" w:history="1">
-        <w:r>
-          <w:rPr>
-            <w:rStyle w:val="Lienhypertexte"/>
-          </w:rPr>
-          <w:t>5</w:t>
-        </w:r>
-        <w:r>
-          <w:rPr>
-            <w:rFonts w:asciiTheme="minorHAnsi" w:eastAsiaTheme="minorEastAsia" w:hAnsiTheme="minorHAnsi" w:cstheme="minorBidi"/>
-            <w:sz w:val="22"/>
-            <w:szCs w:val="22"/>
-            <w:lang w:val="fr-CH" w:eastAsia="fr-CH"/>
-          </w:rPr>
-          <w:tab/>
-        </w:r>
-        <w:r>
-          <w:rPr>
-            <w:rStyle w:val="Lienhypertexte"/>
-          </w:rPr>
-          <w:t>Annexes</w:t>
-        </w:r>
-        <w:r>
-          <w:rPr>
-            <w:webHidden/>
-          </w:rPr>
-          <w:tab/>
-        </w:r>
-        <w:r>
-          <w:rPr>
-            <w:webHidden/>
-          </w:rPr>
-          <w:fldChar w:fldCharType="begin"/>
-        </w:r>
-        <w:r>
-          <w:rPr>
-            <w:webHidden/>
-          </w:rPr>
-          <w:instrText xml:space="preserve"> PAGEREF _Toc66719384 \h </w:instrText>
-        </w:r>
-        <w:r>
-          <w:rPr>
-            <w:webHidden/>
-          </w:rPr>
-        </w:r>
-        <w:r>
-          <w:rPr>
-            <w:webHidden/>
-          </w:rPr>
-          <w:fldChar w:fldCharType="separate"/>
-        </w:r>
-        <w:r>
-          <w:rPr>
-            <w:webHidden/>
-          </w:rPr>
-          <w:t>9</w:t>
-        </w:r>
-        <w:r>
-          <w:rPr>
             <w:webHidden/>
           </w:rPr>
           <w:fldChar w:fldCharType="end"/>
@@ -2218,14 +2057,15 @@
           <w:lang w:val="fr-CH" w:eastAsia="fr-CH"/>
         </w:rPr>
       </w:pPr>
-      <w:hyperlink w:anchor="_Toc66719385" w:history="1">
+      <w:hyperlink w:anchor="_Toc67392929" w:history="1">
         <w:r>
           <w:rPr>
             <w:rStyle w:val="Lienhypertexte"/>
+            <w:i/>
             <w:iCs/>
             <w:noProof/>
           </w:rPr>
-          <w:t>5.1</w:t>
+          <w:t>3.2</w:t>
         </w:r>
         <w:r>
           <w:rPr>
@@ -2243,7 +2083,7 @@
             <w:iCs/>
             <w:noProof/>
           </w:rPr>
-          <w:t>Résumé du rapport du TPI / version succincte de la documentation</w:t>
+          <w:t>Description des tests effectués</w:t>
         </w:r>
         <w:r>
           <w:rPr>
@@ -2264,7 +2104,7 @@
             <w:noProof/>
             <w:webHidden/>
           </w:rPr>
-          <w:instrText xml:space="preserve"> PAGEREF _Toc66719385 \h </w:instrText>
+          <w:instrText xml:space="preserve"> PAGEREF _Toc67392929 \h </w:instrText>
         </w:r>
         <w:r>
           <w:rPr>
@@ -2284,7 +2124,7 @@
             <w:noProof/>
             <w:webHidden/>
           </w:rPr>
-          <w:t>9</w:t>
+          <w:t>7</w:t>
         </w:r>
         <w:r>
           <w:rPr>
@@ -2310,14 +2150,15 @@
           <w:lang w:val="fr-CH" w:eastAsia="fr-CH"/>
         </w:rPr>
       </w:pPr>
-      <w:hyperlink w:anchor="_Toc66719386" w:history="1">
+      <w:hyperlink w:anchor="_Toc67392930" w:history="1">
         <w:r>
           <w:rPr>
             <w:rStyle w:val="Lienhypertexte"/>
+            <w:i/>
             <w:iCs/>
             <w:noProof/>
           </w:rPr>
-          <w:t>5.2</w:t>
+          <w:t>3.3</w:t>
         </w:r>
         <w:r>
           <w:rPr>
@@ -2335,7 +2176,7 @@
             <w:iCs/>
             <w:noProof/>
           </w:rPr>
-          <w:t>Sources – Bibliographie</w:t>
+          <w:t>Erreurs restantes</w:t>
         </w:r>
         <w:r>
           <w:rPr>
@@ -2356,7 +2197,7 @@
             <w:noProof/>
             <w:webHidden/>
           </w:rPr>
-          <w:instrText xml:space="preserve"> PAGEREF _Toc66719386 \h </w:instrText>
+          <w:instrText xml:space="preserve"> PAGEREF _Toc67392930 \h </w:instrText>
         </w:r>
         <w:r>
           <w:rPr>
@@ -2376,7 +2217,7 @@
             <w:noProof/>
             <w:webHidden/>
           </w:rPr>
-          <w:t>9</w:t>
+          <w:t>7</w:t>
         </w:r>
         <w:r>
           <w:rPr>
@@ -2402,14 +2243,15 @@
           <w:lang w:val="fr-CH" w:eastAsia="fr-CH"/>
         </w:rPr>
       </w:pPr>
-      <w:hyperlink w:anchor="_Toc66719387" w:history="1">
+      <w:hyperlink w:anchor="_Toc67392931" w:history="1">
         <w:r>
           <w:rPr>
             <w:rStyle w:val="Lienhypertexte"/>
+            <w:i/>
             <w:iCs/>
             <w:noProof/>
           </w:rPr>
-          <w:t>5.3</w:t>
+          <w:t>3.4</w:t>
         </w:r>
         <w:r>
           <w:rPr>
@@ -2427,7 +2269,7 @@
             <w:iCs/>
             <w:noProof/>
           </w:rPr>
-          <w:t>Journal de travail</w:t>
+          <w:t>Liste des documents fournis</w:t>
         </w:r>
         <w:r>
           <w:rPr>
@@ -2448,7 +2290,7 @@
             <w:noProof/>
             <w:webHidden/>
           </w:rPr>
-          <w:instrText xml:space="preserve"> PAGEREF _Toc66719387 \h </w:instrText>
+          <w:instrText xml:space="preserve"> PAGEREF _Toc67392931 \h </w:instrText>
         </w:r>
         <w:r>
           <w:rPr>
@@ -2468,11 +2310,161 @@
             <w:noProof/>
             <w:webHidden/>
           </w:rPr>
+          <w:t>7</w:t>
+        </w:r>
+        <w:r>
+          <w:rPr>
+            <w:noProof/>
+            <w:webHidden/>
+          </w:rPr>
+          <w:fldChar w:fldCharType="end"/>
+        </w:r>
+      </w:hyperlink>
+    </w:p>
+    <w:p>
+      <w:pPr>
+        <w:pStyle w:val="TM1"/>
+        <w:rPr>
+          <w:rFonts w:asciiTheme="minorHAnsi" w:eastAsiaTheme="minorEastAsia" w:hAnsiTheme="minorHAnsi" w:cstheme="minorBidi"/>
+          <w:sz w:val="22"/>
+          <w:szCs w:val="22"/>
+          <w:lang w:val="fr-CH" w:eastAsia="fr-CH"/>
+        </w:rPr>
+      </w:pPr>
+      <w:hyperlink w:anchor="_Toc67392932" w:history="1">
+        <w:r>
+          <w:rPr>
+            <w:rStyle w:val="Lienhypertexte"/>
+          </w:rPr>
+          <w:t>4</w:t>
+        </w:r>
+        <w:r>
+          <w:rPr>
+            <w:rFonts w:asciiTheme="minorHAnsi" w:eastAsiaTheme="minorEastAsia" w:hAnsiTheme="minorHAnsi" w:cstheme="minorBidi"/>
+            <w:sz w:val="22"/>
+            <w:szCs w:val="22"/>
+            <w:lang w:val="fr-CH" w:eastAsia="fr-CH"/>
+          </w:rPr>
+          <w:tab/>
+        </w:r>
+        <w:r>
+          <w:rPr>
+            <w:rStyle w:val="Lienhypertexte"/>
+          </w:rPr>
+          <w:t>Conclusions</w:t>
+        </w:r>
+        <w:r>
+          <w:rPr>
+            <w:webHidden/>
+          </w:rPr>
+          <w:tab/>
+        </w:r>
+        <w:r>
+          <w:rPr>
+            <w:webHidden/>
+          </w:rPr>
+          <w:fldChar w:fldCharType="begin"/>
+        </w:r>
+        <w:r>
+          <w:rPr>
+            <w:webHidden/>
+          </w:rPr>
+          <w:instrText xml:space="preserve"> PAGEREF _Toc67392932 \h </w:instrText>
+        </w:r>
+        <w:r>
+          <w:rPr>
+            <w:webHidden/>
+          </w:rPr>
+        </w:r>
+        <w:r>
+          <w:rPr>
+            <w:webHidden/>
+          </w:rPr>
+          <w:fldChar w:fldCharType="separate"/>
+        </w:r>
+        <w:r>
+          <w:rPr>
+            <w:webHidden/>
+          </w:rPr>
+          <w:t>8</w:t>
+        </w:r>
+        <w:r>
+          <w:rPr>
+            <w:webHidden/>
+          </w:rPr>
+          <w:fldChar w:fldCharType="end"/>
+        </w:r>
+      </w:hyperlink>
+    </w:p>
+    <w:p>
+      <w:pPr>
+        <w:pStyle w:val="TM1"/>
+        <w:rPr>
+          <w:rFonts w:asciiTheme="minorHAnsi" w:eastAsiaTheme="minorEastAsia" w:hAnsiTheme="minorHAnsi" w:cstheme="minorBidi"/>
+          <w:sz w:val="22"/>
+          <w:szCs w:val="22"/>
+          <w:lang w:val="fr-CH" w:eastAsia="fr-CH"/>
+        </w:rPr>
+      </w:pPr>
+      <w:hyperlink w:anchor="_Toc67392933" w:history="1">
+        <w:r>
+          <w:rPr>
+            <w:rStyle w:val="Lienhypertexte"/>
+          </w:rPr>
+          <w:t>5</w:t>
+        </w:r>
+        <w:r>
+          <w:rPr>
+            <w:rFonts w:asciiTheme="minorHAnsi" w:eastAsiaTheme="minorEastAsia" w:hAnsiTheme="minorHAnsi" w:cstheme="minorBidi"/>
+            <w:sz w:val="22"/>
+            <w:szCs w:val="22"/>
+            <w:lang w:val="fr-CH" w:eastAsia="fr-CH"/>
+          </w:rPr>
+          <w:tab/>
+        </w:r>
+        <w:r>
+          <w:rPr>
+            <w:rStyle w:val="Lienhypertexte"/>
+          </w:rPr>
+          <w:t>Annexes</w:t>
+        </w:r>
+        <w:r>
+          <w:rPr>
+            <w:webHidden/>
+          </w:rPr>
+          <w:tab/>
+        </w:r>
+        <w:r>
+          <w:rPr>
+            <w:webHidden/>
+          </w:rPr>
+          <w:fldChar w:fldCharType="begin"/>
+        </w:r>
+        <w:r>
+          <w:rPr>
+            <w:webHidden/>
+          </w:rPr>
+          <w:instrText xml:space="preserve"> PAGEREF _Toc67392933 \h </w:instrText>
+        </w:r>
+        <w:r>
+          <w:rPr>
+            <w:webHidden/>
+          </w:rPr>
+        </w:r>
+        <w:r>
+          <w:rPr>
+            <w:webHidden/>
+          </w:rPr>
+          <w:fldChar w:fldCharType="separate"/>
+        </w:r>
+        <w:r>
+          <w:rPr>
+            <w:webHidden/>
+          </w:rPr>
           <w:t>9</w:t>
         </w:r>
         <w:r>
           <w:rPr>
-            <w:noProof/>
             <w:webHidden/>
           </w:rPr>
           <w:fldChar w:fldCharType="end"/>
@@ -2494,14 +2486,15 @@
           <w:lang w:val="fr-CH" w:eastAsia="fr-CH"/>
         </w:rPr>
       </w:pPr>
-      <w:hyperlink w:anchor="_Toc66719388" w:history="1">
+      <w:hyperlink w:anchor="_Toc67392934" w:history="1">
         <w:r>
           <w:rPr>
             <w:rStyle w:val="Lienhypertexte"/>
+            <w:i/>
             <w:iCs/>
             <w:noProof/>
           </w:rPr>
-          <w:t>5.4</w:t>
+          <w:t>5.1</w:t>
         </w:r>
         <w:r>
           <w:rPr>
@@ -2519,7 +2512,7 @@
             <w:iCs/>
             <w:noProof/>
           </w:rPr>
-          <w:t>Manuel d'Installation</w:t>
+          <w:t>Résumé du rapport du TPI / version succincte de la documentation</w:t>
         </w:r>
         <w:r>
           <w:rPr>
@@ -2540,7 +2533,7 @@
             <w:noProof/>
             <w:webHidden/>
           </w:rPr>
-          <w:instrText xml:space="preserve"> PAGEREF _Toc66719388 \h </w:instrText>
+          <w:instrText xml:space="preserve"> PAGEREF _Toc67392934 \h </w:instrText>
         </w:r>
         <w:r>
           <w:rPr>
@@ -2586,14 +2579,14 @@
           <w:lang w:val="fr-CH" w:eastAsia="fr-CH"/>
         </w:rPr>
       </w:pPr>
-      <w:hyperlink w:anchor="_Toc66719389" w:history="1">
+      <w:hyperlink w:anchor="_Toc67392935" w:history="1">
         <w:r>
           <w:rPr>
             <w:rStyle w:val="Lienhypertexte"/>
-            <w:iCs/>
-            <w:noProof/>
-          </w:rPr>
-          <w:t>5.5</w:t>
+            <w:i/>
+            <w:noProof/>
+          </w:rPr>
+          <w:t>5.2</w:t>
         </w:r>
         <w:r>
           <w:rPr>
@@ -2608,10 +2601,9 @@
         <w:r>
           <w:rPr>
             <w:rStyle w:val="Lienhypertexte"/>
-            <w:iCs/>
-            <w:noProof/>
-          </w:rPr>
-          <w:t>Manuel d'Utilisation</w:t>
+            <w:noProof/>
+          </w:rPr>
+          <w:t>Réflexions</w:t>
         </w:r>
         <w:r>
           <w:rPr>
@@ -2632,7 +2624,7 @@
             <w:noProof/>
             <w:webHidden/>
           </w:rPr>
-          <w:instrText xml:space="preserve"> PAGEREF _Toc66719389 \h </w:instrText>
+          <w:instrText xml:space="preserve"> PAGEREF _Toc67392935 \h </w:instrText>
         </w:r>
         <w:r>
           <w:rPr>
@@ -2678,14 +2670,15 @@
           <w:lang w:val="fr-CH" w:eastAsia="fr-CH"/>
         </w:rPr>
       </w:pPr>
-      <w:hyperlink w:anchor="_Toc66719390" w:history="1">
+      <w:hyperlink w:anchor="_Toc67392936" w:history="1">
         <w:r>
           <w:rPr>
             <w:rStyle w:val="Lienhypertexte"/>
+            <w:i/>
             <w:iCs/>
             <w:noProof/>
           </w:rPr>
-          <w:t>5.6</w:t>
+          <w:t>5.3</w:t>
         </w:r>
         <w:r>
           <w:rPr>
@@ -2703,6 +2696,378 @@
             <w:iCs/>
             <w:noProof/>
           </w:rPr>
+          <w:t>Sources – Bibliographie</w:t>
+        </w:r>
+        <w:r>
+          <w:rPr>
+            <w:noProof/>
+            <w:webHidden/>
+          </w:rPr>
+          <w:tab/>
+        </w:r>
+        <w:r>
+          <w:rPr>
+            <w:noProof/>
+            <w:webHidden/>
+          </w:rPr>
+          <w:fldChar w:fldCharType="begin"/>
+        </w:r>
+        <w:r>
+          <w:rPr>
+            <w:noProof/>
+            <w:webHidden/>
+          </w:rPr>
+          <w:instrText xml:space="preserve"> PAGEREF _Toc67392936 \h </w:instrText>
+        </w:r>
+        <w:r>
+          <w:rPr>
+            <w:noProof/>
+            <w:webHidden/>
+          </w:rPr>
+        </w:r>
+        <w:r>
+          <w:rPr>
+            <w:noProof/>
+            <w:webHidden/>
+          </w:rPr>
+          <w:fldChar w:fldCharType="separate"/>
+        </w:r>
+        <w:r>
+          <w:rPr>
+            <w:noProof/>
+            <w:webHidden/>
+          </w:rPr>
+          <w:t>9</w:t>
+        </w:r>
+        <w:r>
+          <w:rPr>
+            <w:noProof/>
+            <w:webHidden/>
+          </w:rPr>
+          <w:fldChar w:fldCharType="end"/>
+        </w:r>
+      </w:hyperlink>
+    </w:p>
+    <w:p>
+      <w:pPr>
+        <w:pStyle w:val="TM2"/>
+        <w:tabs>
+          <w:tab w:val="left" w:pos="800"/>
+          <w:tab w:val="right" w:leader="dot" w:pos="9060"/>
+        </w:tabs>
+        <w:rPr>
+          <w:rFonts w:asciiTheme="minorHAnsi" w:eastAsiaTheme="minorEastAsia" w:hAnsiTheme="minorHAnsi" w:cstheme="minorBidi"/>
+          <w:noProof/>
+          <w:sz w:val="22"/>
+          <w:szCs w:val="22"/>
+          <w:lang w:val="fr-CH" w:eastAsia="fr-CH"/>
+        </w:rPr>
+      </w:pPr>
+      <w:hyperlink w:anchor="_Toc67392937" w:history="1">
+        <w:r>
+          <w:rPr>
+            <w:rStyle w:val="Lienhypertexte"/>
+            <w:i/>
+            <w:iCs/>
+            <w:noProof/>
+          </w:rPr>
+          <w:t>5.4</w:t>
+        </w:r>
+        <w:r>
+          <w:rPr>
+            <w:rFonts w:asciiTheme="minorHAnsi" w:eastAsiaTheme="minorEastAsia" w:hAnsiTheme="minorHAnsi" w:cstheme="minorBidi"/>
+            <w:noProof/>
+            <w:sz w:val="22"/>
+            <w:szCs w:val="22"/>
+            <w:lang w:val="fr-CH" w:eastAsia="fr-CH"/>
+          </w:rPr>
+          <w:tab/>
+        </w:r>
+        <w:r>
+          <w:rPr>
+            <w:rStyle w:val="Lienhypertexte"/>
+            <w:iCs/>
+            <w:noProof/>
+          </w:rPr>
+          <w:t>Journal de travail</w:t>
+        </w:r>
+        <w:r>
+          <w:rPr>
+            <w:noProof/>
+            <w:webHidden/>
+          </w:rPr>
+          <w:tab/>
+        </w:r>
+        <w:r>
+          <w:rPr>
+            <w:noProof/>
+            <w:webHidden/>
+          </w:rPr>
+          <w:fldChar w:fldCharType="begin"/>
+        </w:r>
+        <w:r>
+          <w:rPr>
+            <w:noProof/>
+            <w:webHidden/>
+          </w:rPr>
+          <w:instrText xml:space="preserve"> PAGEREF _Toc67392937 \h </w:instrText>
+        </w:r>
+        <w:r>
+          <w:rPr>
+            <w:noProof/>
+            <w:webHidden/>
+          </w:rPr>
+        </w:r>
+        <w:r>
+          <w:rPr>
+            <w:noProof/>
+            <w:webHidden/>
+          </w:rPr>
+          <w:fldChar w:fldCharType="separate"/>
+        </w:r>
+        <w:r>
+          <w:rPr>
+            <w:noProof/>
+            <w:webHidden/>
+          </w:rPr>
+          <w:t>9</w:t>
+        </w:r>
+        <w:r>
+          <w:rPr>
+            <w:noProof/>
+            <w:webHidden/>
+          </w:rPr>
+          <w:fldChar w:fldCharType="end"/>
+        </w:r>
+      </w:hyperlink>
+    </w:p>
+    <w:p>
+      <w:pPr>
+        <w:pStyle w:val="TM2"/>
+        <w:tabs>
+          <w:tab w:val="left" w:pos="800"/>
+          <w:tab w:val="right" w:leader="dot" w:pos="9060"/>
+        </w:tabs>
+        <w:rPr>
+          <w:rFonts w:asciiTheme="minorHAnsi" w:eastAsiaTheme="minorEastAsia" w:hAnsiTheme="minorHAnsi" w:cstheme="minorBidi"/>
+          <w:noProof/>
+          <w:sz w:val="22"/>
+          <w:szCs w:val="22"/>
+          <w:lang w:val="fr-CH" w:eastAsia="fr-CH"/>
+        </w:rPr>
+      </w:pPr>
+      <w:hyperlink w:anchor="_Toc67392938" w:history="1">
+        <w:r>
+          <w:rPr>
+            <w:rStyle w:val="Lienhypertexte"/>
+            <w:i/>
+            <w:iCs/>
+            <w:noProof/>
+          </w:rPr>
+          <w:t>5.5</w:t>
+        </w:r>
+        <w:r>
+          <w:rPr>
+            <w:rFonts w:asciiTheme="minorHAnsi" w:eastAsiaTheme="minorEastAsia" w:hAnsiTheme="minorHAnsi" w:cstheme="minorBidi"/>
+            <w:noProof/>
+            <w:sz w:val="22"/>
+            <w:szCs w:val="22"/>
+            <w:lang w:val="fr-CH" w:eastAsia="fr-CH"/>
+          </w:rPr>
+          <w:tab/>
+        </w:r>
+        <w:r>
+          <w:rPr>
+            <w:rStyle w:val="Lienhypertexte"/>
+            <w:iCs/>
+            <w:noProof/>
+          </w:rPr>
+          <w:t>Manuel d'Installation</w:t>
+        </w:r>
+        <w:r>
+          <w:rPr>
+            <w:noProof/>
+            <w:webHidden/>
+          </w:rPr>
+          <w:tab/>
+        </w:r>
+        <w:r>
+          <w:rPr>
+            <w:noProof/>
+            <w:webHidden/>
+          </w:rPr>
+          <w:fldChar w:fldCharType="begin"/>
+        </w:r>
+        <w:r>
+          <w:rPr>
+            <w:noProof/>
+            <w:webHidden/>
+          </w:rPr>
+          <w:instrText xml:space="preserve"> PAGEREF _Toc67392938 \h </w:instrText>
+        </w:r>
+        <w:r>
+          <w:rPr>
+            <w:noProof/>
+            <w:webHidden/>
+          </w:rPr>
+        </w:r>
+        <w:r>
+          <w:rPr>
+            <w:noProof/>
+            <w:webHidden/>
+          </w:rPr>
+          <w:fldChar w:fldCharType="separate"/>
+        </w:r>
+        <w:r>
+          <w:rPr>
+            <w:noProof/>
+            <w:webHidden/>
+          </w:rPr>
+          <w:t>9</w:t>
+        </w:r>
+        <w:r>
+          <w:rPr>
+            <w:noProof/>
+            <w:webHidden/>
+          </w:rPr>
+          <w:fldChar w:fldCharType="end"/>
+        </w:r>
+      </w:hyperlink>
+    </w:p>
+    <w:p>
+      <w:pPr>
+        <w:pStyle w:val="TM2"/>
+        <w:tabs>
+          <w:tab w:val="left" w:pos="800"/>
+          <w:tab w:val="right" w:leader="dot" w:pos="9060"/>
+        </w:tabs>
+        <w:rPr>
+          <w:rFonts w:asciiTheme="minorHAnsi" w:eastAsiaTheme="minorEastAsia" w:hAnsiTheme="minorHAnsi" w:cstheme="minorBidi"/>
+          <w:noProof/>
+          <w:sz w:val="22"/>
+          <w:szCs w:val="22"/>
+          <w:lang w:val="fr-CH" w:eastAsia="fr-CH"/>
+        </w:rPr>
+      </w:pPr>
+      <w:hyperlink w:anchor="_Toc67392939" w:history="1">
+        <w:r>
+          <w:rPr>
+            <w:rStyle w:val="Lienhypertexte"/>
+            <w:i/>
+            <w:iCs/>
+            <w:noProof/>
+          </w:rPr>
+          <w:t>5.6</w:t>
+        </w:r>
+        <w:r>
+          <w:rPr>
+            <w:rFonts w:asciiTheme="minorHAnsi" w:eastAsiaTheme="minorEastAsia" w:hAnsiTheme="minorHAnsi" w:cstheme="minorBidi"/>
+            <w:noProof/>
+            <w:sz w:val="22"/>
+            <w:szCs w:val="22"/>
+            <w:lang w:val="fr-CH" w:eastAsia="fr-CH"/>
+          </w:rPr>
+          <w:tab/>
+        </w:r>
+        <w:r>
+          <w:rPr>
+            <w:rStyle w:val="Lienhypertexte"/>
+            <w:iCs/>
+            <w:noProof/>
+          </w:rPr>
+          <w:t>Manuel d'Utilisation</w:t>
+        </w:r>
+        <w:r>
+          <w:rPr>
+            <w:noProof/>
+            <w:webHidden/>
+          </w:rPr>
+          <w:tab/>
+        </w:r>
+        <w:r>
+          <w:rPr>
+            <w:noProof/>
+            <w:webHidden/>
+          </w:rPr>
+          <w:fldChar w:fldCharType="begin"/>
+        </w:r>
+        <w:r>
+          <w:rPr>
+            <w:noProof/>
+            <w:webHidden/>
+          </w:rPr>
+          <w:instrText xml:space="preserve"> PAGEREF _Toc67392939 \h </w:instrText>
+        </w:r>
+        <w:r>
+          <w:rPr>
+            <w:noProof/>
+            <w:webHidden/>
+          </w:rPr>
+        </w:r>
+        <w:r>
+          <w:rPr>
+            <w:noProof/>
+            <w:webHidden/>
+          </w:rPr>
+          <w:fldChar w:fldCharType="separate"/>
+        </w:r>
+        <w:r>
+          <w:rPr>
+            <w:noProof/>
+            <w:webHidden/>
+          </w:rPr>
+          <w:t>9</w:t>
+        </w:r>
+        <w:r>
+          <w:rPr>
+            <w:noProof/>
+            <w:webHidden/>
+          </w:rPr>
+          <w:fldChar w:fldCharType="end"/>
+        </w:r>
+      </w:hyperlink>
+    </w:p>
+    <w:p>
+      <w:pPr>
+        <w:pStyle w:val="TM2"/>
+        <w:tabs>
+          <w:tab w:val="left" w:pos="800"/>
+          <w:tab w:val="right" w:leader="dot" w:pos="9060"/>
+        </w:tabs>
+        <w:rPr>
+          <w:rFonts w:asciiTheme="minorHAnsi" w:eastAsiaTheme="minorEastAsia" w:hAnsiTheme="minorHAnsi" w:cstheme="minorBidi"/>
+          <w:noProof/>
+          <w:sz w:val="22"/>
+          <w:szCs w:val="22"/>
+          <w:lang w:val="fr-CH" w:eastAsia="fr-CH"/>
+        </w:rPr>
+      </w:pPr>
+      <w:hyperlink w:anchor="_Toc67392940" w:history="1">
+        <w:r>
+          <w:rPr>
+            <w:rStyle w:val="Lienhypertexte"/>
+            <w:i/>
+            <w:iCs/>
+            <w:noProof/>
+          </w:rPr>
+          <w:t>5.7</w:t>
+        </w:r>
+        <w:r>
+          <w:rPr>
+            <w:rFonts w:asciiTheme="minorHAnsi" w:eastAsiaTheme="minorEastAsia" w:hAnsiTheme="minorHAnsi" w:cstheme="minorBidi"/>
+            <w:noProof/>
+            <w:sz w:val="22"/>
+            <w:szCs w:val="22"/>
+            <w:lang w:val="fr-CH" w:eastAsia="fr-CH"/>
+          </w:rPr>
+          <w:tab/>
+        </w:r>
+        <w:r>
+          <w:rPr>
+            <w:rStyle w:val="Lienhypertexte"/>
+            <w:iCs/>
+            <w:noProof/>
+          </w:rPr>
           <w:t>Archives du projet</w:t>
         </w:r>
         <w:r>
@@ -2724,7 +3089,7 @@
             <w:noProof/>
             <w:webHidden/>
           </w:rPr>
-          <w:instrText xml:space="preserve"> PAGEREF _Toc66719390 \h </w:instrText>
+          <w:instrText xml:space="preserve"> PAGEREF _Toc67392940 \h </w:instrText>
         </w:r>
         <w:r>
           <w:rPr>
@@ -2781,7 +3146,7 @@
       <w:pPr>
         <w:pStyle w:val="Titre1"/>
       </w:pPr>
-      <w:bookmarkStart w:id="1" w:name="_Toc66719361"/>
+      <w:bookmarkStart w:id="1" w:name="_Toc67392908"/>
       <w:r>
         <w:lastRenderedPageBreak/>
         <w:t>Analyse prél</w:t>
@@ -2801,7 +3166,7 @@
           <w:iCs/>
         </w:rPr>
       </w:pPr>
-      <w:bookmarkStart w:id="2" w:name="_Toc66719362"/>
+      <w:bookmarkStart w:id="2" w:name="_Toc67392909"/>
       <w:r>
         <w:rPr>
           <w:iCs/>
@@ -2902,7 +3267,7 @@
           <w:iCs/>
         </w:rPr>
       </w:pPr>
-      <w:bookmarkStart w:id="3" w:name="_Toc66719363"/>
+      <w:bookmarkStart w:id="3" w:name="_Toc67392910"/>
       <w:r>
         <w:rPr>
           <w:iCs/>
@@ -3111,7 +3476,7 @@
       <w:pPr>
         <w:pStyle w:val="Titre2"/>
       </w:pPr>
-      <w:bookmarkStart w:id="4" w:name="_Toc66719364"/>
+      <w:bookmarkStart w:id="4" w:name="_Toc67392911"/>
       <w:r>
         <w:t>Gestion de projet et planification</w:t>
       </w:r>
@@ -3128,7 +3493,7 @@
       <w:pPr>
         <w:pStyle w:val="Titre3"/>
       </w:pPr>
-      <w:bookmarkStart w:id="5" w:name="_Toc66719365"/>
+      <w:bookmarkStart w:id="5" w:name="_Toc67392912"/>
       <w:r>
         <w:t>Sprint 1 : Analyse préliminaire</w:t>
       </w:r>
@@ -3177,7 +3542,7 @@
       <w:pPr>
         <w:pStyle w:val="Titre3"/>
       </w:pPr>
-      <w:bookmarkStart w:id="6" w:name="_Toc66719366"/>
+      <w:bookmarkStart w:id="6" w:name="_Toc67392913"/>
       <w:r>
         <w:t>Sprint 2 : Conception de base</w:t>
       </w:r>
@@ -3251,7 +3616,7 @@
       <w:pPr>
         <w:pStyle w:val="Titre3"/>
       </w:pPr>
-      <w:bookmarkStart w:id="7" w:name="_Toc66719367"/>
+      <w:bookmarkStart w:id="7" w:name="_Toc67392914"/>
       <w:r>
         <w:lastRenderedPageBreak/>
         <w:t>Sprint 3 : Réalisation du projet</w:t>
@@ -3271,6 +3636,7 @@
         </w:numPr>
       </w:pPr>
       <w:bookmarkStart w:id="8" w:name="_Toc66719368"/>
+      <w:bookmarkStart w:id="9" w:name="_Toc67392915"/>
       <w:r>
         <w:rPr>
           <w:b w:val="0"/>
@@ -3292,6 +3658,7 @@
         <w:t>. Le langage C# est déjà connu.</w:t>
       </w:r>
       <w:bookmarkEnd w:id="8"/>
+      <w:bookmarkEnd w:id="9"/>
     </w:p>
     <w:p/>
     <w:p/>
@@ -3299,14 +3666,14 @@
       <w:pPr>
         <w:pStyle w:val="Titre3"/>
       </w:pPr>
-      <w:bookmarkStart w:id="9" w:name="_Toc66719369"/>
+      <w:bookmarkStart w:id="10" w:name="_Toc67392916"/>
       <w:r>
         <w:t>Sprint 4 : Présentation</w:t>
       </w:r>
       <w:r>
         <w:t xml:space="preserve"> (Échéance actuellement non définie)</w:t>
       </w:r>
-      <w:bookmarkEnd w:id="9"/>
+      <w:bookmarkEnd w:id="10"/>
     </w:p>
     <w:p/>
     <w:p>
@@ -3326,7 +3693,7 @@
       <w:r>
         <w:br w:type="page"/>
       </w:r>
-      <w:bookmarkStart w:id="10" w:name="_Toc66719370"/>
+      <w:bookmarkStart w:id="11" w:name="_Toc67392917"/>
       <w:r>
         <w:rPr>
           <w:iCs/>
@@ -3340,7 +3707,7 @@
         </w:rPr>
         <w:t xml:space="preserve"> initiale</w:t>
       </w:r>
-      <w:bookmarkEnd w:id="10"/>
+      <w:bookmarkEnd w:id="11"/>
     </w:p>
     <w:p>
       <w:pPr>
@@ -3405,11 +3772,11 @@
           <w:i/>
         </w:rPr>
       </w:pPr>
-      <w:bookmarkStart w:id="11" w:name="_Toc66719371"/>
+      <w:bookmarkStart w:id="12" w:name="_Toc67392918"/>
       <w:r>
         <w:t>Planification Sprint 3</w:t>
       </w:r>
-      <w:bookmarkEnd w:id="11"/>
+      <w:bookmarkEnd w:id="12"/>
     </w:p>
     <w:p>
       <w:pPr>
@@ -3425,18 +3792,29 @@
         </w:pict>
       </w:r>
     </w:p>
+    <w:p/>
+    <w:p>
+      <w:pPr>
+        <w:pStyle w:val="Titre2"/>
+      </w:pPr>
+      <w:bookmarkStart w:id="13" w:name="_Toc67392919"/>
+      <w:r>
+        <w:t>Sources, acquisition du savoir</w:t>
+      </w:r>
+      <w:bookmarkEnd w:id="13"/>
+    </w:p>
     <w:p>
       <w:pPr>
         <w:pStyle w:val="Titre1"/>
       </w:pPr>
-      <w:bookmarkStart w:id="12" w:name="_Toc66719372"/>
+      <w:bookmarkStart w:id="14" w:name="_Toc67392920"/>
       <w:r>
         <w:t>Analyse</w:t>
       </w:r>
       <w:r>
         <w:t xml:space="preserve"> / Conception</w:t>
       </w:r>
-      <w:bookmarkEnd w:id="12"/>
+      <w:bookmarkEnd w:id="14"/>
     </w:p>
     <w:p>
       <w:pPr>
@@ -3446,14 +3824,14 @@
           <w:iCs/>
         </w:rPr>
       </w:pPr>
-      <w:bookmarkStart w:id="13" w:name="_Toc66719373"/>
+      <w:bookmarkStart w:id="15" w:name="_Toc67392921"/>
       <w:r>
         <w:rPr>
           <w:iCs/>
         </w:rPr>
         <w:t>Concept</w:t>
       </w:r>
-      <w:bookmarkEnd w:id="13"/>
+      <w:bookmarkEnd w:id="15"/>
     </w:p>
     <w:p>
       <w:pPr>
@@ -3568,10 +3946,11 @@
       <w:pPr>
         <w:pStyle w:val="Titre2"/>
       </w:pPr>
-      <w:r>
-        <w:lastRenderedPageBreak/>
+      <w:bookmarkStart w:id="16" w:name="_Toc67392922"/>
+      <w:r>
         <w:t>Environnement et limite du système</w:t>
       </w:r>
+      <w:bookmarkEnd w:id="16"/>
     </w:p>
     <w:p>
       <w:pPr>
@@ -3598,16 +3977,16 @@
           <w:iCs/>
         </w:rPr>
       </w:pPr>
-      <w:bookmarkStart w:id="14" w:name="_Toc71691012"/>
-      <w:bookmarkStart w:id="15" w:name="_Toc66719374"/>
+      <w:bookmarkStart w:id="17" w:name="_Toc71691012"/>
+      <w:bookmarkStart w:id="18" w:name="_Toc67392923"/>
       <w:r>
         <w:rPr>
           <w:iCs/>
         </w:rPr>
         <w:t>Stratégie de test</w:t>
       </w:r>
-      <w:bookmarkEnd w:id="14"/>
-      <w:bookmarkEnd w:id="15"/>
+      <w:bookmarkEnd w:id="17"/>
+      <w:bookmarkEnd w:id="18"/>
     </w:p>
     <w:p/>
     <w:p>
@@ -3649,18 +4028,18 @@
           <w:iCs/>
         </w:rPr>
       </w:pPr>
-      <w:bookmarkStart w:id="16" w:name="_Toc25553310"/>
-      <w:bookmarkStart w:id="17" w:name="_Toc71691015"/>
-      <w:bookmarkStart w:id="18" w:name="_Toc66719375"/>
+      <w:bookmarkStart w:id="19" w:name="_Toc25553310"/>
+      <w:bookmarkStart w:id="20" w:name="_Toc71691015"/>
+      <w:bookmarkStart w:id="21" w:name="_Toc67392924"/>
       <w:r>
         <w:rPr>
           <w:rFonts w:cs="Arial"/>
         </w:rPr>
         <w:t>Risques techniques</w:t>
       </w:r>
-      <w:bookmarkEnd w:id="16"/>
-      <w:bookmarkEnd w:id="17"/>
-      <w:bookmarkEnd w:id="18"/>
+      <w:bookmarkEnd w:id="19"/>
+      <w:bookmarkEnd w:id="20"/>
+      <w:bookmarkEnd w:id="21"/>
     </w:p>
     <w:p>
       <w:pPr>
@@ -3791,14 +4170,14 @@
           <w:iCs/>
         </w:rPr>
       </w:pPr>
-      <w:bookmarkStart w:id="19" w:name="_Toc66719376"/>
+      <w:bookmarkStart w:id="22" w:name="_Toc67392925"/>
       <w:r>
         <w:rPr>
           <w:iCs/>
         </w:rPr>
         <w:t>Planification</w:t>
       </w:r>
-      <w:bookmarkEnd w:id="19"/>
+      <w:bookmarkEnd w:id="22"/>
     </w:p>
     <w:p/>
     <w:p>
@@ -3867,18 +4246,18 @@
           <w:iCs/>
         </w:rPr>
       </w:pPr>
-      <w:bookmarkStart w:id="20" w:name="_Toc25553314"/>
-      <w:bookmarkStart w:id="21" w:name="_Toc71691019"/>
-      <w:bookmarkStart w:id="22" w:name="_Toc66719377"/>
+      <w:bookmarkStart w:id="23" w:name="_Toc25553314"/>
+      <w:bookmarkStart w:id="24" w:name="_Toc71691019"/>
+      <w:bookmarkStart w:id="25" w:name="_Toc67392926"/>
       <w:r>
         <w:rPr>
           <w:iCs/>
         </w:rPr>
         <w:t>Dossier de conception</w:t>
       </w:r>
-      <w:bookmarkEnd w:id="20"/>
-      <w:bookmarkEnd w:id="21"/>
-      <w:bookmarkEnd w:id="22"/>
+      <w:bookmarkEnd w:id="23"/>
+      <w:bookmarkEnd w:id="24"/>
+      <w:bookmarkEnd w:id="25"/>
     </w:p>
     <w:p>
       <w:pPr>
@@ -4395,6 +4774,7 @@
           <w:rFonts w:ascii="Arial" w:hAnsi="Arial" w:cs="Arial"/>
           <w:sz w:val="24"/>
         </w:rPr>
+        <w:lastRenderedPageBreak/>
         <w:t xml:space="preserve">Le code sera organisé de manière modulaire avec le concept de séparation des préoccupations. Il sera en tout temps disponible sur le </w:t>
       </w:r>
       <w:proofErr w:type="spellStart"/>
@@ -4525,16 +4905,16 @@
           <w:tab w:val="num" w:pos="360"/>
         </w:tabs>
       </w:pPr>
-      <w:bookmarkStart w:id="23" w:name="_Toc71703259"/>
-      <w:bookmarkStart w:id="24" w:name="_Toc66719378"/>
+      <w:bookmarkStart w:id="26" w:name="_Toc71703259"/>
+      <w:bookmarkStart w:id="27" w:name="_Toc67392927"/>
       <w:r>
         <w:t>R</w:t>
       </w:r>
-      <w:bookmarkEnd w:id="23"/>
+      <w:bookmarkEnd w:id="26"/>
       <w:r>
         <w:t>éalisation</w:t>
       </w:r>
-      <w:bookmarkEnd w:id="24"/>
+      <w:bookmarkEnd w:id="27"/>
     </w:p>
     <w:p>
       <w:pPr>
@@ -4544,21 +4924,21 @@
           <w:iCs/>
         </w:rPr>
       </w:pPr>
-      <w:bookmarkStart w:id="25" w:name="_Toc25553317"/>
-      <w:bookmarkStart w:id="26" w:name="_Toc71691022"/>
-      <w:bookmarkStart w:id="27" w:name="_Toc66719379"/>
+      <w:bookmarkStart w:id="28" w:name="_Toc25553317"/>
+      <w:bookmarkStart w:id="29" w:name="_Toc71691022"/>
+      <w:bookmarkStart w:id="30" w:name="_Toc67392928"/>
       <w:r>
         <w:rPr>
           <w:iCs/>
         </w:rPr>
         <w:t>Dossier de réalisation</w:t>
       </w:r>
-      <w:bookmarkStart w:id="28" w:name="_Toc25553318"/>
-      <w:bookmarkEnd w:id="25"/>
-      <w:bookmarkEnd w:id="26"/>
-      <w:bookmarkEnd w:id="27"/>
-    </w:p>
-    <w:bookmarkEnd w:id="28"/>
+      <w:bookmarkStart w:id="31" w:name="_Toc25553318"/>
+      <w:bookmarkEnd w:id="28"/>
+      <w:bookmarkEnd w:id="29"/>
+      <w:bookmarkEnd w:id="30"/>
+    </w:p>
+    <w:bookmarkEnd w:id="31"/>
     <w:p>
       <w:pPr>
         <w:ind w:firstLine="360"/>
@@ -4829,24 +5209,24 @@
           <w:iCs/>
         </w:rPr>
       </w:pPr>
-      <w:bookmarkStart w:id="29" w:name="_Toc25553321"/>
-      <w:bookmarkStart w:id="30" w:name="_Toc71691025"/>
-      <w:bookmarkStart w:id="31" w:name="_Toc66719380"/>
+      <w:bookmarkStart w:id="32" w:name="_Toc25553321"/>
+      <w:bookmarkStart w:id="33" w:name="_Toc71691025"/>
+      <w:bookmarkStart w:id="34" w:name="_Toc67392929"/>
       <w:r>
         <w:rPr>
           <w:iCs/>
         </w:rPr>
         <w:t>Description des test</w:t>
       </w:r>
-      <w:bookmarkEnd w:id="29"/>
+      <w:bookmarkEnd w:id="32"/>
       <w:r>
         <w:rPr>
           <w:iCs/>
         </w:rPr>
         <w:t>s effectués</w:t>
       </w:r>
-      <w:bookmarkEnd w:id="30"/>
-      <w:bookmarkEnd w:id="31"/>
+      <w:bookmarkEnd w:id="33"/>
+      <w:bookmarkEnd w:id="34"/>
     </w:p>
     <w:p>
       <w:pPr>
@@ -4941,24 +5321,24 @@
           <w:iCs/>
         </w:rPr>
       </w:pPr>
-      <w:bookmarkStart w:id="32" w:name="_Toc25553322"/>
-      <w:bookmarkStart w:id="33" w:name="_Toc71691026"/>
-      <w:bookmarkStart w:id="34" w:name="_Toc66719381"/>
+      <w:bookmarkStart w:id="35" w:name="_Toc25553322"/>
+      <w:bookmarkStart w:id="36" w:name="_Toc71691026"/>
+      <w:bookmarkStart w:id="37" w:name="_Toc67392930"/>
       <w:r>
         <w:rPr>
           <w:iCs/>
         </w:rPr>
         <w:t xml:space="preserve">Erreurs </w:t>
       </w:r>
-      <w:bookmarkEnd w:id="32"/>
+      <w:bookmarkEnd w:id="35"/>
       <w:r>
         <w:rPr>
           <w:iCs/>
         </w:rPr>
         <w:t>restantes</w:t>
       </w:r>
-      <w:bookmarkEnd w:id="33"/>
-      <w:bookmarkEnd w:id="34"/>
+      <w:bookmarkEnd w:id="36"/>
+      <w:bookmarkEnd w:id="37"/>
       <w:r>
         <w:rPr>
           <w:iCs/>
@@ -4973,7 +5353,7 @@
           <w:i/>
         </w:rPr>
       </w:pPr>
-      <w:bookmarkStart w:id="35" w:name="_Toc25553323"/>
+      <w:bookmarkStart w:id="38" w:name="_Toc25553323"/>
     </w:p>
     <w:p>
       <w:pPr>
@@ -5030,7 +5410,7 @@
         </w:rPr>
         <w:t>Conséquences sur l'utilisation du produit</w:t>
       </w:r>
-      <w:bookmarkEnd w:id="35"/>
+      <w:bookmarkEnd w:id="38"/>
     </w:p>
     <w:p>
       <w:pPr>
@@ -5066,24 +5446,24 @@
           <w:iCs/>
         </w:rPr>
       </w:pPr>
-      <w:bookmarkStart w:id="36" w:name="_Toc25553326"/>
-      <w:bookmarkStart w:id="37" w:name="_Toc71691029"/>
-      <w:bookmarkStart w:id="38" w:name="_Toc66719382"/>
+      <w:bookmarkStart w:id="39" w:name="_Toc25553326"/>
+      <w:bookmarkStart w:id="40" w:name="_Toc71691029"/>
+      <w:bookmarkStart w:id="41" w:name="_Toc67392931"/>
       <w:r>
         <w:rPr>
           <w:iCs/>
         </w:rPr>
         <w:t>Liste des documents</w:t>
       </w:r>
-      <w:bookmarkEnd w:id="36"/>
+      <w:bookmarkEnd w:id="39"/>
       <w:r>
         <w:rPr>
           <w:iCs/>
         </w:rPr>
         <w:t xml:space="preserve"> fournis</w:t>
       </w:r>
-      <w:bookmarkEnd w:id="37"/>
-      <w:bookmarkEnd w:id="38"/>
+      <w:bookmarkEnd w:id="40"/>
+      <w:bookmarkEnd w:id="41"/>
     </w:p>
     <w:p>
       <w:pPr>
@@ -5107,6 +5487,7 @@
           <w:rFonts w:cs="Arial"/>
           <w:i/>
         </w:rPr>
+        <w:lastRenderedPageBreak/>
         <w:t>Lister les documents fournis au client avec votre produit, en indiquant les numéros de versions</w:t>
       </w:r>
       <w:r>
@@ -5230,18 +5611,18 @@
           <w:tab w:val="num" w:pos="360"/>
         </w:tabs>
       </w:pPr>
-      <w:bookmarkStart w:id="39" w:name="_Toc25553328"/>
-      <w:bookmarkStart w:id="40" w:name="_Toc71703263"/>
-      <w:bookmarkStart w:id="41" w:name="_Toc66719383"/>
+      <w:bookmarkStart w:id="42" w:name="_Toc25553328"/>
+      <w:bookmarkStart w:id="43" w:name="_Toc71703263"/>
+      <w:bookmarkStart w:id="44" w:name="_Toc67392932"/>
       <w:r>
         <w:t>C</w:t>
       </w:r>
-      <w:bookmarkEnd w:id="39"/>
-      <w:bookmarkEnd w:id="40"/>
+      <w:bookmarkEnd w:id="42"/>
+      <w:bookmarkEnd w:id="43"/>
       <w:r>
         <w:t>onclusions</w:t>
       </w:r>
-      <w:bookmarkEnd w:id="41"/>
+      <w:bookmarkEnd w:id="44"/>
     </w:p>
     <w:p>
       <w:pPr>
@@ -5390,55 +5771,65 @@
           <w:tab w:val="num" w:pos="360"/>
         </w:tabs>
       </w:pPr>
-      <w:bookmarkStart w:id="42" w:name="_Toc71703264"/>
-      <w:bookmarkStart w:id="43" w:name="_Toc66719384"/>
+      <w:bookmarkStart w:id="45" w:name="_Toc71703264"/>
+      <w:bookmarkStart w:id="46" w:name="_Toc67392933"/>
       <w:r>
         <w:lastRenderedPageBreak/>
         <w:t>A</w:t>
       </w:r>
-      <w:bookmarkEnd w:id="42"/>
+      <w:bookmarkEnd w:id="45"/>
       <w:r>
         <w:t>nnexes</w:t>
       </w:r>
-      <w:bookmarkEnd w:id="43"/>
+      <w:bookmarkEnd w:id="46"/>
     </w:p>
     <w:p/>
     <w:p>
       <w:pPr>
         <w:pStyle w:val="Titre2"/>
         <w:rPr>
-          <w:i/>
-          <w:iCs/>
-        </w:rPr>
-      </w:pPr>
-      <w:bookmarkStart w:id="44" w:name="_Toc66719385"/>
+          <w:iCs/>
+        </w:rPr>
+      </w:pPr>
+      <w:bookmarkStart w:id="47" w:name="_Toc67392934"/>
       <w:r>
         <w:rPr>
           <w:iCs/>
         </w:rPr>
         <w:t>Résumé du rapport du TPI / version succincte de la documentation</w:t>
       </w:r>
-      <w:bookmarkEnd w:id="44"/>
+      <w:bookmarkEnd w:id="47"/>
     </w:p>
     <w:p/>
     <w:p>
       <w:pPr>
         <w:pStyle w:val="Titre2"/>
-        <w:rPr>
-          <w:i/>
-          <w:iCs/>
-        </w:rPr>
-      </w:pPr>
-      <w:bookmarkStart w:id="45" w:name="_Toc71703265"/>
-      <w:bookmarkStart w:id="46" w:name="_Toc66719386"/>
+      </w:pPr>
+      <w:bookmarkStart w:id="48" w:name="_Toc67392935"/>
+      <w:r>
+        <w:t>Réflexions</w:t>
+      </w:r>
+      <w:bookmarkEnd w:id="48"/>
+    </w:p>
+    <w:p/>
+    <w:p>
+      <w:pPr>
+        <w:pStyle w:val="Titre2"/>
+        <w:rPr>
+          <w:i/>
+          <w:iCs/>
+        </w:rPr>
+      </w:pPr>
+      <w:bookmarkStart w:id="49" w:name="_Toc71703265"/>
+      <w:bookmarkStart w:id="50" w:name="_Toc67392936"/>
       <w:r>
         <w:rPr>
           <w:iCs/>
         </w:rPr>
         <w:t>Sources – Bibliographie</w:t>
       </w:r>
-      <w:bookmarkEnd w:id="45"/>
-      <w:bookmarkEnd w:id="46"/>
+      <w:bookmarkEnd w:id="49"/>
+      <w:bookmarkEnd w:id="50"/>
     </w:p>
     <w:p>
       <w:pPr>
@@ -5482,24 +5873,24 @@
           <w:iCs/>
         </w:rPr>
       </w:pPr>
-      <w:bookmarkStart w:id="47" w:name="_Toc25553330"/>
-      <w:bookmarkStart w:id="48" w:name="_Toc71703266"/>
-      <w:bookmarkStart w:id="49" w:name="_Toc66719387"/>
+      <w:bookmarkStart w:id="51" w:name="_Toc25553330"/>
+      <w:bookmarkStart w:id="52" w:name="_Toc71703266"/>
+      <w:bookmarkStart w:id="53" w:name="_Toc67392937"/>
       <w:r>
         <w:rPr>
           <w:iCs/>
         </w:rPr>
         <w:t xml:space="preserve">Journal de </w:t>
       </w:r>
-      <w:bookmarkEnd w:id="47"/>
-      <w:bookmarkEnd w:id="48"/>
+      <w:bookmarkEnd w:id="51"/>
+      <w:bookmarkEnd w:id="52"/>
       <w:r>
         <w:rPr>
           <w:iCs/>
         </w:rPr>
         <w:t>travail</w:t>
       </w:r>
-      <w:bookmarkEnd w:id="49"/>
+      <w:bookmarkEnd w:id="53"/>
     </w:p>
     <w:p/>
     <w:tbl>
@@ -5667,7 +6058,7 @@
           <w:iCs/>
         </w:rPr>
       </w:pPr>
-      <w:bookmarkStart w:id="50" w:name="_Toc25553331"/>
+      <w:bookmarkStart w:id="54" w:name="_Toc25553331"/>
     </w:p>
     <w:p>
       <w:pPr>
@@ -5677,39 +6068,17 @@
           <w:iCs/>
         </w:rPr>
       </w:pPr>
-      <w:bookmarkStart w:id="51" w:name="_Toc71703267"/>
-      <w:bookmarkStart w:id="52" w:name="_Toc66719388"/>
+      <w:bookmarkStart w:id="55" w:name="_Toc71703267"/>
+      <w:bookmarkStart w:id="56" w:name="_Toc67392938"/>
       <w:r>
         <w:rPr>
           <w:iCs/>
         </w:rPr>
         <w:t>Manuel d'Installation</w:t>
       </w:r>
-      <w:bookmarkEnd w:id="50"/>
-      <w:bookmarkEnd w:id="51"/>
-      <w:bookmarkEnd w:id="52"/>
-    </w:p>
-    <w:p/>
-    <w:p>
-      <w:pPr>
-        <w:pStyle w:val="Titre2"/>
-        <w:rPr>
-          <w:i/>
-          <w:iCs/>
-        </w:rPr>
-      </w:pPr>
-      <w:bookmarkStart w:id="53" w:name="_Toc25553332"/>
-      <w:bookmarkStart w:id="54" w:name="_Toc71703268"/>
-      <w:bookmarkStart w:id="55" w:name="_Toc66719389"/>
-      <w:r>
-        <w:rPr>
-          <w:iCs/>
-        </w:rPr>
-        <w:t>Manuel d'Utilisation</w:t>
-      </w:r>
-      <w:bookmarkEnd w:id="53"/>
       <w:bookmarkEnd w:id="54"/>
       <w:bookmarkEnd w:id="55"/>
+      <w:bookmarkEnd w:id="56"/>
     </w:p>
     <w:p/>
     <w:p>
@@ -5720,9 +6089,31 @@
           <w:iCs/>
         </w:rPr>
       </w:pPr>
-      <w:bookmarkStart w:id="56" w:name="_Toc71703270"/>
-      <w:bookmarkStart w:id="57" w:name="_Toc66719390"/>
-      <w:bookmarkStart w:id="58" w:name="_Toc25553334"/>
+      <w:bookmarkStart w:id="57" w:name="_Toc25553332"/>
+      <w:bookmarkStart w:id="58" w:name="_Toc71703268"/>
+      <w:bookmarkStart w:id="59" w:name="_Toc67392939"/>
+      <w:r>
+        <w:rPr>
+          <w:iCs/>
+        </w:rPr>
+        <w:t>Manuel d'Utilisation</w:t>
+      </w:r>
+      <w:bookmarkEnd w:id="57"/>
+      <w:bookmarkEnd w:id="58"/>
+      <w:bookmarkEnd w:id="59"/>
+    </w:p>
+    <w:p/>
+    <w:p>
+      <w:pPr>
+        <w:pStyle w:val="Titre2"/>
+        <w:rPr>
+          <w:i/>
+          <w:iCs/>
+        </w:rPr>
+      </w:pPr>
+      <w:bookmarkStart w:id="60" w:name="_Toc71703270"/>
+      <w:bookmarkStart w:id="61" w:name="_Toc25553334"/>
+      <w:bookmarkStart w:id="62" w:name="_Toc67392940"/>
       <w:r>
         <w:rPr>
           <w:iCs/>
@@ -5735,15 +6126,15 @@
         </w:rPr>
         <w:t>rchives du projet</w:t>
       </w:r>
-      <w:bookmarkEnd w:id="56"/>
-      <w:bookmarkEnd w:id="57"/>
+      <w:bookmarkEnd w:id="60"/>
+      <w:bookmarkEnd w:id="62"/>
       <w:r>
         <w:rPr>
           <w:iCs/>
         </w:rPr>
         <w:t xml:space="preserve"> </w:t>
       </w:r>
-      <w:bookmarkEnd w:id="58"/>
+      <w:bookmarkEnd w:id="61"/>
     </w:p>
     <w:p/>
     <w:p>
@@ -7850,7 +8241,7 @@
   <w:abstractNum w:abstractNumId="15" w15:restartNumberingAfterBreak="0">
     <w:nsid w:val="7B193736"/>
     <w:multiLevelType w:val="multilevel"/>
-    <w:tmpl w:val="41745562"/>
+    <w:tmpl w:val="FB383140"/>
     <w:lvl w:ilvl="0">
       <w:start w:val="1"/>
       <w:numFmt w:val="decimal"/>
@@ -7876,6 +8267,9 @@
         </w:tabs>
         <w:ind w:left="576" w:hanging="576"/>
       </w:pPr>
+      <w:rPr>
+        <w:i/>
+      </w:rPr>
     </w:lvl>
     <w:lvl w:ilvl="2">
       <w:start w:val="1"/>
@@ -9286,21 +9680,6 @@
 </file>
 
 <file path=customXml/item1.xml><?xml version="1.0" encoding="utf-8"?>
-<p:properties xmlns:p="http://schemas.microsoft.com/office/2006/metadata/properties" xmlns:xsi="http://www.w3.org/2001/XMLSchema-instance" xmlns:pc="http://schemas.microsoft.com/office/infopath/2007/PartnerControls">
-  <documentManagement/>
-</p:properties>
-</file>
-
-<file path=customXml/item2.xml><?xml version="1.0" encoding="utf-8"?>
-<?mso-contentType ?>
-<FormTemplates xmlns="http://schemas.microsoft.com/sharepoint/v3/contenttype/forms">
-  <Display>DocumentLibraryForm</Display>
-  <Edit>DocumentLibraryForm</Edit>
-  <New>DocumentLibraryForm</New>
-</FormTemplates>
-</file>
-
-<file path=customXml/item3.xml><?xml version="1.0" encoding="utf-8"?>
 <ct:contentTypeSchema xmlns:ct="http://schemas.microsoft.com/office/2006/metadata/contentType" xmlns:ma="http://schemas.microsoft.com/office/2006/metadata/properties/metaAttributes" ct:_="" ma:_="" ma:contentTypeName="Document" ma:contentTypeID="0x0101000B38552FA7D4254E8845977232CFE53B" ma:contentTypeVersion="2" ma:contentTypeDescription="Crée un document." ma:contentTypeScope="" ma:versionID="acac6587a1624531b7bbb5e040fdc0e2">
   <xsd:schema xmlns:xsd="http://www.w3.org/2001/XMLSchema" xmlns:xs="http://www.w3.org/2001/XMLSchema" xmlns:p="http://schemas.microsoft.com/office/2006/metadata/properties" xmlns:ns2="0119da2b-60ce-4773-88fa-ebab2cde1f55" targetNamespace="http://schemas.microsoft.com/office/2006/metadata/properties" ma:root="true" ma:fieldsID="497bc8f796ffcd2b49b56101ba0507db" ns2:_="">
     <xsd:import namespace="0119da2b-60ce-4773-88fa-ebab2cde1f55"/>
@@ -9432,24 +9811,22 @@
 </ct:contentTypeSchema>
 </file>
 
-<file path=customXml/itemProps1.xml><?xml version="1.0" encoding="utf-8"?>
-<ds:datastoreItem xmlns:ds="http://schemas.openxmlformats.org/officeDocument/2006/customXml" ds:itemID="{B1DFFEE4-49B1-4AF1-9FFD-BDCB1D4C88F0}">
-  <ds:schemaRefs>
-    <ds:schemaRef ds:uri="http://schemas.microsoft.com/office/2006/metadata/properties"/>
-    <ds:schemaRef ds:uri="http://schemas.microsoft.com/office/infopath/2007/PartnerControls"/>
-  </ds:schemaRefs>
-</ds:datastoreItem>
+<file path=customXml/item2.xml><?xml version="1.0" encoding="utf-8"?>
+<?mso-contentType ?>
+<FormTemplates xmlns="http://schemas.microsoft.com/sharepoint/v3/contenttype/forms">
+  <Display>DocumentLibraryForm</Display>
+  <Edit>DocumentLibraryForm</Edit>
+  <New>DocumentLibraryForm</New>
+</FormTemplates>
 </file>
 
-<file path=customXml/itemProps2.xml><?xml version="1.0" encoding="utf-8"?>
-<ds:datastoreItem xmlns:ds="http://schemas.openxmlformats.org/officeDocument/2006/customXml" ds:itemID="{C3C0D82A-5D77-4930-8043-FB93232D4EC3}">
-  <ds:schemaRefs>
-    <ds:schemaRef ds:uri="http://schemas.microsoft.com/sharepoint/v3/contenttype/forms"/>
-  </ds:schemaRefs>
-</ds:datastoreItem>
+<file path=customXml/item3.xml><?xml version="1.0" encoding="utf-8"?>
+<p:properties xmlns:p="http://schemas.microsoft.com/office/2006/metadata/properties" xmlns:xsi="http://www.w3.org/2001/XMLSchema-instance" xmlns:pc="http://schemas.microsoft.com/office/infopath/2007/PartnerControls">
+  <documentManagement/>
+</p:properties>
 </file>
 
-<file path=customXml/itemProps3.xml><?xml version="1.0" encoding="utf-8"?>
+<file path=customXml/itemProps1.xml><?xml version="1.0" encoding="utf-8"?>
 <ds:datastoreItem xmlns:ds="http://schemas.openxmlformats.org/officeDocument/2006/customXml" ds:itemID="{884A3E52-B6F1-4A6D-876B-680A1FE9CD40}">
   <ds:schemaRefs>
     <ds:schemaRef ds:uri="http://schemas.microsoft.com/office/2006/metadata/contentType"/>
@@ -9465,4 +9842,21 @@
     <ds:schemaRef ds:uri="http://schemas.microsoft.com/internal/obd"/>
   </ds:schemaRefs>
 </ds:datastoreItem>
+</file>
+
+<file path=customXml/itemProps2.xml><?xml version="1.0" encoding="utf-8"?>
+<ds:datastoreItem xmlns:ds="http://schemas.openxmlformats.org/officeDocument/2006/customXml" ds:itemID="{C3C0D82A-5D77-4930-8043-FB93232D4EC3}">
+  <ds:schemaRefs>
+    <ds:schemaRef ds:uri="http://schemas.microsoft.com/sharepoint/v3/contenttype/forms"/>
+  </ds:schemaRefs>
+</ds:datastoreItem>
+</file>
+
+<file path=customXml/itemProps3.xml><?xml version="1.0" encoding="utf-8"?>
+<ds:datastoreItem xmlns:ds="http://schemas.openxmlformats.org/officeDocument/2006/customXml" ds:itemID="{B1DFFEE4-49B1-4AF1-9FFD-BDCB1D4C88F0}">
+  <ds:schemaRefs>
+    <ds:schemaRef ds:uri="http://schemas.microsoft.com/office/2006/metadata/properties"/>
+    <ds:schemaRef ds:uri="http://schemas.microsoft.com/office/infopath/2007/PartnerControls"/>
+  </ds:schemaRefs>
+</ds:datastoreItem>
 </file>
</xml_diff>

<commit_message>
Avancement sur la documentation
</commit_message>
<xml_diff>
--- a/Livrables/David Dubey - Projet Pré-TPI.docx
+++ b/Livrables/David Dubey - Projet Pré-TPI.docx
@@ -3139,14 +3139,12 @@
       <w:r>
         <w:br w:type="page"/>
       </w:r>
-      <w:bookmarkStart w:id="0" w:name="_GoBack"/>
-      <w:bookmarkEnd w:id="0"/>
     </w:p>
     <w:p>
       <w:pPr>
         <w:pStyle w:val="Titre1"/>
       </w:pPr>
-      <w:bookmarkStart w:id="1" w:name="_Toc67392908"/>
+      <w:bookmarkStart w:id="0" w:name="_Toc67392908"/>
       <w:r>
         <w:lastRenderedPageBreak/>
         <w:t>Analyse prél</w:t>
@@ -3157,23 +3155,23 @@
       <w:r>
         <w:t>minaire</w:t>
       </w:r>
+      <w:bookmarkEnd w:id="0"/>
+    </w:p>
+    <w:p>
+      <w:pPr>
+        <w:pStyle w:val="Titre2"/>
+        <w:rPr>
+          <w:iCs/>
+        </w:rPr>
+      </w:pPr>
+      <w:bookmarkStart w:id="1" w:name="_Toc67392909"/>
+      <w:r>
+        <w:rPr>
+          <w:iCs/>
+        </w:rPr>
+        <w:t>Introduction</w:t>
+      </w:r>
       <w:bookmarkEnd w:id="1"/>
-    </w:p>
-    <w:p>
-      <w:pPr>
-        <w:pStyle w:val="Titre2"/>
-        <w:rPr>
-          <w:iCs/>
-        </w:rPr>
-      </w:pPr>
-      <w:bookmarkStart w:id="2" w:name="_Toc67392909"/>
-      <w:r>
-        <w:rPr>
-          <w:iCs/>
-        </w:rPr>
-        <w:t>Introduction</w:t>
-      </w:r>
-      <w:bookmarkEnd w:id="2"/>
       <w:r>
         <w:rPr>
           <w:iCs/>
@@ -3267,14 +3265,14 @@
           <w:iCs/>
         </w:rPr>
       </w:pPr>
-      <w:bookmarkStart w:id="3" w:name="_Toc67392910"/>
+      <w:bookmarkStart w:id="2" w:name="_Toc67392910"/>
       <w:r>
         <w:rPr>
           <w:iCs/>
         </w:rPr>
         <w:t>Objectifs</w:t>
       </w:r>
-      <w:bookmarkEnd w:id="3"/>
+      <w:bookmarkEnd w:id="2"/>
     </w:p>
     <w:p>
       <w:pPr>
@@ -3476,48 +3474,92 @@
       <w:pPr>
         <w:pStyle w:val="Titre2"/>
       </w:pPr>
-      <w:bookmarkStart w:id="4" w:name="_Toc67392911"/>
+      <w:bookmarkStart w:id="3" w:name="_Toc67392911"/>
       <w:r>
         <w:t>Gestion de projet et planification</w:t>
       </w:r>
+      <w:bookmarkEnd w:id="3"/>
+    </w:p>
+    <w:p/>
+    <w:p>
+      <w:r>
+        <w:t xml:space="preserve">Le projet sera entièrement réalisé en suivant la méthode agile. Les moment clés du projet est séparé en quatre sprints. </w:t>
+      </w:r>
+    </w:p>
+    <w:p/>
+    <w:p>
+      <w:pPr>
+        <w:pStyle w:val="Titre3"/>
+      </w:pPr>
+      <w:bookmarkStart w:id="4" w:name="_Toc67392912"/>
+      <w:r>
+        <w:t>Sprint 1 : Analyse préliminaire</w:t>
+      </w:r>
+      <w:r>
+        <w:t xml:space="preserve"> (Échéance le 12.02.2021)</w:t>
+      </w:r>
       <w:bookmarkEnd w:id="4"/>
     </w:p>
     <w:p/>
     <w:p>
-      <w:r>
-        <w:t xml:space="preserve">Le projet sera entièrement réalisé en suivant la méthode agile. Les moment clés du projet est séparé en quatre sprints. </w:t>
-      </w:r>
-    </w:p>
-    <w:p/>
+      <w:pPr>
+        <w:jc w:val="both"/>
+      </w:pPr>
+      <w:r>
+        <w:t>C</w:t>
+      </w:r>
+      <w:r>
+        <w:t>e</w:t>
+      </w:r>
+      <w:r>
+        <w:t xml:space="preserve"> premier sprint est consacré à la prise de connaissance du cahier des charges, la mise en place de l’infrastructure et l’apprentissage des technologies utilisées pour ce projet.</w:t>
+      </w:r>
+      <w:r>
+        <w:t xml:space="preserve"> Ici, il est consacré à l’apprentissage du C++ et </w:t>
+      </w:r>
+      <w:proofErr w:type="spellStart"/>
+      <w:r>
+        <w:t>Unreal</w:t>
+      </w:r>
+      <w:proofErr w:type="spellEnd"/>
+      <w:r>
+        <w:t xml:space="preserve"> Engine. Cependant pour des raisons détaillées plus loin, le choix de la technologie a changé.</w:t>
+      </w:r>
+    </w:p>
+    <w:p>
+      <w:pPr>
+        <w:jc w:val="both"/>
+      </w:pPr>
+    </w:p>
+    <w:p>
+      <w:pPr>
+        <w:jc w:val="both"/>
+      </w:pPr>
+    </w:p>
     <w:p>
       <w:pPr>
         <w:pStyle w:val="Titre3"/>
       </w:pPr>
-      <w:bookmarkStart w:id="5" w:name="_Toc67392912"/>
-      <w:r>
-        <w:t>Sprint 1 : Analyse préliminaire</w:t>
-      </w:r>
-      <w:r>
-        <w:t xml:space="preserve"> (Échéance le 12.02.2021)</w:t>
+      <w:bookmarkStart w:id="5" w:name="_Toc67392913"/>
+      <w:r>
+        <w:t>Sprint 2 : Conception de base</w:t>
+      </w:r>
+      <w:r>
+        <w:t xml:space="preserve"> (Échéance le 26.02.2021)</w:t>
       </w:r>
       <w:bookmarkEnd w:id="5"/>
     </w:p>
-    <w:p/>
     <w:p>
       <w:pPr>
         <w:jc w:val="both"/>
       </w:pPr>
-      <w:r>
-        <w:t>C</w:t>
-      </w:r>
-      <w:r>
-        <w:t>e</w:t>
-      </w:r>
-      <w:r>
-        <w:t xml:space="preserve"> premier sprint est consacré à la prise de connaissance du cahier des charges, la mise en place de l’infrastructure et l’apprentissage des technologies utilisées pour ce projet.</w:t>
-      </w:r>
-      <w:r>
-        <w:t xml:space="preserve"> Ici, il est consacré à l’apprentissage du C++ et </w:t>
+    </w:p>
+    <w:p>
+      <w:pPr>
+        <w:jc w:val="both"/>
+      </w:pPr>
+      <w:r>
+        <w:t xml:space="preserve">Ce deuxième sprint et consacré à la réalisation d’une partie du projet en C++ avec le moteur </w:t>
       </w:r>
       <w:proofErr w:type="spellStart"/>
       <w:r>
@@ -3525,7 +3567,32 @@
       </w:r>
       <w:proofErr w:type="spellEnd"/>
       <w:r>
-        <w:t xml:space="preserve"> Engine. Cependant pour des raisons détaillées plus loin, le choix de la technologie a changé.</w:t>
+        <w:t xml:space="preserve"> et de juger si les techn</w:t>
+      </w:r>
+      <w:r>
+        <w:t>ologies testées sont les plus adaptées. Pour le projet. À</w:t>
+      </w:r>
+      <w:r>
+        <w:t xml:space="preserve"> la</w:t>
+      </w:r>
+      <w:r>
+        <w:t xml:space="preserve"> fin de ce sprint, il fallait prendre la décision de continué avec </w:t>
+      </w:r>
+      <w:proofErr w:type="spellStart"/>
+      <w:r>
+        <w:t>Unreal</w:t>
+      </w:r>
+      <w:proofErr w:type="spellEnd"/>
+      <w:r>
+        <w:t xml:space="preserve"> et C++ ou de passé sur le monteur </w:t>
+      </w:r>
+      <w:proofErr w:type="spellStart"/>
+      <w:r>
+        <w:t>Unity</w:t>
+      </w:r>
+      <w:proofErr w:type="spellEnd"/>
+      <w:r>
+        <w:t xml:space="preserve"> en C#.</w:t>
       </w:r>
     </w:p>
     <w:p>
@@ -3540,83 +3607,14 @@
     </w:p>
     <w:p>
       <w:pPr>
+        <w:jc w:val="both"/>
+      </w:pPr>
+    </w:p>
+    <w:p>
+      <w:pPr>
         <w:pStyle w:val="Titre3"/>
       </w:pPr>
-      <w:bookmarkStart w:id="6" w:name="_Toc67392913"/>
-      <w:r>
-        <w:t>Sprint 2 : Conception de base</w:t>
-      </w:r>
-      <w:r>
-        <w:t xml:space="preserve"> (Échéance le 26.02.2021)</w:t>
-      </w:r>
-      <w:bookmarkEnd w:id="6"/>
-    </w:p>
-    <w:p>
-      <w:pPr>
-        <w:jc w:val="both"/>
-      </w:pPr>
-    </w:p>
-    <w:p>
-      <w:pPr>
-        <w:jc w:val="both"/>
-      </w:pPr>
-      <w:r>
-        <w:t xml:space="preserve">Ce deuxième sprint et consacré à la réalisation d’une partie du projet en C++ avec le moteur </w:t>
-      </w:r>
-      <w:proofErr w:type="spellStart"/>
-      <w:r>
-        <w:t>Unreal</w:t>
-      </w:r>
-      <w:proofErr w:type="spellEnd"/>
-      <w:r>
-        <w:t xml:space="preserve"> et de juger si les techn</w:t>
-      </w:r>
-      <w:r>
-        <w:t>ologies testées sont les plus adaptées. Pour le projet. À</w:t>
-      </w:r>
-      <w:r>
-        <w:t xml:space="preserve"> la</w:t>
-      </w:r>
-      <w:r>
-        <w:t xml:space="preserve"> fin de ce sprint, il fallait prendre la décision de continué avec </w:t>
-      </w:r>
-      <w:proofErr w:type="spellStart"/>
-      <w:r>
-        <w:t>Unreal</w:t>
-      </w:r>
-      <w:proofErr w:type="spellEnd"/>
-      <w:r>
-        <w:t xml:space="preserve"> et C++ ou de passé sur le monteur </w:t>
-      </w:r>
-      <w:proofErr w:type="spellStart"/>
-      <w:r>
-        <w:t>Unity</w:t>
-      </w:r>
-      <w:proofErr w:type="spellEnd"/>
-      <w:r>
-        <w:t xml:space="preserve"> en C#.</w:t>
-      </w:r>
-    </w:p>
-    <w:p>
-      <w:pPr>
-        <w:jc w:val="both"/>
-      </w:pPr>
-    </w:p>
-    <w:p>
-      <w:pPr>
-        <w:jc w:val="both"/>
-      </w:pPr>
-    </w:p>
-    <w:p>
-      <w:pPr>
-        <w:jc w:val="both"/>
-      </w:pPr>
-    </w:p>
-    <w:p>
-      <w:pPr>
-        <w:pStyle w:val="Titre3"/>
-      </w:pPr>
-      <w:bookmarkStart w:id="7" w:name="_Toc67392914"/>
+      <w:bookmarkStart w:id="6" w:name="_Toc67392914"/>
       <w:r>
         <w:lastRenderedPageBreak/>
         <w:t>Sprint 3 : Réalisation du projet</w:t>
@@ -3624,7 +3622,7 @@
       <w:r>
         <w:t xml:space="preserve"> (Échéance le 26.03.2021)</w:t>
       </w:r>
-      <w:bookmarkEnd w:id="7"/>
+      <w:bookmarkEnd w:id="6"/>
     </w:p>
     <w:p/>
     <w:p>
@@ -3635,8 +3633,8 @@
           <w:numId w:val="0"/>
         </w:numPr>
       </w:pPr>
-      <w:bookmarkStart w:id="8" w:name="_Toc66719368"/>
-      <w:bookmarkStart w:id="9" w:name="_Toc67392915"/>
+      <w:bookmarkStart w:id="7" w:name="_Toc66719368"/>
+      <w:bookmarkStart w:id="8" w:name="_Toc67392915"/>
       <w:r>
         <w:rPr>
           <w:b w:val="0"/>
@@ -3657,8 +3655,8 @@
         </w:rPr>
         <w:t>. Le langage C# est déjà connu.</w:t>
       </w:r>
+      <w:bookmarkEnd w:id="7"/>
       <w:bookmarkEnd w:id="8"/>
-      <w:bookmarkEnd w:id="9"/>
     </w:p>
     <w:p/>
     <w:p/>
@@ -3666,14 +3664,14 @@
       <w:pPr>
         <w:pStyle w:val="Titre3"/>
       </w:pPr>
-      <w:bookmarkStart w:id="10" w:name="_Toc67392916"/>
+      <w:bookmarkStart w:id="9" w:name="_Toc67392916"/>
       <w:r>
         <w:t>Sprint 4 : Présentation</w:t>
       </w:r>
       <w:r>
         <w:t xml:space="preserve"> (Échéance actuellement non définie)</w:t>
       </w:r>
-      <w:bookmarkEnd w:id="10"/>
+      <w:bookmarkEnd w:id="9"/>
     </w:p>
     <w:p/>
     <w:p>
@@ -3693,7 +3691,7 @@
       <w:r>
         <w:br w:type="page"/>
       </w:r>
-      <w:bookmarkStart w:id="11" w:name="_Toc67392917"/>
+      <w:bookmarkStart w:id="10" w:name="_Toc67392917"/>
       <w:r>
         <w:rPr>
           <w:iCs/>
@@ -3707,7 +3705,7 @@
         </w:rPr>
         <w:t xml:space="preserve"> initiale</w:t>
       </w:r>
-      <w:bookmarkEnd w:id="11"/>
+      <w:bookmarkEnd w:id="10"/>
     </w:p>
     <w:p>
       <w:pPr>
@@ -3750,7 +3748,7 @@
             <v:path o:extrusionok="f" gradientshapeok="t" o:connecttype="rect"/>
             <o:lock v:ext="edit" aspectratio="t"/>
           </v:shapetype>
-          <v:shape id="_x0000_i1025" type="#_x0000_t75" style="width:452.95pt;height:224.35pt">
+          <v:shape id="_x0000_i1025" type="#_x0000_t75" style="width:453pt;height:224.25pt">
             <v:imagedata r:id="rId10" o:title="Capture"/>
           </v:shape>
         </w:pict>
@@ -3772,11 +3770,11 @@
           <w:i/>
         </w:rPr>
       </w:pPr>
-      <w:bookmarkStart w:id="12" w:name="_Toc67392918"/>
+      <w:bookmarkStart w:id="11" w:name="_Toc67392918"/>
       <w:r>
         <w:t>Planification Sprint 3</w:t>
       </w:r>
-      <w:bookmarkEnd w:id="12"/>
+      <w:bookmarkEnd w:id="11"/>
     </w:p>
     <w:p>
       <w:pPr>
@@ -3786,52 +3784,63 @@
     <w:p>
       <w:r>
         <w:pict w14:anchorId="3F601474">
-          <v:shape id="_x0000_i1026" type="#_x0000_t75" style="width:450.4pt;height:201.75pt">
+          <v:shape id="_x0000_i1026" type="#_x0000_t75" style="width:450.75pt;height:201.75pt">
             <v:imagedata r:id="rId11" o:title="Labyrinthe (1)" cropleft="361f"/>
           </v:shape>
         </w:pict>
       </w:r>
     </w:p>
+    <w:p>
+      <w:r>
+        <w:br w:type="page"/>
+      </w:r>
+    </w:p>
+    <w:p>
+      <w:pPr>
+        <w:pStyle w:val="Titre2"/>
+      </w:pPr>
+      <w:bookmarkStart w:id="12" w:name="_Toc67392919"/>
+      <w:r>
+        <w:lastRenderedPageBreak/>
+        <w:t>A</w:t>
+      </w:r>
+      <w:r>
+        <w:t>cquisition du savoir</w:t>
+      </w:r>
+      <w:bookmarkEnd w:id="12"/>
+    </w:p>
     <w:p/>
+    <w:p/>
+    <w:p/>
+    <w:p>
+      <w:pPr>
+        <w:pStyle w:val="Titre1"/>
+      </w:pPr>
+      <w:bookmarkStart w:id="13" w:name="_Toc67392920"/>
+      <w:r>
+        <w:t>Analyse</w:t>
+      </w:r>
+      <w:r>
+        <w:t xml:space="preserve"> / Conception</w:t>
+      </w:r>
+      <w:bookmarkEnd w:id="13"/>
+    </w:p>
     <w:p>
       <w:pPr>
         <w:pStyle w:val="Titre2"/>
-      </w:pPr>
-      <w:bookmarkStart w:id="13" w:name="_Toc67392919"/>
-      <w:r>
-        <w:t>Sources, acquisition du savoir</w:t>
-      </w:r>
-      <w:bookmarkEnd w:id="13"/>
-    </w:p>
-    <w:p>
-      <w:pPr>
-        <w:pStyle w:val="Titre1"/>
-      </w:pPr>
-      <w:bookmarkStart w:id="14" w:name="_Toc67392920"/>
-      <w:r>
-        <w:t>Analyse</w:t>
-      </w:r>
-      <w:r>
-        <w:t xml:space="preserve"> / Conception</w:t>
+        <w:rPr>
+          <w:i/>
+          <w:iCs/>
+        </w:rPr>
+      </w:pPr>
+      <w:bookmarkStart w:id="14" w:name="_Toc67392921"/>
+      <w:r>
+        <w:rPr>
+          <w:iCs/>
+        </w:rPr>
+        <w:t>Concept</w:t>
       </w:r>
       <w:bookmarkEnd w:id="14"/>
-    </w:p>
-    <w:p>
-      <w:pPr>
-        <w:pStyle w:val="Titre2"/>
-        <w:rPr>
-          <w:i/>
-          <w:iCs/>
-        </w:rPr>
-      </w:pPr>
-      <w:bookmarkStart w:id="15" w:name="_Toc67392921"/>
-      <w:r>
-        <w:rPr>
-          <w:iCs/>
-        </w:rPr>
-        <w:t>Concept</w:t>
-      </w:r>
-      <w:bookmarkEnd w:id="15"/>
     </w:p>
     <w:p>
       <w:pPr>
@@ -3857,6 +3866,7 @@
           <w:numId w:val="0"/>
         </w:numPr>
         <w:ind w:left="360"/>
+        <w:jc w:val="both"/>
         <w:rPr>
           <w:rFonts w:ascii="Arial" w:hAnsi="Arial"/>
           <w:iCs/>
@@ -3906,6 +3916,94 @@
           <w:lang w:eastAsia="fr-FR"/>
         </w:rPr>
         <w:t>. Il créera un exécutable qui lancera directement le jeu.</w:t>
+      </w:r>
+    </w:p>
+    <w:p>
+      <w:pPr>
+        <w:pStyle w:val="Retraitnormal1"/>
+        <w:numPr>
+          <w:ilvl w:val="0"/>
+          <w:numId w:val="0"/>
+        </w:numPr>
+        <w:ind w:left="360"/>
+        <w:jc w:val="both"/>
+        <w:rPr>
+          <w:rFonts w:ascii="Arial" w:hAnsi="Arial"/>
+          <w:iCs/>
+          <w:sz w:val="24"/>
+          <w:szCs w:val="14"/>
+          <w:lang w:eastAsia="fr-FR"/>
+        </w:rPr>
+      </w:pPr>
+    </w:p>
+    <w:p>
+      <w:pPr>
+        <w:pStyle w:val="Retraitnormal1"/>
+        <w:numPr>
+          <w:ilvl w:val="0"/>
+          <w:numId w:val="0"/>
+        </w:numPr>
+        <w:ind w:left="360"/>
+        <w:jc w:val="both"/>
+        <w:rPr>
+          <w:rFonts w:ascii="Arial" w:hAnsi="Arial"/>
+          <w:iCs/>
+          <w:sz w:val="24"/>
+          <w:szCs w:val="14"/>
+          <w:lang w:eastAsia="fr-FR"/>
+        </w:rPr>
+      </w:pPr>
+      <w:r>
+        <w:rPr>
+          <w:rFonts w:ascii="Arial" w:hAnsi="Arial"/>
+          <w:iCs/>
+          <w:sz w:val="24"/>
+          <w:szCs w:val="14"/>
+          <w:lang w:eastAsia="fr-FR"/>
+        </w:rPr>
+        <w:t>Mise à jour du 21 février : La suite du projet se fera finalement en C#</w:t>
+      </w:r>
+      <w:r>
+        <w:rPr>
+          <w:rFonts w:ascii="Arial" w:hAnsi="Arial"/>
+          <w:iCs/>
+          <w:sz w:val="24"/>
+          <w:szCs w:val="14"/>
+          <w:lang w:eastAsia="fr-FR"/>
+        </w:rPr>
+        <w:t xml:space="preserve"> et sur le moteur de jeu </w:t>
+      </w:r>
+      <w:proofErr w:type="spellStart"/>
+      <w:r>
+        <w:rPr>
+          <w:rFonts w:ascii="Arial" w:hAnsi="Arial"/>
+          <w:iCs/>
+          <w:sz w:val="24"/>
+          <w:szCs w:val="14"/>
+          <w:lang w:eastAsia="fr-FR"/>
+        </w:rPr>
+        <w:t>U</w:t>
+      </w:r>
+      <w:r>
+        <w:rPr>
+          <w:rFonts w:ascii="Arial" w:hAnsi="Arial"/>
+          <w:iCs/>
+          <w:sz w:val="24"/>
+          <w:szCs w:val="14"/>
+          <w:lang w:eastAsia="fr-FR"/>
+        </w:rPr>
+        <w:t>nity</w:t>
+      </w:r>
+      <w:proofErr w:type="spellEnd"/>
+      <w:r>
+        <w:rPr>
+          <w:rFonts w:ascii="Arial" w:hAnsi="Arial"/>
+          <w:iCs/>
+          <w:sz w:val="24"/>
+          <w:szCs w:val="14"/>
+          <w:lang w:eastAsia="fr-FR"/>
+        </w:rPr>
+        <w:t>.</w:t>
       </w:r>
     </w:p>
     <w:p>
@@ -3946,11 +4044,11 @@
       <w:pPr>
         <w:pStyle w:val="Titre2"/>
       </w:pPr>
-      <w:bookmarkStart w:id="16" w:name="_Toc67392922"/>
+      <w:bookmarkStart w:id="15" w:name="_Toc67392922"/>
       <w:r>
         <w:t>Environnement et limite du système</w:t>
       </w:r>
-      <w:bookmarkEnd w:id="16"/>
+      <w:bookmarkEnd w:id="15"/>
     </w:p>
     <w:p>
       <w:pPr>
@@ -3971,146 +4069,118 @@
     </w:p>
     <w:p>
       <w:pPr>
-        <w:pStyle w:val="Titre2"/>
-        <w:rPr>
-          <w:i/>
-          <w:iCs/>
-        </w:rPr>
-      </w:pPr>
-      <w:bookmarkStart w:id="17" w:name="_Toc71691012"/>
-      <w:bookmarkStart w:id="18" w:name="_Toc67392923"/>
-      <w:r>
-        <w:rPr>
-          <w:iCs/>
-        </w:rPr>
-        <w:t>Stratégie de test</w:t>
-      </w:r>
-      <w:bookmarkEnd w:id="17"/>
-      <w:bookmarkEnd w:id="18"/>
-    </w:p>
-    <w:p/>
-    <w:p>
-      <w:pPr>
-        <w:pStyle w:val="En-tte"/>
-        <w:ind w:left="360"/>
-        <w:rPr>
-          <w:iCs/>
-          <w:szCs w:val="14"/>
-        </w:rPr>
-      </w:pPr>
-      <w:r>
-        <w:rPr>
-          <w:iCs/>
-          <w:szCs w:val="14"/>
-        </w:rPr>
-        <w:t>Décrir</w:t>
-      </w:r>
-      <w:r>
-        <w:rPr>
-          <w:iCs/>
-          <w:szCs w:val="14"/>
-        </w:rPr>
-        <w:t xml:space="preserve">e la stratégie globale de test. Dans ce projet, comme demandé dans le cahier des charges, il y aura au moins un test unitaire tenu à jour </w:t>
-      </w:r>
-    </w:p>
-    <w:p>
-      <w:pPr>
-        <w:rPr>
-          <w:szCs w:val="14"/>
-        </w:rPr>
-      </w:pPr>
-    </w:p>
-    <w:p>
-      <w:pPr>
-        <w:pStyle w:val="Titre2"/>
-        <w:rPr>
-          <w:i/>
-          <w:iCs/>
-        </w:rPr>
-      </w:pPr>
-      <w:bookmarkStart w:id="19" w:name="_Toc25553310"/>
-      <w:bookmarkStart w:id="20" w:name="_Toc71691015"/>
-      <w:bookmarkStart w:id="21" w:name="_Toc67392924"/>
-      <w:r>
-        <w:rPr>
-          <w:rFonts w:cs="Arial"/>
-        </w:rPr>
-        <w:t>Risques techniques</w:t>
-      </w:r>
-      <w:bookmarkEnd w:id="19"/>
-      <w:bookmarkEnd w:id="20"/>
-      <w:bookmarkEnd w:id="21"/>
-    </w:p>
-    <w:p>
-      <w:pPr>
         <w:pStyle w:val="Retraitnormal1"/>
         <w:numPr>
           <w:ilvl w:val="0"/>
           <w:numId w:val="0"/>
         </w:numPr>
         <w:ind w:left="360"/>
-        <w:rPr>
-          <w:rFonts w:ascii="Arial" w:hAnsi="Arial" w:cs="Arial"/>
-          <w:iCs/>
-          <w:sz w:val="24"/>
-        </w:rPr>
-      </w:pPr>
-    </w:p>
-    <w:p>
-      <w:pPr>
-        <w:pStyle w:val="Retraitnormal1"/>
-        <w:numPr>
-          <w:ilvl w:val="0"/>
-          <w:numId w:val="15"/>
-        </w:numPr>
-        <w:rPr>
-          <w:rFonts w:ascii="Arial" w:hAnsi="Arial" w:cs="Arial"/>
-          <w:sz w:val="24"/>
-        </w:rPr>
-      </w:pPr>
-      <w:r>
-        <w:rPr>
-          <w:rFonts w:ascii="Arial" w:hAnsi="Arial" w:cs="Arial"/>
-          <w:sz w:val="24"/>
-        </w:rPr>
-        <w:t>Apprentissage d’un nouveau langage (C++, pointeurs)</w:t>
-      </w:r>
-    </w:p>
-    <w:p>
-      <w:pPr>
-        <w:pStyle w:val="Retraitnormal1"/>
-        <w:numPr>
-          <w:ilvl w:val="0"/>
-          <w:numId w:val="15"/>
-        </w:numPr>
-        <w:rPr>
-          <w:rFonts w:ascii="Arial" w:hAnsi="Arial" w:cs="Arial"/>
-          <w:sz w:val="24"/>
-        </w:rPr>
-      </w:pPr>
-      <w:r>
-        <w:rPr>
-          <w:rFonts w:ascii="Arial" w:hAnsi="Arial" w:cs="Arial"/>
-          <w:sz w:val="24"/>
-        </w:rPr>
-        <w:t>Apprentissage d’un moteur de jeu (</w:t>
+        <w:jc w:val="both"/>
+        <w:rPr>
+          <w:rFonts w:ascii="Arial" w:hAnsi="Arial"/>
+          <w:iCs/>
+          <w:sz w:val="24"/>
+          <w:szCs w:val="14"/>
+          <w:lang w:eastAsia="fr-FR"/>
+        </w:rPr>
+      </w:pPr>
+      <w:r>
+        <w:rPr>
+          <w:rFonts w:ascii="Arial" w:hAnsi="Arial"/>
+          <w:iCs/>
+          <w:sz w:val="24"/>
+          <w:szCs w:val="14"/>
+          <w:lang w:eastAsia="fr-FR"/>
+        </w:rPr>
+        <w:t>Le projet sera est développé en C# sur un ordinateur Windows 10. La compilation du code source donne un exécutable (.</w:t>
       </w:r>
       <w:proofErr w:type="spellStart"/>
       <w:r>
         <w:rPr>
-          <w:rFonts w:ascii="Arial" w:hAnsi="Arial" w:cs="Arial"/>
-          <w:sz w:val="24"/>
-        </w:rPr>
-        <w:t>Unreal</w:t>
+          <w:rFonts w:ascii="Arial" w:hAnsi="Arial"/>
+          <w:iCs/>
+          <w:sz w:val="24"/>
+          <w:szCs w:val="14"/>
+          <w:lang w:eastAsia="fr-FR"/>
+        </w:rPr>
+        <w:t>exe</w:t>
       </w:r>
       <w:proofErr w:type="spellEnd"/>
       <w:r>
         <w:rPr>
-          <w:rFonts w:ascii="Arial" w:hAnsi="Arial" w:cs="Arial"/>
-          <w:sz w:val="24"/>
-        </w:rPr>
-        <w:t>)</w:t>
-      </w:r>
+          <w:rFonts w:ascii="Arial" w:hAnsi="Arial"/>
+          <w:iCs/>
+          <w:sz w:val="24"/>
+          <w:szCs w:val="14"/>
+          <w:lang w:eastAsia="fr-FR"/>
+        </w:rPr>
+        <w:t>) pour Windows. Il n’est pas prévu de version pour un autre système d’exploitation.</w:t>
+      </w:r>
+    </w:p>
+    <w:p>
+      <w:pPr>
+        <w:pStyle w:val="Titre2"/>
+        <w:rPr>
+          <w:i/>
+          <w:iCs/>
+        </w:rPr>
+      </w:pPr>
+      <w:bookmarkStart w:id="16" w:name="_Toc71691012"/>
+      <w:bookmarkStart w:id="17" w:name="_Toc67392923"/>
+      <w:r>
+        <w:rPr>
+          <w:iCs/>
+        </w:rPr>
+        <w:t>Stratégie de test</w:t>
+      </w:r>
+      <w:bookmarkEnd w:id="16"/>
+      <w:bookmarkEnd w:id="17"/>
+    </w:p>
+    <w:p/>
+    <w:p>
+      <w:pPr>
+        <w:pStyle w:val="En-tte"/>
+        <w:ind w:left="360"/>
+        <w:rPr>
+          <w:iCs/>
+          <w:szCs w:val="14"/>
+        </w:rPr>
+      </w:pPr>
+      <w:r>
+        <w:rPr>
+          <w:iCs/>
+          <w:szCs w:val="14"/>
+        </w:rPr>
+        <w:t xml:space="preserve">Dans ce projet, comme demandé dans le cahier des charges, il y aura au moins un test unitaire tenu à jour </w:t>
+      </w:r>
+    </w:p>
+    <w:p>
+      <w:pPr>
+        <w:rPr>
+          <w:szCs w:val="14"/>
+        </w:rPr>
+      </w:pPr>
+    </w:p>
+    <w:p>
+      <w:pPr>
+        <w:pStyle w:val="Titre2"/>
+        <w:rPr>
+          <w:i/>
+          <w:iCs/>
+        </w:rPr>
+      </w:pPr>
+      <w:bookmarkStart w:id="18" w:name="_Toc25553310"/>
+      <w:bookmarkStart w:id="19" w:name="_Toc71691015"/>
+      <w:bookmarkStart w:id="20" w:name="_Toc67392924"/>
+      <w:r>
+        <w:rPr>
+          <w:rFonts w:cs="Arial"/>
+        </w:rPr>
+        <w:t>Risques techniques</w:t>
+      </w:r>
+      <w:bookmarkEnd w:id="18"/>
+      <w:bookmarkEnd w:id="19"/>
+      <w:bookmarkEnd w:id="20"/>
     </w:p>
     <w:p>
       <w:pPr>
@@ -4122,9 +4192,66 @@
         <w:ind w:left="360"/>
         <w:rPr>
           <w:rFonts w:ascii="Arial" w:hAnsi="Arial" w:cs="Arial"/>
-          <w:sz w:val="24"/>
-        </w:rPr>
-      </w:pPr>
+          <w:iCs/>
+          <w:sz w:val="24"/>
+        </w:rPr>
+      </w:pPr>
+    </w:p>
+    <w:p>
+      <w:pPr>
+        <w:pStyle w:val="Retraitnormal1"/>
+        <w:numPr>
+          <w:ilvl w:val="0"/>
+          <w:numId w:val="15"/>
+        </w:numPr>
+        <w:rPr>
+          <w:rFonts w:ascii="Arial" w:hAnsi="Arial" w:cs="Arial"/>
+          <w:sz w:val="24"/>
+        </w:rPr>
+      </w:pPr>
+      <w:r>
+        <w:rPr>
+          <w:rFonts w:ascii="Arial" w:hAnsi="Arial" w:cs="Arial"/>
+          <w:sz w:val="24"/>
+        </w:rPr>
+        <w:t>Apprentissage d’un nouveau langage (C++, pointeurs)</w:t>
+      </w:r>
+    </w:p>
+    <w:p>
+      <w:pPr>
+        <w:pStyle w:val="Retraitnormal1"/>
+        <w:numPr>
+          <w:ilvl w:val="0"/>
+          <w:numId w:val="15"/>
+        </w:numPr>
+        <w:rPr>
+          <w:rFonts w:ascii="Arial" w:hAnsi="Arial" w:cs="Arial"/>
+          <w:sz w:val="24"/>
+        </w:rPr>
+      </w:pPr>
+      <w:r>
+        <w:rPr>
+          <w:rFonts w:ascii="Arial" w:hAnsi="Arial" w:cs="Arial"/>
+          <w:sz w:val="24"/>
+        </w:rPr>
+        <w:t>Apprentissage d’un moteur de jeu (</w:t>
+      </w:r>
+      <w:proofErr w:type="spellStart"/>
+      <w:r>
+        <w:rPr>
+          <w:rFonts w:ascii="Arial" w:hAnsi="Arial" w:cs="Arial"/>
+          <w:sz w:val="24"/>
+        </w:rPr>
+        <w:t>Unreal</w:t>
+      </w:r>
+      <w:proofErr w:type="spellEnd"/>
+      <w:r>
+        <w:rPr>
+          <w:rFonts w:ascii="Arial" w:hAnsi="Arial" w:cs="Arial"/>
+          <w:sz w:val="24"/>
+        </w:rPr>
+        <w:t>)</w:t>
+      </w:r>
     </w:p>
     <w:p>
       <w:pPr>
@@ -4139,13 +4266,6 @@
           <w:sz w:val="24"/>
         </w:rPr>
       </w:pPr>
-      <w:r>
-        <w:rPr>
-          <w:rFonts w:ascii="Arial" w:hAnsi="Arial" w:cs="Arial"/>
-          <w:sz w:val="24"/>
-        </w:rPr>
-        <w:t>Pour ces deux points, il y aura une partie du temps total du projet que sera consacré à l’apprentissage de ces technologies.</w:t>
-      </w:r>
     </w:p>
     <w:p>
       <w:pPr>
@@ -4157,29 +4277,17 @@
         <w:ind w:left="360"/>
         <w:rPr>
           <w:rFonts w:ascii="Arial" w:hAnsi="Arial" w:cs="Arial"/>
-          <w:iCs/>
-          <w:sz w:val="24"/>
-        </w:rPr>
-      </w:pPr>
-    </w:p>
-    <w:p>
-      <w:pPr>
-        <w:pStyle w:val="Titre2"/>
-        <w:rPr>
-          <w:i/>
-          <w:iCs/>
-        </w:rPr>
-      </w:pPr>
-      <w:bookmarkStart w:id="22" w:name="_Toc67392925"/>
-      <w:r>
-        <w:rPr>
-          <w:iCs/>
-        </w:rPr>
-        <w:t>Planification</w:t>
-      </w:r>
-      <w:bookmarkEnd w:id="22"/>
-    </w:p>
-    <w:p/>
+          <w:sz w:val="24"/>
+        </w:rPr>
+      </w:pPr>
+      <w:r>
+        <w:rPr>
+          <w:rFonts w:ascii="Arial" w:hAnsi="Arial" w:cs="Arial"/>
+          <w:sz w:val="24"/>
+        </w:rPr>
+        <w:t xml:space="preserve">Mise à jour </w:t>
+      </w:r>
+    </w:p>
     <w:p>
       <w:pPr>
         <w:pStyle w:val="Retraitnormal1"/>
@@ -4189,75 +4297,10 @@
         </w:numPr>
         <w:ind w:left="360"/>
         <w:rPr>
-          <w:rFonts w:ascii="Arial" w:hAnsi="Arial"/>
-          <w:iCs/>
-          <w:sz w:val="24"/>
-          <w:szCs w:val="14"/>
-          <w:lang w:eastAsia="fr-FR"/>
-        </w:rPr>
-      </w:pPr>
-      <w:r>
-        <w:rPr>
-          <w:rFonts w:ascii="Arial" w:hAnsi="Arial"/>
-          <w:iCs/>
-          <w:sz w:val="24"/>
-          <w:szCs w:val="14"/>
-          <w:lang w:eastAsia="fr-FR"/>
-        </w:rPr>
-        <w:t>Considérant l’éventualité d’un changement de technologie lors pendant la 4</w:t>
-      </w:r>
-      <w:r>
-        <w:rPr>
-          <w:rFonts w:ascii="Arial" w:hAnsi="Arial"/>
-          <w:iCs/>
-          <w:sz w:val="24"/>
-          <w:szCs w:val="14"/>
-          <w:vertAlign w:val="superscript"/>
-          <w:lang w:eastAsia="fr-FR"/>
-        </w:rPr>
-        <w:t>ème</w:t>
-      </w:r>
-      <w:r>
-        <w:rPr>
-          <w:rFonts w:ascii="Arial" w:hAnsi="Arial"/>
-          <w:iCs/>
-          <w:sz w:val="24"/>
-          <w:szCs w:val="14"/>
-          <w:lang w:eastAsia="fr-FR"/>
-        </w:rPr>
-        <w:t xml:space="preserve"> semaine, pour l’instant, le projet se tient sur la planification initiale</w:t>
-      </w:r>
-      <w:r>
-        <w:rPr>
-          <w:rFonts w:ascii="Arial" w:hAnsi="Arial"/>
-          <w:iCs/>
-          <w:sz w:val="24"/>
-          <w:szCs w:val="14"/>
-          <w:lang w:eastAsia="fr-FR"/>
-        </w:rPr>
-        <w:t>.</w:t>
-      </w:r>
-    </w:p>
-    <w:p>
-      <w:pPr>
-        <w:pStyle w:val="Titre2"/>
-        <w:rPr>
-          <w:i/>
-          <w:iCs/>
-        </w:rPr>
-      </w:pPr>
-      <w:bookmarkStart w:id="23" w:name="_Toc25553314"/>
-      <w:bookmarkStart w:id="24" w:name="_Toc71691019"/>
-      <w:bookmarkStart w:id="25" w:name="_Toc67392926"/>
-      <w:r>
-        <w:rPr>
-          <w:iCs/>
-        </w:rPr>
-        <w:t>Dossier de conception</w:t>
-      </w:r>
-      <w:bookmarkEnd w:id="23"/>
-      <w:bookmarkEnd w:id="24"/>
-      <w:bookmarkEnd w:id="25"/>
+          <w:rFonts w:ascii="Arial" w:hAnsi="Arial" w:cs="Arial"/>
+          <w:sz w:val="24"/>
+        </w:rPr>
+      </w:pPr>
     </w:p>
     <w:p>
       <w:pPr>
@@ -4269,11 +4312,67 @@
         <w:ind w:left="360"/>
         <w:rPr>
           <w:rFonts w:ascii="Arial" w:hAnsi="Arial" w:cs="Arial"/>
+          <w:sz w:val="24"/>
+        </w:rPr>
+      </w:pPr>
+      <w:r>
+        <w:rPr>
+          <w:rFonts w:ascii="Arial" w:hAnsi="Arial" w:cs="Arial"/>
+          <w:sz w:val="24"/>
+        </w:rPr>
+        <w:t>Pour ces deux points, il y aura une par</w:t>
+      </w:r>
+      <w:r>
+        <w:rPr>
+          <w:rFonts w:ascii="Arial" w:hAnsi="Arial" w:cs="Arial"/>
+          <w:sz w:val="24"/>
+        </w:rPr>
+        <w:t>tie du temps total du projet qui</w:t>
+      </w:r>
+      <w:r>
+        <w:rPr>
+          <w:rFonts w:ascii="Arial" w:hAnsi="Arial" w:cs="Arial"/>
+          <w:sz w:val="24"/>
+        </w:rPr>
+        <w:t xml:space="preserve"> sera consacré à l’apprentissage de ces technologies.</w:t>
+      </w:r>
+    </w:p>
+    <w:p>
+      <w:pPr>
+        <w:rPr>
+          <w:rFonts w:cs="Arial"/>
+          <w:iCs/>
+          <w:szCs w:val="18"/>
+          <w:lang w:eastAsia="fr-CH"/>
+        </w:rPr>
+      </w:pPr>
+      <w:r>
+        <w:rPr>
+          <w:rFonts w:cs="Arial"/>
+          <w:iCs/>
+        </w:rPr>
+        <w:br w:type="page"/>
+      </w:r>
+    </w:p>
+    <w:p>
+      <w:pPr>
+        <w:pStyle w:val="Titre2"/>
+        <w:rPr>
           <w:i/>
-          <w:sz w:val="24"/>
-        </w:rPr>
-      </w:pPr>
-    </w:p>
+          <w:iCs/>
+        </w:rPr>
+      </w:pPr>
+      <w:bookmarkStart w:id="21" w:name="_Toc67392925"/>
+      <w:r>
+        <w:rPr>
+          <w:iCs/>
+        </w:rPr>
+        <w:lastRenderedPageBreak/>
+        <w:t>Planification</w:t>
+      </w:r>
+      <w:bookmarkEnd w:id="21"/>
+    </w:p>
+    <w:p/>
     <w:p>
       <w:pPr>
         <w:pStyle w:val="Retraitnormal1"/>
@@ -4283,23 +4382,53 @@
         </w:numPr>
         <w:ind w:left="360"/>
         <w:rPr>
-          <w:rFonts w:ascii="Arial" w:hAnsi="Arial" w:cs="Arial"/>
-          <w:sz w:val="24"/>
-        </w:rPr>
-      </w:pPr>
-      <w:r>
-        <w:rPr>
-          <w:rFonts w:ascii="Arial" w:hAnsi="Arial" w:cs="Arial"/>
-          <w:sz w:val="24"/>
-        </w:rPr>
-        <w:t>Matériel Hardware</w:t>
-      </w:r>
-      <w:r>
-        <w:rPr>
-          <w:rFonts w:ascii="Arial" w:hAnsi="Arial" w:cs="Arial"/>
-          <w:sz w:val="24"/>
-        </w:rPr>
-        <w:t> :</w:t>
+          <w:rFonts w:ascii="Arial" w:hAnsi="Arial"/>
+          <w:iCs/>
+          <w:sz w:val="24"/>
+          <w:szCs w:val="14"/>
+          <w:lang w:eastAsia="fr-FR"/>
+        </w:rPr>
+      </w:pPr>
+      <w:r>
+        <w:rPr>
+          <w:rFonts w:ascii="Arial" w:hAnsi="Arial"/>
+          <w:iCs/>
+          <w:sz w:val="24"/>
+          <w:szCs w:val="14"/>
+          <w:lang w:eastAsia="fr-FR"/>
+        </w:rPr>
+        <w:t>Considérant l’éventualité d’un changement de technologie lors pendant la 4</w:t>
+      </w:r>
+      <w:r>
+        <w:rPr>
+          <w:rFonts w:ascii="Arial" w:hAnsi="Arial"/>
+          <w:iCs/>
+          <w:sz w:val="24"/>
+          <w:szCs w:val="14"/>
+          <w:vertAlign w:val="superscript"/>
+          <w:lang w:eastAsia="fr-FR"/>
+        </w:rPr>
+        <w:t>ème</w:t>
+      </w:r>
+      <w:r>
+        <w:rPr>
+          <w:rFonts w:ascii="Arial" w:hAnsi="Arial"/>
+          <w:iCs/>
+          <w:sz w:val="24"/>
+          <w:szCs w:val="14"/>
+          <w:lang w:eastAsia="fr-FR"/>
+        </w:rPr>
+        <w:t xml:space="preserve"> semaine, pour l’instant, le projet se tient sur la planification initiale</w:t>
+      </w:r>
+      <w:r>
+        <w:rPr>
+          <w:rFonts w:ascii="Arial" w:hAnsi="Arial"/>
+          <w:iCs/>
+          <w:sz w:val="24"/>
+          <w:szCs w:val="14"/>
+          <w:lang w:eastAsia="fr-FR"/>
+        </w:rPr>
+        <w:t>.</w:t>
       </w:r>
     </w:p>
     <w:p>
@@ -4311,6 +4440,420 @@
         </w:numPr>
         <w:ind w:left="360"/>
         <w:rPr>
+          <w:rFonts w:ascii="Arial" w:hAnsi="Arial"/>
+          <w:iCs/>
+          <w:sz w:val="24"/>
+          <w:szCs w:val="14"/>
+          <w:lang w:eastAsia="fr-FR"/>
+        </w:rPr>
+      </w:pPr>
+    </w:p>
+    <w:p>
+      <w:pPr>
+        <w:pStyle w:val="Retraitnormal1"/>
+        <w:numPr>
+          <w:ilvl w:val="0"/>
+          <w:numId w:val="0"/>
+        </w:numPr>
+        <w:ind w:left="360"/>
+        <w:rPr>
+          <w:rFonts w:ascii="Arial" w:hAnsi="Arial"/>
+          <w:iCs/>
+          <w:sz w:val="24"/>
+          <w:szCs w:val="14"/>
+          <w:lang w:eastAsia="fr-FR"/>
+        </w:rPr>
+      </w:pPr>
+      <w:r>
+        <w:rPr>
+          <w:rFonts w:ascii="Arial" w:hAnsi="Arial"/>
+          <w:iCs/>
+          <w:sz w:val="24"/>
+          <w:szCs w:val="14"/>
+          <w:lang w:eastAsia="fr-FR"/>
+        </w:rPr>
+        <w:t>Sprint 1 : Analyse préliminaire</w:t>
+      </w:r>
+      <w:r>
+        <w:rPr>
+          <w:rFonts w:ascii="Arial" w:hAnsi="Arial"/>
+          <w:iCs/>
+          <w:sz w:val="24"/>
+          <w:szCs w:val="14"/>
+          <w:lang w:eastAsia="fr-FR"/>
+        </w:rPr>
+        <w:t xml:space="preserve"> (01/02/2021 – 12/02/2021)</w:t>
+      </w:r>
+    </w:p>
+    <w:p>
+      <w:pPr>
+        <w:pStyle w:val="Retraitnormal1"/>
+        <w:numPr>
+          <w:ilvl w:val="0"/>
+          <w:numId w:val="0"/>
+        </w:numPr>
+        <w:ind w:left="360"/>
+        <w:rPr>
+          <w:rFonts w:ascii="Arial" w:hAnsi="Arial"/>
+          <w:iCs/>
+          <w:sz w:val="24"/>
+          <w:szCs w:val="14"/>
+          <w:lang w:eastAsia="fr-FR"/>
+        </w:rPr>
+      </w:pPr>
+    </w:p>
+    <w:p>
+      <w:pPr>
+        <w:pStyle w:val="Retraitnormal1"/>
+        <w:numPr>
+          <w:ilvl w:val="0"/>
+          <w:numId w:val="0"/>
+        </w:numPr>
+        <w:ind w:left="360"/>
+        <w:rPr>
+          <w:rFonts w:ascii="Arial" w:hAnsi="Arial"/>
+          <w:iCs/>
+          <w:sz w:val="24"/>
+          <w:szCs w:val="14"/>
+          <w:lang w:eastAsia="fr-FR"/>
+        </w:rPr>
+      </w:pPr>
+      <w:r>
+        <w:rPr>
+          <w:rFonts w:ascii="Arial" w:hAnsi="Arial"/>
+          <w:iCs/>
+          <w:sz w:val="24"/>
+          <w:szCs w:val="14"/>
+          <w:lang w:eastAsia="fr-FR"/>
+        </w:rPr>
+        <w:t>Sprint 2 : Conception de base (13/02/2021 – 26/02/2021)</w:t>
+      </w:r>
+    </w:p>
+    <w:p>
+      <w:pPr>
+        <w:pStyle w:val="Retraitnormal1"/>
+        <w:numPr>
+          <w:ilvl w:val="0"/>
+          <w:numId w:val="0"/>
+        </w:numPr>
+        <w:ind w:left="360"/>
+        <w:rPr>
+          <w:rFonts w:ascii="Arial" w:hAnsi="Arial"/>
+          <w:iCs/>
+          <w:sz w:val="24"/>
+          <w:szCs w:val="14"/>
+          <w:lang w:eastAsia="fr-FR"/>
+        </w:rPr>
+      </w:pPr>
+    </w:p>
+    <w:p>
+      <w:pPr>
+        <w:pStyle w:val="Retraitnormal1"/>
+        <w:numPr>
+          <w:ilvl w:val="0"/>
+          <w:numId w:val="0"/>
+        </w:numPr>
+        <w:ind w:left="360"/>
+        <w:rPr>
+          <w:rFonts w:ascii="Arial" w:hAnsi="Arial"/>
+          <w:iCs/>
+          <w:sz w:val="24"/>
+          <w:szCs w:val="14"/>
+          <w:lang w:eastAsia="fr-FR"/>
+        </w:rPr>
+      </w:pPr>
+      <w:r>
+        <w:rPr>
+          <w:rFonts w:ascii="Arial" w:hAnsi="Arial"/>
+          <w:iCs/>
+          <w:sz w:val="24"/>
+          <w:szCs w:val="14"/>
+          <w:lang w:eastAsia="fr-FR"/>
+        </w:rPr>
+        <w:t xml:space="preserve">Mise à jour du 21 février : Le projet continue avec </w:t>
+      </w:r>
+      <w:proofErr w:type="spellStart"/>
+      <w:r>
+        <w:rPr>
+          <w:rFonts w:ascii="Arial" w:hAnsi="Arial"/>
+          <w:iCs/>
+          <w:sz w:val="24"/>
+          <w:szCs w:val="14"/>
+          <w:lang w:eastAsia="fr-FR"/>
+        </w:rPr>
+        <w:t>Unity</w:t>
+      </w:r>
+      <w:proofErr w:type="spellEnd"/>
+      <w:r>
+        <w:rPr>
+          <w:rFonts w:ascii="Arial" w:hAnsi="Arial"/>
+          <w:iCs/>
+          <w:sz w:val="24"/>
+          <w:szCs w:val="14"/>
+          <w:lang w:eastAsia="fr-FR"/>
+        </w:rPr>
+        <w:t xml:space="preserve"> en C#.</w:t>
+      </w:r>
+    </w:p>
+    <w:p>
+      <w:pPr>
+        <w:pStyle w:val="Retraitnormal1"/>
+        <w:numPr>
+          <w:ilvl w:val="0"/>
+          <w:numId w:val="0"/>
+        </w:numPr>
+        <w:ind w:left="360"/>
+        <w:rPr>
+          <w:rFonts w:ascii="Arial" w:hAnsi="Arial"/>
+          <w:iCs/>
+          <w:sz w:val="24"/>
+          <w:szCs w:val="14"/>
+          <w:lang w:eastAsia="fr-FR"/>
+        </w:rPr>
+      </w:pPr>
+    </w:p>
+    <w:p>
+      <w:pPr>
+        <w:pStyle w:val="Retraitnormal1"/>
+        <w:numPr>
+          <w:ilvl w:val="0"/>
+          <w:numId w:val="0"/>
+        </w:numPr>
+        <w:ind w:left="360"/>
+        <w:rPr>
+          <w:rFonts w:ascii="Arial" w:hAnsi="Arial"/>
+          <w:iCs/>
+          <w:sz w:val="24"/>
+          <w:szCs w:val="14"/>
+          <w:lang w:eastAsia="fr-FR"/>
+        </w:rPr>
+      </w:pPr>
+      <w:r>
+        <w:rPr>
+          <w:rFonts w:ascii="Arial" w:hAnsi="Arial"/>
+          <w:iCs/>
+          <w:sz w:val="24"/>
+          <w:szCs w:val="14"/>
+          <w:lang w:eastAsia="fr-FR"/>
+        </w:rPr>
+        <w:t>Sprint 3 : Réalisation du projet (27/02/</w:t>
+      </w:r>
+      <w:r>
+        <w:rPr>
+          <w:rFonts w:ascii="Arial" w:hAnsi="Arial"/>
+          <w:iCs/>
+          <w:sz w:val="24"/>
+          <w:szCs w:val="14"/>
+          <w:lang w:eastAsia="fr-FR"/>
+        </w:rPr>
+        <w:t>2021 – 26/03/2021)</w:t>
+      </w:r>
+    </w:p>
+    <w:p>
+      <w:pPr>
+        <w:pStyle w:val="Retraitnormal1"/>
+        <w:numPr>
+          <w:ilvl w:val="0"/>
+          <w:numId w:val="0"/>
+        </w:numPr>
+        <w:ind w:left="360"/>
+        <w:rPr>
+          <w:rFonts w:ascii="Arial" w:hAnsi="Arial"/>
+          <w:iCs/>
+          <w:sz w:val="24"/>
+          <w:szCs w:val="14"/>
+          <w:lang w:eastAsia="fr-FR"/>
+        </w:rPr>
+      </w:pPr>
+      <w:r>
+        <w:rPr>
+          <w:rFonts w:ascii="Arial" w:hAnsi="Arial"/>
+          <w:iCs/>
+          <w:sz w:val="24"/>
+          <w:szCs w:val="14"/>
+          <w:lang w:eastAsia="fr-FR"/>
+        </w:rPr>
+        <w:t>Prolongement du sprint 3 pour le rendu final au 01/04/2021</w:t>
+      </w:r>
+    </w:p>
+    <w:p>
+      <w:pPr>
+        <w:pStyle w:val="Retraitnormal1"/>
+        <w:numPr>
+          <w:ilvl w:val="0"/>
+          <w:numId w:val="0"/>
+        </w:numPr>
+        <w:ind w:left="360"/>
+        <w:rPr>
+          <w:rFonts w:ascii="Arial" w:hAnsi="Arial"/>
+          <w:iCs/>
+          <w:sz w:val="24"/>
+          <w:szCs w:val="14"/>
+          <w:lang w:eastAsia="fr-FR"/>
+        </w:rPr>
+      </w:pPr>
+    </w:p>
+    <w:p>
+      <w:pPr>
+        <w:pStyle w:val="Retraitnormal1"/>
+        <w:numPr>
+          <w:ilvl w:val="0"/>
+          <w:numId w:val="0"/>
+        </w:numPr>
+        <w:ind w:left="360"/>
+        <w:rPr>
+          <w:rFonts w:ascii="Arial" w:hAnsi="Arial"/>
+          <w:iCs/>
+          <w:sz w:val="24"/>
+          <w:szCs w:val="14"/>
+          <w:lang w:eastAsia="fr-FR"/>
+        </w:rPr>
+      </w:pPr>
+      <w:r>
+        <w:rPr>
+          <w:rFonts w:ascii="Arial" w:hAnsi="Arial"/>
+          <w:iCs/>
+          <w:sz w:val="24"/>
+          <w:szCs w:val="14"/>
+          <w:lang w:eastAsia="fr-FR"/>
+        </w:rPr>
+        <w:t>Sprint 4 : Présentation (27/03/2021 – 22/04/2021)</w:t>
+      </w:r>
+    </w:p>
+    <w:p>
+      <w:pPr>
+        <w:pStyle w:val="Retraitnormal1"/>
+        <w:numPr>
+          <w:ilvl w:val="0"/>
+          <w:numId w:val="0"/>
+        </w:numPr>
+        <w:ind w:left="360"/>
+        <w:rPr>
+          <w:rFonts w:ascii="Arial" w:hAnsi="Arial"/>
+          <w:iCs/>
+          <w:sz w:val="24"/>
+          <w:szCs w:val="14"/>
+          <w:lang w:eastAsia="fr-FR"/>
+        </w:rPr>
+      </w:pPr>
+    </w:p>
+    <w:p>
+      <w:pPr>
+        <w:pStyle w:val="Retraitnormal1"/>
+        <w:numPr>
+          <w:ilvl w:val="0"/>
+          <w:numId w:val="0"/>
+        </w:numPr>
+        <w:ind w:left="360"/>
+        <w:rPr>
+          <w:rFonts w:ascii="Arial" w:hAnsi="Arial"/>
+          <w:iCs/>
+          <w:sz w:val="24"/>
+          <w:szCs w:val="14"/>
+          <w:lang w:eastAsia="fr-FR"/>
+        </w:rPr>
+      </w:pPr>
+      <w:r>
+        <w:rPr>
+          <w:rFonts w:ascii="Arial" w:hAnsi="Arial"/>
+          <w:iCs/>
+          <w:sz w:val="24"/>
+          <w:szCs w:val="14"/>
+          <w:lang w:eastAsia="fr-FR"/>
+        </w:rPr>
+        <w:t>Voir point 1.4 et 1.5</w:t>
+      </w:r>
+    </w:p>
+    <w:p>
+      <w:pPr>
+        <w:pStyle w:val="Retraitnormal1"/>
+        <w:numPr>
+          <w:ilvl w:val="0"/>
+          <w:numId w:val="0"/>
+        </w:numPr>
+        <w:ind w:left="360"/>
+        <w:rPr>
+          <w:rFonts w:ascii="Arial" w:hAnsi="Arial"/>
+          <w:iCs/>
+          <w:sz w:val="24"/>
+          <w:szCs w:val="14"/>
+          <w:lang w:eastAsia="fr-FR"/>
+        </w:rPr>
+      </w:pPr>
+    </w:p>
+    <w:p>
+      <w:pPr>
+        <w:pStyle w:val="Titre2"/>
+        <w:rPr>
+          <w:i/>
+          <w:iCs/>
+        </w:rPr>
+      </w:pPr>
+      <w:bookmarkStart w:id="22" w:name="_Toc25553314"/>
+      <w:bookmarkStart w:id="23" w:name="_Toc71691019"/>
+      <w:bookmarkStart w:id="24" w:name="_Toc67392926"/>
+      <w:r>
+        <w:rPr>
+          <w:iCs/>
+        </w:rPr>
+        <w:t>Dossier de conception</w:t>
+      </w:r>
+      <w:bookmarkEnd w:id="22"/>
+      <w:bookmarkEnd w:id="23"/>
+      <w:bookmarkEnd w:id="24"/>
+    </w:p>
+    <w:p>
+      <w:pPr>
+        <w:pStyle w:val="Retraitnormal1"/>
+        <w:numPr>
+          <w:ilvl w:val="0"/>
+          <w:numId w:val="0"/>
+        </w:numPr>
+        <w:ind w:left="360"/>
+        <w:rPr>
+          <w:rFonts w:ascii="Arial" w:hAnsi="Arial" w:cs="Arial"/>
+          <w:i/>
+          <w:sz w:val="24"/>
+        </w:rPr>
+      </w:pPr>
+    </w:p>
+    <w:p>
+      <w:pPr>
+        <w:pStyle w:val="Retraitnormal1"/>
+        <w:numPr>
+          <w:ilvl w:val="0"/>
+          <w:numId w:val="0"/>
+        </w:numPr>
+        <w:ind w:left="360"/>
+        <w:rPr>
+          <w:rFonts w:ascii="Arial" w:hAnsi="Arial" w:cs="Arial"/>
+          <w:sz w:val="24"/>
+        </w:rPr>
+      </w:pPr>
+      <w:r>
+        <w:rPr>
+          <w:rFonts w:ascii="Arial" w:hAnsi="Arial" w:cs="Arial"/>
+          <w:sz w:val="24"/>
+        </w:rPr>
+        <w:t>Matériel Hardware</w:t>
+      </w:r>
+      <w:r>
+        <w:rPr>
+          <w:rFonts w:ascii="Arial" w:hAnsi="Arial" w:cs="Arial"/>
+          <w:sz w:val="24"/>
+        </w:rPr>
+        <w:t> :</w:t>
+      </w:r>
+    </w:p>
+    <w:p>
+      <w:pPr>
+        <w:pStyle w:val="Retraitnormal1"/>
+        <w:numPr>
+          <w:ilvl w:val="0"/>
+          <w:numId w:val="0"/>
+        </w:numPr>
+        <w:ind w:left="360"/>
+        <w:rPr>
           <w:rFonts w:ascii="Arial" w:hAnsi="Arial" w:cs="Arial"/>
           <w:sz w:val="24"/>
         </w:rPr>
@@ -4774,7 +5317,6 @@
           <w:rFonts w:ascii="Arial" w:hAnsi="Arial" w:cs="Arial"/>
           <w:sz w:val="24"/>
         </w:rPr>
-        <w:lastRenderedPageBreak/>
         <w:t xml:space="preserve">Le code sera organisé de manière modulaire avec le concept de séparation des préoccupations. Il sera en tout temps disponible sur le </w:t>
       </w:r>
       <w:proofErr w:type="spellStart"/>
@@ -4885,66 +5427,477 @@
     </w:p>
     <w:p>
       <w:pPr>
-        <w:pStyle w:val="Retraitnormal1"/>
-        <w:numPr>
-          <w:ilvl w:val="0"/>
-          <w:numId w:val="0"/>
-        </w:numPr>
-        <w:ind w:left="720"/>
-        <w:rPr>
-          <w:rFonts w:ascii="Arial" w:hAnsi="Arial" w:cs="Arial"/>
+        <w:pStyle w:val="Titre1"/>
+        <w:tabs>
+          <w:tab w:val="num" w:pos="360"/>
+        </w:tabs>
+      </w:pPr>
+      <w:bookmarkStart w:id="25" w:name="_Toc71703259"/>
+      <w:bookmarkStart w:id="26" w:name="_Toc67392927"/>
+      <w:r>
+        <w:lastRenderedPageBreak/>
+        <w:t>R</w:t>
+      </w:r>
+      <w:bookmarkEnd w:id="25"/>
+      <w:r>
+        <w:t>éalisation</w:t>
+      </w:r>
+      <w:bookmarkEnd w:id="26"/>
+    </w:p>
+    <w:p>
+      <w:pPr>
+        <w:pStyle w:val="Titre2"/>
+        <w:rPr>
           <w:i/>
-          <w:sz w:val="24"/>
-        </w:rPr>
-      </w:pPr>
-    </w:p>
-    <w:p>
-      <w:pPr>
-        <w:pStyle w:val="Titre1"/>
-        <w:tabs>
-          <w:tab w:val="num" w:pos="360"/>
-        </w:tabs>
-      </w:pPr>
-      <w:bookmarkStart w:id="26" w:name="_Toc71703259"/>
-      <w:bookmarkStart w:id="27" w:name="_Toc67392927"/>
-      <w:r>
-        <w:t>R</w:t>
-      </w:r>
-      <w:bookmarkEnd w:id="26"/>
-      <w:r>
-        <w:t>éalisation</w:t>
-      </w:r>
+          <w:iCs/>
+        </w:rPr>
+      </w:pPr>
+      <w:bookmarkStart w:id="27" w:name="_Toc25553317"/>
+      <w:bookmarkStart w:id="28" w:name="_Toc71691022"/>
+      <w:bookmarkStart w:id="29" w:name="_Toc67392928"/>
+      <w:r>
+        <w:rPr>
+          <w:iCs/>
+        </w:rPr>
+        <w:t>Dossier de réalisation</w:t>
+      </w:r>
+      <w:bookmarkStart w:id="30" w:name="_Toc25553318"/>
       <w:bookmarkEnd w:id="27"/>
-    </w:p>
-    <w:p>
-      <w:pPr>
-        <w:pStyle w:val="Titre2"/>
-        <w:rPr>
-          <w:i/>
-          <w:iCs/>
-        </w:rPr>
-      </w:pPr>
-      <w:bookmarkStart w:id="28" w:name="_Toc25553317"/>
-      <w:bookmarkStart w:id="29" w:name="_Toc71691022"/>
-      <w:bookmarkStart w:id="30" w:name="_Toc67392928"/>
-      <w:r>
-        <w:rPr>
-          <w:iCs/>
-        </w:rPr>
-        <w:t>Dossier de réalisation</w:t>
-      </w:r>
-      <w:bookmarkStart w:id="31" w:name="_Toc25553318"/>
       <w:bookmarkEnd w:id="28"/>
       <w:bookmarkEnd w:id="29"/>
-      <w:bookmarkEnd w:id="30"/>
-    </w:p>
-    <w:bookmarkEnd w:id="31"/>
+    </w:p>
+    <w:bookmarkEnd w:id="30"/>
     <w:p>
       <w:pPr>
         <w:ind w:firstLine="360"/>
         <w:rPr>
           <w:i/>
           <w:iCs/>
+        </w:rPr>
+      </w:pPr>
+    </w:p>
+    <w:p>
+      <w:pPr>
+        <w:jc w:val="both"/>
+      </w:pPr>
+      <w:r>
+        <w:t>L’entièreté de projet est hébergée</w:t>
+      </w:r>
+      <w:r>
+        <w:t xml:space="preserve"> sur</w:t>
+      </w:r>
+      <w:r>
+        <w:t xml:space="preserve"> </w:t>
+      </w:r>
+      <w:proofErr w:type="spellStart"/>
+      <w:r>
+        <w:t>Github</w:t>
+      </w:r>
+      <w:proofErr w:type="spellEnd"/>
+      <w:r>
+        <w:t xml:space="preserve">. Lorsque la décision a été prise de changer de technologie, il y a quelques complications sur le </w:t>
+      </w:r>
+      <w:proofErr w:type="spellStart"/>
+      <w:r>
+        <w:t>repository</w:t>
+      </w:r>
+      <w:proofErr w:type="spellEnd"/>
+      <w:r>
+        <w:t xml:space="preserve">. En effet, des problèmes avec les fichier </w:t>
+      </w:r>
+      <w:proofErr w:type="gramStart"/>
+      <w:r>
+        <w:t>« .</w:t>
+      </w:r>
+      <w:proofErr w:type="spellStart"/>
+      <w:r>
+        <w:t>gitignore</w:t>
+      </w:r>
+      <w:proofErr w:type="spellEnd"/>
+      <w:proofErr w:type="gramEnd"/>
+      <w:r>
+        <w:t> » empêchant l’</w:t>
+      </w:r>
+      <w:proofErr w:type="spellStart"/>
+      <w:r>
+        <w:t>upload</w:t>
+      </w:r>
+      <w:proofErr w:type="spellEnd"/>
+      <w:r>
+        <w:t xml:space="preserve"> d’un projet de type </w:t>
+      </w:r>
+      <w:proofErr w:type="spellStart"/>
+      <w:r>
+        <w:t>Unity</w:t>
+      </w:r>
+      <w:proofErr w:type="spellEnd"/>
+      <w:r>
+        <w:t xml:space="preserve">. Il a donc fallu créer un nouveau </w:t>
+      </w:r>
+      <w:proofErr w:type="spellStart"/>
+      <w:r>
+        <w:t>repository</w:t>
+      </w:r>
+      <w:proofErr w:type="spellEnd"/>
+      <w:r>
+        <w:t xml:space="preserve"> spécialement conçu pour la création d’un projet de type </w:t>
+      </w:r>
+      <w:proofErr w:type="spellStart"/>
+      <w:r>
+        <w:t>Unity</w:t>
+      </w:r>
+      <w:proofErr w:type="spellEnd"/>
+      <w:r>
+        <w:t>. L’ancien a donc été abandonné pour continuer sur le nouveau.</w:t>
+      </w:r>
+    </w:p>
+    <w:p>
+      <w:pPr>
+        <w:jc w:val="both"/>
+      </w:pPr>
+    </w:p>
+    <w:p>
+      <w:pPr>
+        <w:jc w:val="both"/>
+        <w:rPr>
+          <w:lang w:val="fr-CH"/>
+        </w:rPr>
+      </w:pPr>
+      <w:proofErr w:type="spellStart"/>
+      <w:r>
+        <w:rPr>
+          <w:lang w:val="fr-CH"/>
+        </w:rPr>
+        <w:t>Github</w:t>
+      </w:r>
+      <w:proofErr w:type="spellEnd"/>
+      <w:r>
+        <w:rPr>
+          <w:lang w:val="fr-CH"/>
+        </w:rPr>
+        <w:t xml:space="preserve"> </w:t>
+      </w:r>
+      <w:proofErr w:type="gramStart"/>
+      <w:r>
+        <w:rPr>
+          <w:lang w:val="fr-CH"/>
+        </w:rPr>
+        <w:t>1:</w:t>
+      </w:r>
+      <w:proofErr w:type="gramEnd"/>
+      <w:r>
+        <w:rPr>
+          <w:lang w:val="fr-CH"/>
+        </w:rPr>
+        <w:t xml:space="preserve"> https://github.com/20David20/Pre-TPI-2021-Labyrinthe (A</w:t>
+      </w:r>
+      <w:r>
+        <w:rPr>
+          <w:lang w:val="fr-CH"/>
+        </w:rPr>
+        <w:t>bandonné, plus à jour.)</w:t>
+      </w:r>
+    </w:p>
+    <w:p>
+      <w:pPr>
+        <w:jc w:val="both"/>
+        <w:rPr>
+          <w:lang w:val="fr-CH"/>
+        </w:rPr>
+      </w:pPr>
+    </w:p>
+    <w:p>
+      <w:pPr>
+        <w:jc w:val="both"/>
+        <w:rPr>
+          <w:lang w:val="fr-CH"/>
+        </w:rPr>
+      </w:pPr>
+      <w:proofErr w:type="spellStart"/>
+      <w:r>
+        <w:rPr>
+          <w:lang w:val="fr-CH"/>
+        </w:rPr>
+        <w:t>Github</w:t>
+      </w:r>
+      <w:proofErr w:type="spellEnd"/>
+      <w:r>
+        <w:rPr>
+          <w:lang w:val="fr-CH"/>
+        </w:rPr>
+        <w:t xml:space="preserve"> 2 : https://github.com/20David20/Pre-TPI-Labyrinthe-Unity/projects (À</w:t>
+      </w:r>
+      <w:r>
+        <w:rPr>
+          <w:lang w:val="fr-CH"/>
+        </w:rPr>
+        <w:t xml:space="preserve"> jour.)</w:t>
+      </w:r>
+    </w:p>
+    <w:p>
+      <w:pPr>
+        <w:jc w:val="both"/>
+        <w:rPr>
+          <w:lang w:val="fr-CH"/>
+        </w:rPr>
+      </w:pPr>
+    </w:p>
+    <w:p>
+      <w:pPr>
+        <w:jc w:val="both"/>
+        <w:rPr>
+          <w:lang w:val="fr-CH"/>
+        </w:rPr>
+      </w:pPr>
+    </w:p>
+    <w:p>
+      <w:pPr>
+        <w:jc w:val="both"/>
+        <w:rPr>
+          <w:lang w:val="fr-CH"/>
+        </w:rPr>
+      </w:pPr>
+      <w:r>
+        <w:rPr>
+          <w:lang w:val="fr-CH"/>
+        </w:rPr>
+        <w:t>Les répertoires sont organisés comme ceci :</w:t>
+      </w:r>
+    </w:p>
+    <w:p>
+      <w:pPr>
+        <w:jc w:val="both"/>
+        <w:rPr>
+          <w:lang w:val="fr-CH"/>
+        </w:rPr>
+      </w:pPr>
+    </w:p>
+    <w:p>
+      <w:pPr>
+        <w:jc w:val="both"/>
+        <w:rPr>
+          <w:lang w:val="fr-CH"/>
+        </w:rPr>
+      </w:pPr>
+      <w:r>
+        <w:rPr>
+          <w:lang w:val="fr-CH"/>
+        </w:rPr>
+        <w:pict w14:anchorId="42794B9B">
+          <v:shape id="_x0000_i1027" type="#_x0000_t75" style="width:169.5pt;height:108.75pt">
+            <v:imagedata r:id="rId12" o:title="Capture"/>
+          </v:shape>
+        </w:pict>
+      </w:r>
+    </w:p>
+    <w:p>
+      <w:pPr>
+        <w:jc w:val="both"/>
+        <w:rPr>
+          <w:lang w:val="fr-CH"/>
+        </w:rPr>
+      </w:pPr>
+    </w:p>
+    <w:p>
+      <w:pPr>
+        <w:jc w:val="both"/>
+        <w:rPr>
+          <w:lang w:val="fr-CH"/>
+        </w:rPr>
+      </w:pPr>
+      <w:r>
+        <w:rPr>
+          <w:lang w:val="fr-CH"/>
+        </w:rPr>
+        <w:pict w14:anchorId="02CBACA9">
+          <v:shape id="_x0000_i1032" type="#_x0000_t75" style="width:107.25pt;height:68.25pt">
+            <v:imagedata r:id="rId13" o:title="Capture2"/>
+          </v:shape>
+        </w:pict>
+      </w:r>
+    </w:p>
+    <w:p>
+      <w:pPr>
+        <w:jc w:val="both"/>
+        <w:rPr>
+          <w:lang w:val="fr-CH"/>
+        </w:rPr>
+      </w:pPr>
+    </w:p>
+    <w:p>
+      <w:pPr>
+        <w:jc w:val="both"/>
+        <w:rPr>
+          <w:lang w:val="fr-CH"/>
+        </w:rPr>
+      </w:pPr>
+      <w:r>
+        <w:rPr>
+          <w:lang w:val="fr-CH"/>
+        </w:rPr>
+        <w:pict w14:anchorId="589F256E">
+          <v:shape id="_x0000_i1034" type="#_x0000_t75" style="width:201.75pt;height:119.25pt">
+            <v:imagedata r:id="rId14" o:title="Capture3"/>
+          </v:shape>
+        </w:pict>
+      </w:r>
+    </w:p>
+    <w:p>
+      <w:pPr>
+        <w:jc w:val="both"/>
+        <w:rPr>
+          <w:lang w:val="fr-CH"/>
+        </w:rPr>
+      </w:pPr>
+    </w:p>
+    <w:p>
+      <w:pPr>
+        <w:jc w:val="both"/>
+        <w:rPr>
+          <w:lang w:val="fr-CH"/>
+        </w:rPr>
+      </w:pPr>
+      <w:r>
+        <w:rPr>
+          <w:lang w:val="fr-CH"/>
+        </w:rPr>
+        <w:lastRenderedPageBreak/>
+        <w:pict w14:anchorId="446D5538">
+          <v:shape id="_x0000_i1036" type="#_x0000_t75" style="width:172.5pt;height:108pt">
+            <v:imagedata r:id="rId15" o:title="Capture4"/>
+          </v:shape>
+        </w:pict>
+      </w:r>
+    </w:p>
+    <w:p>
+      <w:pPr>
+        <w:jc w:val="both"/>
+        <w:rPr>
+          <w:lang w:val="fr-CH"/>
+        </w:rPr>
+      </w:pPr>
+    </w:p>
+    <w:p>
+      <w:pPr>
+        <w:jc w:val="both"/>
+        <w:rPr>
+          <w:lang w:val="fr-CH"/>
+        </w:rPr>
+      </w:pPr>
+      <w:r>
+        <w:rPr>
+          <w:lang w:val="fr-CH"/>
+        </w:rPr>
+        <w:pict w14:anchorId="4259D994">
+          <v:shape id="_x0000_i1038" type="#_x0000_t75" style="width:172.5pt;height:290.25pt">
+            <v:imagedata r:id="rId16" o:title="Capture5" cropright="40580f"/>
+          </v:shape>
+        </w:pict>
+      </w:r>
+    </w:p>
+    <w:p>
+      <w:pPr>
+        <w:jc w:val="both"/>
+        <w:rPr>
+          <w:lang w:val="fr-CH"/>
+        </w:rPr>
+      </w:pPr>
+    </w:p>
+    <w:p>
+      <w:pPr>
+        <w:jc w:val="both"/>
+        <w:rPr>
+          <w:lang w:val="fr-CH"/>
+        </w:rPr>
+      </w:pPr>
+      <w:r>
+        <w:rPr>
+          <w:lang w:val="fr-CH"/>
+        </w:rPr>
+        <w:pict w14:anchorId="4DFC850B">
+          <v:shape id="_x0000_i1040" type="#_x0000_t75" style="width:182.25pt;height:179.25pt">
+            <v:imagedata r:id="rId17" o:title="Capture6"/>
+          </v:shape>
+        </w:pict>
+      </w:r>
+    </w:p>
+    <w:p>
+      <w:pPr>
+        <w:rPr>
+          <w:lang w:val="fr-CH"/>
+        </w:rPr>
+      </w:pPr>
+      <w:r>
+        <w:rPr>
+          <w:lang w:val="fr-CH"/>
+        </w:rPr>
+        <w:br w:type="page"/>
+      </w:r>
+    </w:p>
+    <w:p>
+      <w:pPr>
+        <w:jc w:val="both"/>
+        <w:rPr>
+          <w:lang w:val="fr-CH"/>
+        </w:rPr>
+      </w:pPr>
+      <w:bookmarkStart w:id="31" w:name="_GoBack"/>
+      <w:bookmarkEnd w:id="31"/>
+      <w:r>
+        <w:rPr>
+          <w:lang w:val="fr-CH"/>
+        </w:rPr>
+        <w:lastRenderedPageBreak/>
+        <w:t>Il y a le fichier « .</w:t>
+      </w:r>
+      <w:proofErr w:type="spellStart"/>
+      <w:r>
+        <w:rPr>
+          <w:lang w:val="fr-CH"/>
+        </w:rPr>
+        <w:t>gitignore</w:t>
+      </w:r>
+      <w:proofErr w:type="spellEnd"/>
+      <w:r>
+        <w:rPr>
+          <w:lang w:val="fr-CH"/>
+        </w:rPr>
+        <w:t xml:space="preserve"> », le « README.md » et une copie du cahier des charges du projet. </w:t>
+      </w:r>
+      <w:r>
+        <w:rPr>
+          <w:lang w:val="fr-CH"/>
+        </w:rPr>
+        <w:t xml:space="preserve">On remarque deux dossiers : Exercice </w:t>
+      </w:r>
+      <w:proofErr w:type="spellStart"/>
+      <w:r>
+        <w:rPr>
+          <w:lang w:val="fr-CH"/>
+        </w:rPr>
+        <w:t>Unity</w:t>
+      </w:r>
+      <w:proofErr w:type="spellEnd"/>
+      <w:r>
+        <w:rPr>
+          <w:lang w:val="fr-CH"/>
+        </w:rPr>
+        <w:t xml:space="preserve"> et Livrables</w:t>
+      </w:r>
+    </w:p>
+    <w:p>
+      <w:pPr>
+        <w:jc w:val="both"/>
+        <w:rPr>
+          <w:lang w:val="fr-CH"/>
+        </w:rPr>
+      </w:pPr>
+    </w:p>
+    <w:p>
+      <w:pPr>
+        <w:jc w:val="both"/>
+        <w:rPr>
+          <w:lang w:val="fr-CH"/>
         </w:rPr>
       </w:pPr>
     </w:p>
@@ -5487,7 +6440,6 @@
           <w:rFonts w:cs="Arial"/>
           <w:i/>
         </w:rPr>
-        <w:lastRenderedPageBreak/>
         <w:t>Lister les documents fournis au client avec votre produit, en indiquant les numéros de versions</w:t>
       </w:r>
       <w:r>
@@ -5841,41 +6793,194 @@
     </w:p>
     <w:p>
       <w:pPr>
-        <w:ind w:left="426"/>
-        <w:rPr>
-          <w:i/>
-        </w:rPr>
-      </w:pPr>
-      <w:r>
-        <w:rPr>
-          <w:i/>
-        </w:rPr>
-        <w:t>Liste des livres utilisé</w:t>
-      </w:r>
-      <w:r>
-        <w:rPr>
-          <w:i/>
-        </w:rPr>
-        <w:t>s</w:t>
-      </w:r>
-      <w:r>
-        <w:rPr>
-          <w:i/>
-        </w:rPr>
-        <w:t xml:space="preserve"> (Titre, auteur, date), des sites Internet (URL) consultés, des articles (Revue, date, titre, auteur)… Et de toutes les aides externes (noms)   </w:t>
-      </w:r>
-    </w:p>
-    <w:p>
-      <w:pPr>
-        <w:pStyle w:val="Titre2"/>
-        <w:rPr>
-          <w:i/>
-          <w:iCs/>
-        </w:rPr>
+        <w:pStyle w:val="Sous-titre"/>
+        <w:numPr>
+          <w:ilvl w:val="0"/>
+          <w:numId w:val="22"/>
+        </w:numPr>
       </w:pPr>
       <w:bookmarkStart w:id="51" w:name="_Toc25553330"/>
       <w:bookmarkStart w:id="52" w:name="_Toc71703266"/>
       <w:bookmarkStart w:id="53" w:name="_Toc67392937"/>
+      <w:r>
+        <w:t xml:space="preserve">Anthony Cardinale. </w:t>
+      </w:r>
+      <w:r>
+        <w:t xml:space="preserve">(2021, février) </w:t>
+      </w:r>
+      <w:r>
+        <w:t>Créer des JEUX 2D qualité pro avec UNITY (AVEC ou SANS CODE)</w:t>
+      </w:r>
+      <w:r>
+        <w:t xml:space="preserve"> [Cours vidéo]. </w:t>
+      </w:r>
+      <w:proofErr w:type="spellStart"/>
+      <w:r>
+        <w:t>Udemy</w:t>
+      </w:r>
+      <w:proofErr w:type="spellEnd"/>
+      <w:r>
+        <w:t>.</w:t>
+      </w:r>
+      <w:r>
+        <w:br/>
+      </w:r>
+      <w:r>
+        <w:t>https://www.udemy.com/course/cours-creer-des-jeux-2d-qualite-pro-avec-unity-2d-avec-ou-sans-code/</w:t>
+      </w:r>
+    </w:p>
+    <w:p>
+      <w:pPr>
+        <w:pStyle w:val="Sous-titre"/>
+        <w:numPr>
+          <w:ilvl w:val="0"/>
+          <w:numId w:val="22"/>
+        </w:numPr>
+      </w:pPr>
+      <w:proofErr w:type="spellStart"/>
+      <w:r>
+        <w:t>Savvu</w:t>
+      </w:r>
+      <w:proofErr w:type="spellEnd"/>
+      <w:r>
+        <w:t xml:space="preserve"> the </w:t>
+      </w:r>
+      <w:proofErr w:type="spellStart"/>
+      <w:r>
+        <w:t>GameDevel</w:t>
+      </w:r>
+      <w:proofErr w:type="spellEnd"/>
+      <w:r>
+        <w:t xml:space="preserve">. (2020, 5 avril). Drag and Drop System in </w:t>
+      </w:r>
+      <w:proofErr w:type="spellStart"/>
+      <w:r>
+        <w:t>Unity</w:t>
+      </w:r>
+      <w:proofErr w:type="spellEnd"/>
+      <w:r>
+        <w:t xml:space="preserve"> - Puzzle Game </w:t>
+      </w:r>
+      <w:proofErr w:type="spellStart"/>
+      <w:r>
+        <w:t>Example</w:t>
+      </w:r>
+      <w:proofErr w:type="spellEnd"/>
+      <w:r>
+        <w:t xml:space="preserve"> (PC and Mobile) [Vidéo]. YouTube. </w:t>
+      </w:r>
+      <w:r>
+        <w:br/>
+      </w:r>
+      <w:r>
+        <w:t>https://www.youtube.com/watch?v=uk_E_cGrlQc</w:t>
+      </w:r>
+    </w:p>
+    <w:p>
+      <w:pPr>
+        <w:pStyle w:val="Sous-titre"/>
+        <w:numPr>
+          <w:ilvl w:val="0"/>
+          <w:numId w:val="22"/>
+        </w:numPr>
+      </w:pPr>
+      <w:proofErr w:type="spellStart"/>
+      <w:proofErr w:type="gramStart"/>
+      <w:r>
+        <w:t>wRadion</w:t>
+      </w:r>
+      <w:proofErr w:type="spellEnd"/>
+      <w:proofErr w:type="gramEnd"/>
+      <w:r>
+        <w:t xml:space="preserve">. (2018, 27 janvier). Faire un Tower </w:t>
+      </w:r>
+      <w:proofErr w:type="spellStart"/>
+      <w:r>
+        <w:t>Defense</w:t>
+      </w:r>
+      <w:proofErr w:type="spellEnd"/>
+      <w:r>
+        <w:t xml:space="preserve"> avec </w:t>
+      </w:r>
+      <w:proofErr w:type="spellStart"/>
+      <w:r>
+        <w:t>Unity</w:t>
+      </w:r>
+      <w:proofErr w:type="spellEnd"/>
+      <w:r>
+        <w:t xml:space="preserve"> #1 - Ennemi (</w:t>
+      </w:r>
+      <w:proofErr w:type="spellStart"/>
+      <w:r>
+        <w:t>spawn</w:t>
+      </w:r>
+      <w:proofErr w:type="spellEnd"/>
+      <w:r>
+        <w:t xml:space="preserve"> et « </w:t>
+      </w:r>
+      <w:proofErr w:type="spellStart"/>
+      <w:r>
+        <w:t>path-finding</w:t>
+      </w:r>
+      <w:proofErr w:type="spellEnd"/>
+      <w:r>
+        <w:t xml:space="preserve"> ») [Vidéo]. YouTube.</w:t>
+      </w:r>
+      <w:r>
+        <w:br/>
+      </w:r>
+      <w:r>
+        <w:t>https://www.youtube.com/watch?v=uvP4gZ1QAGI&amp;t=4151s</w:t>
+      </w:r>
+    </w:p>
+    <w:p>
+      <w:pPr>
+        <w:pStyle w:val="Sous-titre"/>
+        <w:numPr>
+          <w:ilvl w:val="0"/>
+          <w:numId w:val="22"/>
+        </w:numPr>
+      </w:pPr>
+      <w:proofErr w:type="spellStart"/>
+      <w:proofErr w:type="gramStart"/>
+      <w:r>
+        <w:t>openclassrooms</w:t>
+      </w:r>
+      <w:proofErr w:type="spellEnd"/>
+      <w:proofErr w:type="gramEnd"/>
+      <w:r>
+        <w:t xml:space="preserve">. (2020, 23 mars). </w:t>
+      </w:r>
+      <w:r>
+        <w:t>Apprenez à programmer en C# sur .NET</w:t>
+      </w:r>
+      <w:r>
+        <w:t xml:space="preserve"> </w:t>
+      </w:r>
+      <w:r>
+        <w:t>https://openclassrooms.com/fr/courses/218202-apprenez-a-programmer-en-c-sur-net</w:t>
+      </w:r>
+    </w:p>
+    <w:p>
+      <w:pPr>
+        <w:pStyle w:val="Sous-titre"/>
+        <w:numPr>
+          <w:ilvl w:val="0"/>
+          <w:numId w:val="22"/>
+        </w:numPr>
+      </w:pPr>
+      <w:r>
+        <w:t>Gervais, L. (2019). Apprendre la Programmation Orientée Objet avec le langage C# (3e édition) (French Edition) (3e éd.). ENI.</w:t>
+      </w:r>
+    </w:p>
+    <w:p>
+      <w:pPr>
+        <w:pStyle w:val="Titre2"/>
+        <w:rPr>
+          <w:i/>
+          <w:iCs/>
+        </w:rPr>
+      </w:pPr>
       <w:r>
         <w:rPr>
           <w:iCs/>
@@ -6112,8 +7217,8 @@
         </w:rPr>
       </w:pPr>
       <w:bookmarkStart w:id="60" w:name="_Toc71703270"/>
-      <w:bookmarkStart w:id="61" w:name="_Toc25553334"/>
-      <w:bookmarkStart w:id="62" w:name="_Toc67392940"/>
+      <w:bookmarkStart w:id="61" w:name="_Toc67392940"/>
+      <w:bookmarkStart w:id="62" w:name="_Toc25553334"/>
       <w:r>
         <w:rPr>
           <w:iCs/>
@@ -6127,14 +7232,14 @@
         <w:t>rchives du projet</w:t>
       </w:r>
       <w:bookmarkEnd w:id="60"/>
+      <w:bookmarkEnd w:id="61"/>
+      <w:r>
+        <w:rPr>
+          <w:iCs/>
+        </w:rPr>
+        <w:t xml:space="preserve"> </w:t>
+      </w:r>
       <w:bookmarkEnd w:id="62"/>
-      <w:r>
-        <w:rPr>
-          <w:iCs/>
-        </w:rPr>
-        <w:t xml:space="preserve"> </w:t>
-      </w:r>
-      <w:bookmarkEnd w:id="61"/>
     </w:p>
     <w:p/>
     <w:p>
@@ -6166,8 +7271,8 @@
       </w:pPr>
     </w:p>
     <w:sectPr>
-      <w:headerReference w:type="default" r:id="rId12"/>
-      <w:footerReference w:type="default" r:id="rId13"/>
+      <w:headerReference w:type="default" r:id="rId18"/>
+      <w:footerReference w:type="default" r:id="rId19"/>
       <w:pgSz w:w="11906" w:h="16838" w:code="9"/>
       <w:pgMar w:top="1418" w:right="1418" w:bottom="1418" w:left="1418" w:header="720" w:footer="720" w:gutter="0"/>
       <w:cols w:space="720"/>
@@ -6247,7 +7352,7 @@
         <w:sz w:val="16"/>
         <w:szCs w:val="16"/>
       </w:rPr>
-      <w:t>9</w:t>
+      <w:t>13</w:t>
     </w:r>
     <w:r>
       <w:rPr>
@@ -6482,6 +7587,119 @@
     </w:lvl>
   </w:abstractNum>
   <w:abstractNum w:abstractNumId="1" w15:restartNumberingAfterBreak="0">
+    <w:nsid w:val="049D3D94"/>
+    <w:multiLevelType w:val="hybridMultilevel"/>
+    <w:tmpl w:val="86061A6E"/>
+    <w:lvl w:ilvl="0" w:tplc="100C0001">
+      <w:start w:val="1"/>
+      <w:numFmt w:val="bullet"/>
+      <w:lvlText w:val=""/>
+      <w:lvlJc w:val="left"/>
+      <w:pPr>
+        <w:ind w:left="720" w:hanging="360"/>
+      </w:pPr>
+      <w:rPr>
+        <w:rFonts w:ascii="Symbol" w:hAnsi="Symbol" w:hint="default"/>
+      </w:rPr>
+    </w:lvl>
+    <w:lvl w:ilvl="1" w:tplc="100C0003" w:tentative="1">
+      <w:start w:val="1"/>
+      <w:numFmt w:val="bullet"/>
+      <w:lvlText w:val="o"/>
+      <w:lvlJc w:val="left"/>
+      <w:pPr>
+        <w:ind w:left="1440" w:hanging="360"/>
+      </w:pPr>
+      <w:rPr>
+        <w:rFonts w:ascii="Courier New" w:hAnsi="Courier New" w:cs="Courier New" w:hint="default"/>
+      </w:rPr>
+    </w:lvl>
+    <w:lvl w:ilvl="2" w:tplc="100C0005" w:tentative="1">
+      <w:start w:val="1"/>
+      <w:numFmt w:val="bullet"/>
+      <w:lvlText w:val=""/>
+      <w:lvlJc w:val="left"/>
+      <w:pPr>
+        <w:ind w:left="2160" w:hanging="360"/>
+      </w:pPr>
+      <w:rPr>
+        <w:rFonts w:ascii="Wingdings" w:hAnsi="Wingdings" w:hint="default"/>
+      </w:rPr>
+    </w:lvl>
+    <w:lvl w:ilvl="3" w:tplc="100C0001" w:tentative="1">
+      <w:start w:val="1"/>
+      <w:numFmt w:val="bullet"/>
+      <w:lvlText w:val=""/>
+      <w:lvlJc w:val="left"/>
+      <w:pPr>
+        <w:ind w:left="2880" w:hanging="360"/>
+      </w:pPr>
+      <w:rPr>
+        <w:rFonts w:ascii="Symbol" w:hAnsi="Symbol" w:hint="default"/>
+      </w:rPr>
+    </w:lvl>
+    <w:lvl w:ilvl="4" w:tplc="100C0003" w:tentative="1">
+      <w:start w:val="1"/>
+      <w:numFmt w:val="bullet"/>
+      <w:lvlText w:val="o"/>
+      <w:lvlJc w:val="left"/>
+      <w:pPr>
+        <w:ind w:left="3600" w:hanging="360"/>
+      </w:pPr>
+      <w:rPr>
+        <w:rFonts w:ascii="Courier New" w:hAnsi="Courier New" w:cs="Courier New" w:hint="default"/>
+      </w:rPr>
+    </w:lvl>
+    <w:lvl w:ilvl="5" w:tplc="100C0005" w:tentative="1">
+      <w:start w:val="1"/>
+      <w:numFmt w:val="bullet"/>
+      <w:lvlText w:val=""/>
+      <w:lvlJc w:val="left"/>
+      <w:pPr>
+        <w:ind w:left="4320" w:hanging="360"/>
+      </w:pPr>
+      <w:rPr>
+        <w:rFonts w:ascii="Wingdings" w:hAnsi="Wingdings" w:hint="default"/>
+      </w:rPr>
+    </w:lvl>
+    <w:lvl w:ilvl="6" w:tplc="100C0001" w:tentative="1">
+      <w:start w:val="1"/>
+      <w:numFmt w:val="bullet"/>
+      <w:lvlText w:val=""/>
+      <w:lvlJc w:val="left"/>
+      <w:pPr>
+        <w:ind w:left="5040" w:hanging="360"/>
+      </w:pPr>
+      <w:rPr>
+        <w:rFonts w:ascii="Symbol" w:hAnsi="Symbol" w:hint="default"/>
+      </w:rPr>
+    </w:lvl>
+    <w:lvl w:ilvl="7" w:tplc="100C0003" w:tentative="1">
+      <w:start w:val="1"/>
+      <w:numFmt w:val="bullet"/>
+      <w:lvlText w:val="o"/>
+      <w:lvlJc w:val="left"/>
+      <w:pPr>
+        <w:ind w:left="5760" w:hanging="360"/>
+      </w:pPr>
+      <w:rPr>
+        <w:rFonts w:ascii="Courier New" w:hAnsi="Courier New" w:cs="Courier New" w:hint="default"/>
+      </w:rPr>
+    </w:lvl>
+    <w:lvl w:ilvl="8" w:tplc="100C0005" w:tentative="1">
+      <w:start w:val="1"/>
+      <w:numFmt w:val="bullet"/>
+      <w:lvlText w:val=""/>
+      <w:lvlJc w:val="left"/>
+      <w:pPr>
+        <w:ind w:left="6480" w:hanging="360"/>
+      </w:pPr>
+      <w:rPr>
+        <w:rFonts w:ascii="Wingdings" w:hAnsi="Wingdings" w:hint="default"/>
+      </w:rPr>
+    </w:lvl>
+  </w:abstractNum>
+  <w:abstractNum w:abstractNumId="2" w15:restartNumberingAfterBreak="0">
     <w:nsid w:val="0A7C7405"/>
     <w:multiLevelType w:val="singleLevel"/>
     <w:tmpl w:val="92869324"/>
@@ -6502,7 +7720,7 @@
       </w:rPr>
     </w:lvl>
   </w:abstractNum>
-  <w:abstractNum w:abstractNumId="2" w15:restartNumberingAfterBreak="0">
+  <w:abstractNum w:abstractNumId="3" w15:restartNumberingAfterBreak="0">
     <w:nsid w:val="0FC5304B"/>
     <w:multiLevelType w:val="hybridMultilevel"/>
     <w:tmpl w:val="EFBE03D6"/>
@@ -6615,7 +7833,7 @@
       </w:rPr>
     </w:lvl>
   </w:abstractNum>
-  <w:abstractNum w:abstractNumId="3" w15:restartNumberingAfterBreak="0">
+  <w:abstractNum w:abstractNumId="4" w15:restartNumberingAfterBreak="0">
     <w:nsid w:val="16794E2B"/>
     <w:multiLevelType w:val="hybridMultilevel"/>
     <w:tmpl w:val="641AD2C2"/>
@@ -6755,7 +7973,7 @@
       </w:rPr>
     </w:lvl>
   </w:abstractNum>
-  <w:abstractNum w:abstractNumId="4" w15:restartNumberingAfterBreak="0">
+  <w:abstractNum w:abstractNumId="5" w15:restartNumberingAfterBreak="0">
     <w:nsid w:val="19FF01AE"/>
     <w:multiLevelType w:val="hybridMultilevel"/>
     <w:tmpl w:val="EC6A3956"/>
@@ -6895,7 +8113,120 @@
       </w:rPr>
     </w:lvl>
   </w:abstractNum>
-  <w:abstractNum w:abstractNumId="5" w15:restartNumberingAfterBreak="0">
+  <w:abstractNum w:abstractNumId="6" w15:restartNumberingAfterBreak="0">
+    <w:nsid w:val="1D9A44AC"/>
+    <w:multiLevelType w:val="hybridMultilevel"/>
+    <w:tmpl w:val="6896B210"/>
+    <w:lvl w:ilvl="0" w:tplc="100C0001">
+      <w:start w:val="1"/>
+      <w:numFmt w:val="bullet"/>
+      <w:lvlText w:val=""/>
+      <w:lvlJc w:val="left"/>
+      <w:pPr>
+        <w:ind w:left="720" w:hanging="360"/>
+      </w:pPr>
+      <w:rPr>
+        <w:rFonts w:ascii="Symbol" w:hAnsi="Symbol" w:hint="default"/>
+      </w:rPr>
+    </w:lvl>
+    <w:lvl w:ilvl="1" w:tplc="100C0003" w:tentative="1">
+      <w:start w:val="1"/>
+      <w:numFmt w:val="bullet"/>
+      <w:lvlText w:val="o"/>
+      <w:lvlJc w:val="left"/>
+      <w:pPr>
+        <w:ind w:left="1440" w:hanging="360"/>
+      </w:pPr>
+      <w:rPr>
+        <w:rFonts w:ascii="Courier New" w:hAnsi="Courier New" w:cs="Courier New" w:hint="default"/>
+      </w:rPr>
+    </w:lvl>
+    <w:lvl w:ilvl="2" w:tplc="100C0005" w:tentative="1">
+      <w:start w:val="1"/>
+      <w:numFmt w:val="bullet"/>
+      <w:lvlText w:val=""/>
+      <w:lvlJc w:val="left"/>
+      <w:pPr>
+        <w:ind w:left="2160" w:hanging="360"/>
+      </w:pPr>
+      <w:rPr>
+        <w:rFonts w:ascii="Wingdings" w:hAnsi="Wingdings" w:hint="default"/>
+      </w:rPr>
+    </w:lvl>
+    <w:lvl w:ilvl="3" w:tplc="100C0001" w:tentative="1">
+      <w:start w:val="1"/>
+      <w:numFmt w:val="bullet"/>
+      <w:lvlText w:val=""/>
+      <w:lvlJc w:val="left"/>
+      <w:pPr>
+        <w:ind w:left="2880" w:hanging="360"/>
+      </w:pPr>
+      <w:rPr>
+        <w:rFonts w:ascii="Symbol" w:hAnsi="Symbol" w:hint="default"/>
+      </w:rPr>
+    </w:lvl>
+    <w:lvl w:ilvl="4" w:tplc="100C0003" w:tentative="1">
+      <w:start w:val="1"/>
+      <w:numFmt w:val="bullet"/>
+      <w:lvlText w:val="o"/>
+      <w:lvlJc w:val="left"/>
+      <w:pPr>
+        <w:ind w:left="3600" w:hanging="360"/>
+      </w:pPr>
+      <w:rPr>
+        <w:rFonts w:ascii="Courier New" w:hAnsi="Courier New" w:cs="Courier New" w:hint="default"/>
+      </w:rPr>
+    </w:lvl>
+    <w:lvl w:ilvl="5" w:tplc="100C0005" w:tentative="1">
+      <w:start w:val="1"/>
+      <w:numFmt w:val="bullet"/>
+      <w:lvlText w:val=""/>
+      <w:lvlJc w:val="left"/>
+      <w:pPr>
+        <w:ind w:left="4320" w:hanging="360"/>
+      </w:pPr>
+      <w:rPr>
+        <w:rFonts w:ascii="Wingdings" w:hAnsi="Wingdings" w:hint="default"/>
+      </w:rPr>
+    </w:lvl>
+    <w:lvl w:ilvl="6" w:tplc="100C0001" w:tentative="1">
+      <w:start w:val="1"/>
+      <w:numFmt w:val="bullet"/>
+      <w:lvlText w:val=""/>
+      <w:lvlJc w:val="left"/>
+      <w:pPr>
+        <w:ind w:left="5040" w:hanging="360"/>
+      </w:pPr>
+      <w:rPr>
+        <w:rFonts w:ascii="Symbol" w:hAnsi="Symbol" w:hint="default"/>
+      </w:rPr>
+    </w:lvl>
+    <w:lvl w:ilvl="7" w:tplc="100C0003" w:tentative="1">
+      <w:start w:val="1"/>
+      <w:numFmt w:val="bullet"/>
+      <w:lvlText w:val="o"/>
+      <w:lvlJc w:val="left"/>
+      <w:pPr>
+        <w:ind w:left="5760" w:hanging="360"/>
+      </w:pPr>
+      <w:rPr>
+        <w:rFonts w:ascii="Courier New" w:hAnsi="Courier New" w:cs="Courier New" w:hint="default"/>
+      </w:rPr>
+    </w:lvl>
+    <w:lvl w:ilvl="8" w:tplc="100C0005" w:tentative="1">
+      <w:start w:val="1"/>
+      <w:numFmt w:val="bullet"/>
+      <w:lvlText w:val=""/>
+      <w:lvlJc w:val="left"/>
+      <w:pPr>
+        <w:ind w:left="6480" w:hanging="360"/>
+      </w:pPr>
+      <w:rPr>
+        <w:rFonts w:ascii="Wingdings" w:hAnsi="Wingdings" w:hint="default"/>
+      </w:rPr>
+    </w:lvl>
+  </w:abstractNum>
+  <w:abstractNum w:abstractNumId="7" w15:restartNumberingAfterBreak="0">
     <w:nsid w:val="27A404D8"/>
     <w:multiLevelType w:val="hybridMultilevel"/>
     <w:tmpl w:val="E4483B56"/>
@@ -7035,7 +8366,120 @@
       </w:rPr>
     </w:lvl>
   </w:abstractNum>
-  <w:abstractNum w:abstractNumId="6" w15:restartNumberingAfterBreak="0">
+  <w:abstractNum w:abstractNumId="8" w15:restartNumberingAfterBreak="0">
+    <w:nsid w:val="3DCD1548"/>
+    <w:multiLevelType w:val="hybridMultilevel"/>
+    <w:tmpl w:val="19C4C38E"/>
+    <w:lvl w:ilvl="0" w:tplc="100C0001">
+      <w:start w:val="1"/>
+      <w:numFmt w:val="bullet"/>
+      <w:lvlText w:val=""/>
+      <w:lvlJc w:val="left"/>
+      <w:pPr>
+        <w:ind w:left="720" w:hanging="360"/>
+      </w:pPr>
+      <w:rPr>
+        <w:rFonts w:ascii="Symbol" w:hAnsi="Symbol" w:hint="default"/>
+      </w:rPr>
+    </w:lvl>
+    <w:lvl w:ilvl="1" w:tplc="100C0003" w:tentative="1">
+      <w:start w:val="1"/>
+      <w:numFmt w:val="bullet"/>
+      <w:lvlText w:val="o"/>
+      <w:lvlJc w:val="left"/>
+      <w:pPr>
+        <w:ind w:left="1440" w:hanging="360"/>
+      </w:pPr>
+      <w:rPr>
+        <w:rFonts w:ascii="Courier New" w:hAnsi="Courier New" w:cs="Courier New" w:hint="default"/>
+      </w:rPr>
+    </w:lvl>
+    <w:lvl w:ilvl="2" w:tplc="100C0005" w:tentative="1">
+      <w:start w:val="1"/>
+      <w:numFmt w:val="bullet"/>
+      <w:lvlText w:val=""/>
+      <w:lvlJc w:val="left"/>
+      <w:pPr>
+        <w:ind w:left="2160" w:hanging="360"/>
+      </w:pPr>
+      <w:rPr>
+        <w:rFonts w:ascii="Wingdings" w:hAnsi="Wingdings" w:hint="default"/>
+      </w:rPr>
+    </w:lvl>
+    <w:lvl w:ilvl="3" w:tplc="100C0001" w:tentative="1">
+      <w:start w:val="1"/>
+      <w:numFmt w:val="bullet"/>
+      <w:lvlText w:val=""/>
+      <w:lvlJc w:val="left"/>
+      <w:pPr>
+        <w:ind w:left="2880" w:hanging="360"/>
+      </w:pPr>
+      <w:rPr>
+        <w:rFonts w:ascii="Symbol" w:hAnsi="Symbol" w:hint="default"/>
+      </w:rPr>
+    </w:lvl>
+    <w:lvl w:ilvl="4" w:tplc="100C0003" w:tentative="1">
+      <w:start w:val="1"/>
+      <w:numFmt w:val="bullet"/>
+      <w:lvlText w:val="o"/>
+      <w:lvlJc w:val="left"/>
+      <w:pPr>
+        <w:ind w:left="3600" w:hanging="360"/>
+      </w:pPr>
+      <w:rPr>
+        <w:rFonts w:ascii="Courier New" w:hAnsi="Courier New" w:cs="Courier New" w:hint="default"/>
+      </w:rPr>
+    </w:lvl>
+    <w:lvl w:ilvl="5" w:tplc="100C0005" w:tentative="1">
+      <w:start w:val="1"/>
+      <w:numFmt w:val="bullet"/>
+      <w:lvlText w:val=""/>
+      <w:lvlJc w:val="left"/>
+      <w:pPr>
+        <w:ind w:left="4320" w:hanging="360"/>
+      </w:pPr>
+      <w:rPr>
+        <w:rFonts w:ascii="Wingdings" w:hAnsi="Wingdings" w:hint="default"/>
+      </w:rPr>
+    </w:lvl>
+    <w:lvl w:ilvl="6" w:tplc="100C0001" w:tentative="1">
+      <w:start w:val="1"/>
+      <w:numFmt w:val="bullet"/>
+      <w:lvlText w:val=""/>
+      <w:lvlJc w:val="left"/>
+      <w:pPr>
+        <w:ind w:left="5040" w:hanging="360"/>
+      </w:pPr>
+      <w:rPr>
+        <w:rFonts w:ascii="Symbol" w:hAnsi="Symbol" w:hint="default"/>
+      </w:rPr>
+    </w:lvl>
+    <w:lvl w:ilvl="7" w:tplc="100C0003" w:tentative="1">
+      <w:start w:val="1"/>
+      <w:numFmt w:val="bullet"/>
+      <w:lvlText w:val="o"/>
+      <w:lvlJc w:val="left"/>
+      <w:pPr>
+        <w:ind w:left="5760" w:hanging="360"/>
+      </w:pPr>
+      <w:rPr>
+        <w:rFonts w:ascii="Courier New" w:hAnsi="Courier New" w:cs="Courier New" w:hint="default"/>
+      </w:rPr>
+    </w:lvl>
+    <w:lvl w:ilvl="8" w:tplc="100C0005" w:tentative="1">
+      <w:start w:val="1"/>
+      <w:numFmt w:val="bullet"/>
+      <w:lvlText w:val=""/>
+      <w:lvlJc w:val="left"/>
+      <w:pPr>
+        <w:ind w:left="6480" w:hanging="360"/>
+      </w:pPr>
+      <w:rPr>
+        <w:rFonts w:ascii="Wingdings" w:hAnsi="Wingdings" w:hint="default"/>
+      </w:rPr>
+    </w:lvl>
+  </w:abstractNum>
+  <w:abstractNum w:abstractNumId="9" w15:restartNumberingAfterBreak="0">
     <w:nsid w:val="408C02FF"/>
     <w:multiLevelType w:val="hybridMultilevel"/>
     <w:tmpl w:val="1C925AC4"/>
@@ -7172,7 +8616,7 @@
       </w:rPr>
     </w:lvl>
   </w:abstractNum>
-  <w:abstractNum w:abstractNumId="7" w15:restartNumberingAfterBreak="0">
+  <w:abstractNum w:abstractNumId="10" w15:restartNumberingAfterBreak="0">
     <w:nsid w:val="42F31DAB"/>
     <w:multiLevelType w:val="hybridMultilevel"/>
     <w:tmpl w:val="A46C5D1C"/>
@@ -7312,7 +8756,120 @@
       </w:rPr>
     </w:lvl>
   </w:abstractNum>
-  <w:abstractNum w:abstractNumId="8" w15:restartNumberingAfterBreak="0">
+  <w:abstractNum w:abstractNumId="11" w15:restartNumberingAfterBreak="0">
+    <w:nsid w:val="4FA53F93"/>
+    <w:multiLevelType w:val="hybridMultilevel"/>
+    <w:tmpl w:val="F2AAFE46"/>
+    <w:lvl w:ilvl="0" w:tplc="100C0001">
+      <w:start w:val="1"/>
+      <w:numFmt w:val="bullet"/>
+      <w:lvlText w:val=""/>
+      <w:lvlJc w:val="left"/>
+      <w:pPr>
+        <w:ind w:left="1080" w:hanging="360"/>
+      </w:pPr>
+      <w:rPr>
+        <w:rFonts w:ascii="Symbol" w:hAnsi="Symbol" w:hint="default"/>
+      </w:rPr>
+    </w:lvl>
+    <w:lvl w:ilvl="1" w:tplc="100C0003" w:tentative="1">
+      <w:start w:val="1"/>
+      <w:numFmt w:val="bullet"/>
+      <w:lvlText w:val="o"/>
+      <w:lvlJc w:val="left"/>
+      <w:pPr>
+        <w:ind w:left="1800" w:hanging="360"/>
+      </w:pPr>
+      <w:rPr>
+        <w:rFonts w:ascii="Courier New" w:hAnsi="Courier New" w:cs="Courier New" w:hint="default"/>
+      </w:rPr>
+    </w:lvl>
+    <w:lvl w:ilvl="2" w:tplc="100C0005" w:tentative="1">
+      <w:start w:val="1"/>
+      <w:numFmt w:val="bullet"/>
+      <w:lvlText w:val=""/>
+      <w:lvlJc w:val="left"/>
+      <w:pPr>
+        <w:ind w:left="2520" w:hanging="360"/>
+      </w:pPr>
+      <w:rPr>
+        <w:rFonts w:ascii="Wingdings" w:hAnsi="Wingdings" w:hint="default"/>
+      </w:rPr>
+    </w:lvl>
+    <w:lvl w:ilvl="3" w:tplc="100C0001" w:tentative="1">
+      <w:start w:val="1"/>
+      <w:numFmt w:val="bullet"/>
+      <w:lvlText w:val=""/>
+      <w:lvlJc w:val="left"/>
+      <w:pPr>
+        <w:ind w:left="3240" w:hanging="360"/>
+      </w:pPr>
+      <w:rPr>
+        <w:rFonts w:ascii="Symbol" w:hAnsi="Symbol" w:hint="default"/>
+      </w:rPr>
+    </w:lvl>
+    <w:lvl w:ilvl="4" w:tplc="100C0003" w:tentative="1">
+      <w:start w:val="1"/>
+      <w:numFmt w:val="bullet"/>
+      <w:lvlText w:val="o"/>
+      <w:lvlJc w:val="left"/>
+      <w:pPr>
+        <w:ind w:left="3960" w:hanging="360"/>
+      </w:pPr>
+      <w:rPr>
+        <w:rFonts w:ascii="Courier New" w:hAnsi="Courier New" w:cs="Courier New" w:hint="default"/>
+      </w:rPr>
+    </w:lvl>
+    <w:lvl w:ilvl="5" w:tplc="100C0005" w:tentative="1">
+      <w:start w:val="1"/>
+      <w:numFmt w:val="bullet"/>
+      <w:lvlText w:val=""/>
+      <w:lvlJc w:val="left"/>
+      <w:pPr>
+        <w:ind w:left="4680" w:hanging="360"/>
+      </w:pPr>
+      <w:rPr>
+        <w:rFonts w:ascii="Wingdings" w:hAnsi="Wingdings" w:hint="default"/>
+      </w:rPr>
+    </w:lvl>
+    <w:lvl w:ilvl="6" w:tplc="100C0001" w:tentative="1">
+      <w:start w:val="1"/>
+      <w:numFmt w:val="bullet"/>
+      <w:lvlText w:val=""/>
+      <w:lvlJc w:val="left"/>
+      <w:pPr>
+        <w:ind w:left="5400" w:hanging="360"/>
+      </w:pPr>
+      <w:rPr>
+        <w:rFonts w:ascii="Symbol" w:hAnsi="Symbol" w:hint="default"/>
+      </w:rPr>
+    </w:lvl>
+    <w:lvl w:ilvl="7" w:tplc="100C0003" w:tentative="1">
+      <w:start w:val="1"/>
+      <w:numFmt w:val="bullet"/>
+      <w:lvlText w:val="o"/>
+      <w:lvlJc w:val="left"/>
+      <w:pPr>
+        <w:ind w:left="6120" w:hanging="360"/>
+      </w:pPr>
+      <w:rPr>
+        <w:rFonts w:ascii="Courier New" w:hAnsi="Courier New" w:cs="Courier New" w:hint="default"/>
+      </w:rPr>
+    </w:lvl>
+    <w:lvl w:ilvl="8" w:tplc="100C0005" w:tentative="1">
+      <w:start w:val="1"/>
+      <w:numFmt w:val="bullet"/>
+      <w:lvlText w:val=""/>
+      <w:lvlJc w:val="left"/>
+      <w:pPr>
+        <w:ind w:left="6840" w:hanging="360"/>
+      </w:pPr>
+      <w:rPr>
+        <w:rFonts w:ascii="Wingdings" w:hAnsi="Wingdings" w:hint="default"/>
+      </w:rPr>
+    </w:lvl>
+  </w:abstractNum>
+  <w:abstractNum w:abstractNumId="12" w15:restartNumberingAfterBreak="0">
     <w:nsid w:val="5082572C"/>
     <w:multiLevelType w:val="hybridMultilevel"/>
     <w:tmpl w:val="ED4ACFA4"/>
@@ -7452,7 +9009,7 @@
       </w:rPr>
     </w:lvl>
   </w:abstractNum>
-  <w:abstractNum w:abstractNumId="9" w15:restartNumberingAfterBreak="0">
+  <w:abstractNum w:abstractNumId="13" w15:restartNumberingAfterBreak="0">
     <w:nsid w:val="52B247CA"/>
     <w:multiLevelType w:val="hybridMultilevel"/>
     <w:tmpl w:val="B7D4D45A"/>
@@ -7592,7 +9149,7 @@
       </w:rPr>
     </w:lvl>
   </w:abstractNum>
-  <w:abstractNum w:abstractNumId="10" w15:restartNumberingAfterBreak="0">
+  <w:abstractNum w:abstractNumId="14" w15:restartNumberingAfterBreak="0">
     <w:nsid w:val="594C1361"/>
     <w:multiLevelType w:val="hybridMultilevel"/>
     <w:tmpl w:val="5C243628"/>
@@ -7732,7 +9289,7 @@
       </w:rPr>
     </w:lvl>
   </w:abstractNum>
-  <w:abstractNum w:abstractNumId="11" w15:restartNumberingAfterBreak="0">
+  <w:abstractNum w:abstractNumId="15" w15:restartNumberingAfterBreak="0">
     <w:nsid w:val="5B813C9F"/>
     <w:multiLevelType w:val="hybridMultilevel"/>
     <w:tmpl w:val="AF200970"/>
@@ -7845,7 +9402,120 @@
       </w:rPr>
     </w:lvl>
   </w:abstractNum>
-  <w:abstractNum w:abstractNumId="12" w15:restartNumberingAfterBreak="0">
+  <w:abstractNum w:abstractNumId="16" w15:restartNumberingAfterBreak="0">
+    <w:nsid w:val="5D2B06F1"/>
+    <w:multiLevelType w:val="hybridMultilevel"/>
+    <w:tmpl w:val="159C71B2"/>
+    <w:lvl w:ilvl="0" w:tplc="100C0001">
+      <w:start w:val="1"/>
+      <w:numFmt w:val="bullet"/>
+      <w:lvlText w:val=""/>
+      <w:lvlJc w:val="left"/>
+      <w:pPr>
+        <w:ind w:left="720" w:hanging="360"/>
+      </w:pPr>
+      <w:rPr>
+        <w:rFonts w:ascii="Symbol" w:hAnsi="Symbol" w:hint="default"/>
+      </w:rPr>
+    </w:lvl>
+    <w:lvl w:ilvl="1" w:tplc="100C0003" w:tentative="1">
+      <w:start w:val="1"/>
+      <w:numFmt w:val="bullet"/>
+      <w:lvlText w:val="o"/>
+      <w:lvlJc w:val="left"/>
+      <w:pPr>
+        <w:ind w:left="1440" w:hanging="360"/>
+      </w:pPr>
+      <w:rPr>
+        <w:rFonts w:ascii="Courier New" w:hAnsi="Courier New" w:cs="Courier New" w:hint="default"/>
+      </w:rPr>
+    </w:lvl>
+    <w:lvl w:ilvl="2" w:tplc="100C0005" w:tentative="1">
+      <w:start w:val="1"/>
+      <w:numFmt w:val="bullet"/>
+      <w:lvlText w:val=""/>
+      <w:lvlJc w:val="left"/>
+      <w:pPr>
+        <w:ind w:left="2160" w:hanging="360"/>
+      </w:pPr>
+      <w:rPr>
+        <w:rFonts w:ascii="Wingdings" w:hAnsi="Wingdings" w:hint="default"/>
+      </w:rPr>
+    </w:lvl>
+    <w:lvl w:ilvl="3" w:tplc="100C0001" w:tentative="1">
+      <w:start w:val="1"/>
+      <w:numFmt w:val="bullet"/>
+      <w:lvlText w:val=""/>
+      <w:lvlJc w:val="left"/>
+      <w:pPr>
+        <w:ind w:left="2880" w:hanging="360"/>
+      </w:pPr>
+      <w:rPr>
+        <w:rFonts w:ascii="Symbol" w:hAnsi="Symbol" w:hint="default"/>
+      </w:rPr>
+    </w:lvl>
+    <w:lvl w:ilvl="4" w:tplc="100C0003" w:tentative="1">
+      <w:start w:val="1"/>
+      <w:numFmt w:val="bullet"/>
+      <w:lvlText w:val="o"/>
+      <w:lvlJc w:val="left"/>
+      <w:pPr>
+        <w:ind w:left="3600" w:hanging="360"/>
+      </w:pPr>
+      <w:rPr>
+        <w:rFonts w:ascii="Courier New" w:hAnsi="Courier New" w:cs="Courier New" w:hint="default"/>
+      </w:rPr>
+    </w:lvl>
+    <w:lvl w:ilvl="5" w:tplc="100C0005" w:tentative="1">
+      <w:start w:val="1"/>
+      <w:numFmt w:val="bullet"/>
+      <w:lvlText w:val=""/>
+      <w:lvlJc w:val="left"/>
+      <w:pPr>
+        <w:ind w:left="4320" w:hanging="360"/>
+      </w:pPr>
+      <w:rPr>
+        <w:rFonts w:ascii="Wingdings" w:hAnsi="Wingdings" w:hint="default"/>
+      </w:rPr>
+    </w:lvl>
+    <w:lvl w:ilvl="6" w:tplc="100C0001" w:tentative="1">
+      <w:start w:val="1"/>
+      <w:numFmt w:val="bullet"/>
+      <w:lvlText w:val=""/>
+      <w:lvlJc w:val="left"/>
+      <w:pPr>
+        <w:ind w:left="5040" w:hanging="360"/>
+      </w:pPr>
+      <w:rPr>
+        <w:rFonts w:ascii="Symbol" w:hAnsi="Symbol" w:hint="default"/>
+      </w:rPr>
+    </w:lvl>
+    <w:lvl w:ilvl="7" w:tplc="100C0003" w:tentative="1">
+      <w:start w:val="1"/>
+      <w:numFmt w:val="bullet"/>
+      <w:lvlText w:val="o"/>
+      <w:lvlJc w:val="left"/>
+      <w:pPr>
+        <w:ind w:left="5760" w:hanging="360"/>
+      </w:pPr>
+      <w:rPr>
+        <w:rFonts w:ascii="Courier New" w:hAnsi="Courier New" w:cs="Courier New" w:hint="default"/>
+      </w:rPr>
+    </w:lvl>
+    <w:lvl w:ilvl="8" w:tplc="100C0005" w:tentative="1">
+      <w:start w:val="1"/>
+      <w:numFmt w:val="bullet"/>
+      <w:lvlText w:val=""/>
+      <w:lvlJc w:val="left"/>
+      <w:pPr>
+        <w:ind w:left="6480" w:hanging="360"/>
+      </w:pPr>
+      <w:rPr>
+        <w:rFonts w:ascii="Wingdings" w:hAnsi="Wingdings" w:hint="default"/>
+      </w:rPr>
+    </w:lvl>
+  </w:abstractNum>
+  <w:abstractNum w:abstractNumId="17" w15:restartNumberingAfterBreak="0">
     <w:nsid w:val="6D1C1A23"/>
     <w:multiLevelType w:val="hybridMultilevel"/>
     <w:tmpl w:val="D10A112A"/>
@@ -7958,7 +9628,7 @@
       </w:rPr>
     </w:lvl>
   </w:abstractNum>
-  <w:abstractNum w:abstractNumId="13" w15:restartNumberingAfterBreak="0">
+  <w:abstractNum w:abstractNumId="18" w15:restartNumberingAfterBreak="0">
     <w:nsid w:val="71E06583"/>
     <w:multiLevelType w:val="hybridMultilevel"/>
     <w:tmpl w:val="26C81FCE"/>
@@ -8098,7 +9768,7 @@
       </w:rPr>
     </w:lvl>
   </w:abstractNum>
-  <w:abstractNum w:abstractNumId="14" w15:restartNumberingAfterBreak="0">
+  <w:abstractNum w:abstractNumId="19" w15:restartNumberingAfterBreak="0">
     <w:nsid w:val="75A3529B"/>
     <w:multiLevelType w:val="hybridMultilevel"/>
     <w:tmpl w:val="819EEA64"/>
@@ -8238,7 +9908,7 @@
       </w:rPr>
     </w:lvl>
   </w:abstractNum>
-  <w:abstractNum w:abstractNumId="15" w15:restartNumberingAfterBreak="0">
+  <w:abstractNum w:abstractNumId="20" w15:restartNumberingAfterBreak="0">
     <w:nsid w:val="7B193736"/>
     <w:multiLevelType w:val="multilevel"/>
     <w:tmpl w:val="FB383140"/>
@@ -8363,7 +10033,7 @@
       </w:pPr>
     </w:lvl>
   </w:abstractNum>
-  <w:abstractNum w:abstractNumId="16" w15:restartNumberingAfterBreak="0">
+  <w:abstractNum w:abstractNumId="21" w15:restartNumberingAfterBreak="0">
     <w:nsid w:val="7DD245F2"/>
     <w:multiLevelType w:val="hybridMultilevel"/>
     <w:tmpl w:val="3100450C"/>
@@ -8504,55 +10174,70 @@
     </w:lvl>
   </w:abstractNum>
   <w:num w:numId="1">
+    <w:abstractNumId w:val="20"/>
+  </w:num>
+  <w:num w:numId="2">
+    <w:abstractNumId w:val="2"/>
+  </w:num>
+  <w:num w:numId="3">
+    <w:abstractNumId w:val="5"/>
+  </w:num>
+  <w:num w:numId="4">
+    <w:abstractNumId w:val="19"/>
+  </w:num>
+  <w:num w:numId="5">
+    <w:abstractNumId w:val="13"/>
+  </w:num>
+  <w:num w:numId="6">
+    <w:abstractNumId w:val="7"/>
+  </w:num>
+  <w:num w:numId="7">
+    <w:abstractNumId w:val="14"/>
+  </w:num>
+  <w:num w:numId="8">
+    <w:abstractNumId w:val="21"/>
+  </w:num>
+  <w:num w:numId="9">
+    <w:abstractNumId w:val="4"/>
+  </w:num>
+  <w:num w:numId="10">
+    <w:abstractNumId w:val="9"/>
+  </w:num>
+  <w:num w:numId="11">
+    <w:abstractNumId w:val="12"/>
+  </w:num>
+  <w:num w:numId="12">
+    <w:abstractNumId w:val="10"/>
+  </w:num>
+  <w:num w:numId="13">
+    <w:abstractNumId w:val="18"/>
+  </w:num>
+  <w:num w:numId="14">
+    <w:abstractNumId w:val="3"/>
+  </w:num>
+  <w:num w:numId="15">
     <w:abstractNumId w:val="15"/>
   </w:num>
-  <w:num w:numId="2">
-    <w:abstractNumId w:val="1"/>
-  </w:num>
-  <w:num w:numId="3">
-    <w:abstractNumId w:val="4"/>
-  </w:num>
-  <w:num w:numId="4">
-    <w:abstractNumId w:val="14"/>
-  </w:num>
-  <w:num w:numId="5">
-    <w:abstractNumId w:val="9"/>
-  </w:num>
-  <w:num w:numId="6">
-    <w:abstractNumId w:val="5"/>
-  </w:num>
-  <w:num w:numId="7">
-    <w:abstractNumId w:val="10"/>
-  </w:num>
-  <w:num w:numId="8">
-    <w:abstractNumId w:val="16"/>
-  </w:num>
-  <w:num w:numId="9">
-    <w:abstractNumId w:val="3"/>
-  </w:num>
-  <w:num w:numId="10">
-    <w:abstractNumId w:val="6"/>
-  </w:num>
-  <w:num w:numId="11">
-    <w:abstractNumId w:val="8"/>
-  </w:num>
-  <w:num w:numId="12">
-    <w:abstractNumId w:val="7"/>
-  </w:num>
-  <w:num w:numId="13">
-    <w:abstractNumId w:val="13"/>
-  </w:num>
-  <w:num w:numId="14">
-    <w:abstractNumId w:val="2"/>
-  </w:num>
-  <w:num w:numId="15">
-    <w:abstractNumId w:val="11"/>
-  </w:num>
   <w:num w:numId="16">
-    <w:abstractNumId w:val="12"/>
+    <w:abstractNumId w:val="17"/>
   </w:num>
   <w:num w:numId="17">
     <w:abstractNumId w:val="0"/>
+  </w:num>
+  <w:num w:numId="18">
+    <w:abstractNumId w:val="16"/>
+  </w:num>
+  <w:num w:numId="19">
+    <w:abstractNumId w:val="11"/>
+  </w:num>
+  <w:num w:numId="20">
+    <w:abstractNumId w:val="8"/>
+  </w:num>
+  <w:num w:numId="21">
+    <w:abstractNumId w:val="6"/>
+  </w:num>
+  <w:num w:numId="22">
+    <w:abstractNumId w:val="1"/>
   </w:num>
   <w:numIdMacAtCleanup w:val="13"/>
 </w:numbering>
@@ -8589,6 +10274,7 @@
     <w:lsdException w:name="Hyperlink" w:uiPriority="99"/>
     <w:lsdException w:name="Strong" w:qFormat="1"/>
     <w:lsdException w:name="Emphasis" w:qFormat="1"/>
+    <w:lsdException w:name="Normal (Web)" w:uiPriority="99"/>
     <w:lsdException w:name="Normal Table" w:semiHidden="1" w:unhideWhenUsed="1"/>
     <w:lsdException w:name="Table Simple 1" w:semiHidden="1" w:unhideWhenUsed="1"/>
     <w:lsdException w:name="Table Simple 2" w:semiHidden="1" w:unhideWhenUsed="1"/>
@@ -9252,6 +10938,7 @@
   <w:style w:type="paragraph" w:styleId="NormalWeb">
     <w:name w:val="Normal (Web)"/>
     <w:basedOn w:val="Normal"/>
+    <w:uiPriority w:val="99"/>
     <w:pPr>
       <w:spacing w:before="100" w:beforeAutospacing="1" w:after="100" w:afterAutospacing="1"/>
     </w:pPr>
@@ -9380,6 +11067,43 @@
       <w:ind w:left="720"/>
       <w:contextualSpacing/>
     </w:pPr>
+  </w:style>
+  <w:style w:type="paragraph" w:styleId="Sous-titre">
+    <w:name w:val="Subtitle"/>
+    <w:basedOn w:val="Normal"/>
+    <w:next w:val="Normal"/>
+    <w:link w:val="Sous-titreCar"/>
+    <w:qFormat/>
+    <w:rsid w:val="006A169E"/>
+    <w:pPr>
+      <w:numPr>
+        <w:ilvl w:val="1"/>
+      </w:numPr>
+      <w:spacing w:after="160"/>
+    </w:pPr>
+    <w:rPr>
+      <w:rFonts w:asciiTheme="minorHAnsi" w:eastAsiaTheme="minorEastAsia" w:hAnsiTheme="minorHAnsi" w:cstheme="minorBidi"/>
+      <w:i/>
+      <w:color w:val="5A5A5A" w:themeColor="text1" w:themeTint="A5"/>
+      <w:spacing w:val="15"/>
+      <w:sz w:val="22"/>
+      <w:szCs w:val="22"/>
+    </w:rPr>
+  </w:style>
+  <w:style w:type="character" w:customStyle="1" w:styleId="Sous-titreCar">
+    <w:name w:val="Sous-titre Car"/>
+    <w:basedOn w:val="Policepardfaut"/>
+    <w:link w:val="Sous-titre"/>
+    <w:rsid w:val="006A169E"/>
+    <w:rPr>
+      <w:rFonts w:asciiTheme="minorHAnsi" w:eastAsiaTheme="minorEastAsia" w:hAnsiTheme="minorHAnsi" w:cstheme="minorBidi"/>
+      <w:i/>
+      <w:color w:val="5A5A5A" w:themeColor="text1" w:themeTint="A5"/>
+      <w:spacing w:val="15"/>
+      <w:sz w:val="22"/>
+      <w:szCs w:val="22"/>
+      <w:lang w:val="fr-FR" w:eastAsia="fr-FR"/>
+    </w:rPr>
   </w:style>
 </w:styles>
 </file>

</xml_diff>